<commit_message>
filling in the second page by pointing out specific technology used in employment and personal projects
</commit_message>
<xml_diff>
--- a/word/resume-2-pages-EthanBMartin.docx
+++ b/word/resume-2-pages-EthanBMartin.docx
@@ -262,12 +262,44 @@
           <w:color w:val="333333"/>
         </w:rPr>
       </w:pPr>
-      <w:r>
-        <w:rPr>
-          <w:rFonts w:ascii="Helvetica Neue" w:hAnsi="Helvetica Neue"/>
-          <w:color w:val="333333"/>
-        </w:rPr>
-        <w:t>analyzed performance improvements in production</w:t>
+      <w:proofErr w:type="gramStart"/>
+      <w:r>
+        <w:rPr>
+          <w:rFonts w:ascii="Helvetica Neue" w:hAnsi="Helvetica Neue"/>
+          <w:color w:val="333333"/>
+        </w:rPr>
+        <w:t>automated</w:t>
+      </w:r>
+      <w:proofErr w:type="gramEnd"/>
+      <w:r>
+        <w:rPr>
+          <w:rFonts w:ascii="Helvetica Neue" w:hAnsi="Helvetica Neue"/>
+          <w:color w:val="333333"/>
+        </w:rPr>
+        <w:t xml:space="preserve"> performance </w:t>
+      </w:r>
+      <w:r>
+        <w:rPr>
+          <w:rFonts w:ascii="Helvetica Neue" w:hAnsi="Helvetica Neue"/>
+          <w:color w:val="333333"/>
+        </w:rPr>
+        <w:t xml:space="preserve">analysis by writing a Node wrapper for the SOSTA </w:t>
+      </w:r>
+      <w:proofErr w:type="spellStart"/>
+      <w:r>
+        <w:rPr>
+          <w:rFonts w:ascii="Helvetica Neue" w:hAnsi="Helvetica Neue"/>
+          <w:color w:val="333333"/>
+        </w:rPr>
+        <w:t>mPulse</w:t>
+      </w:r>
+      <w:proofErr w:type="spellEnd"/>
+      <w:r>
+        <w:rPr>
+          <w:rFonts w:ascii="Helvetica Neue" w:hAnsi="Helvetica Neue"/>
+          <w:color w:val="333333"/>
+        </w:rPr>
+        <w:t xml:space="preserve"> API</w:t>
       </w:r>
     </w:p>
     <w:p>
@@ -308,7 +340,7 @@
           <w:rFonts w:ascii="Helvetica Neue" w:hAnsi="Helvetica Neue"/>
           <w:color w:val="333333"/>
         </w:rPr>
-        <w:t>integrated</w:t>
+        <w:t>used</w:t>
       </w:r>
       <w:proofErr w:type="gramEnd"/>
       <w:r>
@@ -316,7 +348,23 @@
           <w:rFonts w:ascii="Helvetica Neue" w:hAnsi="Helvetica Neue"/>
           <w:color w:val="333333"/>
         </w:rPr>
-        <w:t xml:space="preserve"> into automated regression test modules</w:t>
+        <w:t xml:space="preserve"> Selenium </w:t>
+      </w:r>
+      <w:proofErr w:type="spellStart"/>
+      <w:r>
+        <w:rPr>
+          <w:rFonts w:ascii="Helvetica Neue" w:hAnsi="Helvetica Neue"/>
+          <w:color w:val="333333"/>
+        </w:rPr>
+        <w:t>WebDriver</w:t>
+      </w:r>
+      <w:proofErr w:type="spellEnd"/>
+      <w:r>
+        <w:rPr>
+          <w:rFonts w:ascii="Helvetica Neue" w:hAnsi="Helvetica Neue"/>
+          <w:color w:val="333333"/>
+        </w:rPr>
+        <w:t>, Java</w:t>
       </w:r>
     </w:p>
     <w:p>
@@ -331,6 +379,35 @@
           <w:color w:val="333333"/>
         </w:rPr>
       </w:pPr>
+      <w:proofErr w:type="gramStart"/>
+      <w:r>
+        <w:rPr>
+          <w:rFonts w:ascii="Helvetica Neue" w:hAnsi="Helvetica Neue"/>
+          <w:color w:val="333333"/>
+        </w:rPr>
+        <w:t>integrated</w:t>
+      </w:r>
+      <w:proofErr w:type="gramEnd"/>
+      <w:r>
+        <w:rPr>
+          <w:rFonts w:ascii="Helvetica Neue" w:hAnsi="Helvetica Neue"/>
+          <w:color w:val="333333"/>
+        </w:rPr>
+        <w:t xml:space="preserve"> into automated regression test modules</w:t>
+      </w:r>
+    </w:p>
+    <w:p>
+      <w:pPr>
+        <w:numPr>
+          <w:ilvl w:val="1"/>
+          <w:numId w:val="17"/>
+        </w:numPr>
+        <w:spacing w:before="100" w:beforeAutospacing="1" w:after="100" w:afterAutospacing="1" w:line="384" w:lineRule="atLeast"/>
+        <w:rPr>
+          <w:rFonts w:ascii="Helvetica Neue" w:hAnsi="Helvetica Neue"/>
+          <w:color w:val="333333"/>
+        </w:rPr>
+      </w:pPr>
       <w:r>
         <w:rPr>
           <w:rFonts w:ascii="Helvetica Neue" w:hAnsi="Helvetica Neue"/>
@@ -358,6 +435,29 @@
         </w:rPr>
         <w:t>Performed usability testing</w:t>
       </w:r>
+      <w:r>
+        <w:rPr>
+          <w:rFonts w:ascii="Helvetica Neue" w:hAnsi="Helvetica Neue"/>
+          <w:color w:val="333333"/>
+        </w:rPr>
+        <w:t xml:space="preserve"> using </w:t>
+      </w:r>
+      <w:proofErr w:type="spellStart"/>
+      <w:r>
+        <w:rPr>
+          <w:rFonts w:ascii="Helvetica Neue" w:hAnsi="Helvetica Neue"/>
+          <w:color w:val="333333"/>
+        </w:rPr>
+        <w:t>Tobii</w:t>
+      </w:r>
+      <w:proofErr w:type="spellEnd"/>
+      <w:r>
+        <w:rPr>
+          <w:rFonts w:ascii="Helvetica Neue" w:hAnsi="Helvetica Neue"/>
+          <w:color w:val="333333"/>
+        </w:rPr>
+        <w:t xml:space="preserve"> Studio</w:t>
+      </w:r>
     </w:p>
     <w:p>
       <w:pPr>
@@ -376,16 +476,7 @@
           <w:rFonts w:ascii="Helvetica Neue" w:hAnsi="Helvetica Neue"/>
           <w:color w:val="333333"/>
         </w:rPr>
-        <w:t>Guided web-store remedia</w:t>
-      </w:r>
-      <w:bookmarkStart w:id="0" w:name="_GoBack"/>
-      <w:bookmarkEnd w:id="0"/>
-      <w:r>
-        <w:rPr>
-          <w:rFonts w:ascii="Helvetica Neue" w:hAnsi="Helvetica Neue"/>
-          <w:color w:val="333333"/>
-        </w:rPr>
-        <w:t>tion for</w:t>
+        <w:t>Guided web-store remediation for</w:t>
       </w:r>
       <w:r>
         <w:rPr>
@@ -456,7 +547,103 @@
           <w:rFonts w:ascii="Helvetica Neue" w:hAnsi="Helvetica Neue"/>
           <w:color w:val="333333"/>
         </w:rPr>
-        <w:t>Performed code reviews</w:t>
+        <w:t>Created and maintained an internal web service devoted to our front-end build process</w:t>
+      </w:r>
+    </w:p>
+    <w:p>
+      <w:pPr>
+        <w:numPr>
+          <w:ilvl w:val="1"/>
+          <w:numId w:val="17"/>
+        </w:numPr>
+        <w:spacing w:before="100" w:beforeAutospacing="1" w:after="100" w:afterAutospacing="1" w:line="384" w:lineRule="atLeast"/>
+        <w:rPr>
+          <w:rFonts w:ascii="Helvetica Neue" w:hAnsi="Helvetica Neue"/>
+          <w:color w:val="333333"/>
+        </w:rPr>
+      </w:pPr>
+      <w:proofErr w:type="gramStart"/>
+      <w:r>
+        <w:rPr>
+          <w:rFonts w:ascii="Helvetica Neue" w:hAnsi="Helvetica Neue"/>
+          <w:color w:val="333333"/>
+        </w:rPr>
+        <w:t>written</w:t>
+      </w:r>
+      <w:proofErr w:type="gramEnd"/>
+      <w:r>
+        <w:rPr>
+          <w:rFonts w:ascii="Helvetica Neue" w:hAnsi="Helvetica Neue"/>
+          <w:color w:val="333333"/>
+        </w:rPr>
+        <w:t xml:space="preserve"> in Ruby, using Sinatra and </w:t>
+      </w:r>
+      <w:proofErr w:type="spellStart"/>
+      <w:r>
+        <w:rPr>
+          <w:rFonts w:ascii="Helvetica Neue" w:hAnsi="Helvetica Neue"/>
+          <w:color w:val="333333"/>
+        </w:rPr>
+        <w:t>ActiveRecord</w:t>
+      </w:r>
+      <w:proofErr w:type="spellEnd"/>
+    </w:p>
+    <w:p>
+      <w:pPr>
+        <w:numPr>
+          <w:ilvl w:val="1"/>
+          <w:numId w:val="17"/>
+        </w:numPr>
+        <w:spacing w:before="100" w:beforeAutospacing="1" w:after="100" w:afterAutospacing="1" w:line="384" w:lineRule="atLeast"/>
+        <w:rPr>
+          <w:rFonts w:ascii="Helvetica Neue" w:hAnsi="Helvetica Neue"/>
+          <w:color w:val="333333"/>
+        </w:rPr>
+      </w:pPr>
+      <w:proofErr w:type="gramStart"/>
+      <w:r>
+        <w:rPr>
+          <w:rFonts w:ascii="Helvetica Neue" w:hAnsi="Helvetica Neue"/>
+          <w:color w:val="333333"/>
+        </w:rPr>
+        <w:t>created</w:t>
+      </w:r>
+      <w:proofErr w:type="gramEnd"/>
+      <w:r>
+        <w:rPr>
+          <w:rFonts w:ascii="Helvetica Neue" w:hAnsi="Helvetica Neue"/>
+          <w:color w:val="333333"/>
+        </w:rPr>
+        <w:t xml:space="preserve"> a dependency-free Linux client</w:t>
+      </w:r>
+    </w:p>
+    <w:p>
+      <w:pPr>
+        <w:numPr>
+          <w:ilvl w:val="1"/>
+          <w:numId w:val="17"/>
+        </w:numPr>
+        <w:spacing w:before="100" w:beforeAutospacing="1" w:after="100" w:afterAutospacing="1" w:line="384" w:lineRule="atLeast"/>
+        <w:rPr>
+          <w:rFonts w:ascii="Helvetica Neue" w:hAnsi="Helvetica Neue"/>
+          <w:color w:val="333333"/>
+        </w:rPr>
+      </w:pPr>
+      <w:proofErr w:type="gramStart"/>
+      <w:r>
+        <w:rPr>
+          <w:rFonts w:ascii="Helvetica Neue" w:hAnsi="Helvetica Neue"/>
+          <w:color w:val="333333"/>
+        </w:rPr>
+        <w:t>wrote</w:t>
+      </w:r>
+      <w:proofErr w:type="gramEnd"/>
+      <w:r>
+        <w:rPr>
+          <w:rFonts w:ascii="Helvetica Neue" w:hAnsi="Helvetica Neue"/>
+          <w:color w:val="333333"/>
+        </w:rPr>
+        <w:t xml:space="preserve"> Node client for Grunt and Gulp integration</w:t>
       </w:r>
     </w:p>
     <w:p>
@@ -476,7 +663,7 @@
           <w:rFonts w:ascii="Helvetica Neue" w:hAnsi="Helvetica Neue"/>
           <w:color w:val="333333"/>
         </w:rPr>
-        <w:t>Optimized developers' workflows</w:t>
+        <w:t>Performed code reviews</w:t>
       </w:r>
     </w:p>
     <w:p>
@@ -496,6 +683,26 @@
           <w:rFonts w:ascii="Helvetica Neue" w:hAnsi="Helvetica Neue"/>
           <w:color w:val="333333"/>
         </w:rPr>
+        <w:t>Optimized developers' workflows</w:t>
+      </w:r>
+    </w:p>
+    <w:p>
+      <w:pPr>
+        <w:numPr>
+          <w:ilvl w:val="0"/>
+          <w:numId w:val="17"/>
+        </w:numPr>
+        <w:spacing w:before="100" w:beforeAutospacing="1" w:after="100" w:afterAutospacing="1" w:line="384" w:lineRule="atLeast"/>
+        <w:rPr>
+          <w:rFonts w:ascii="Helvetica Neue" w:hAnsi="Helvetica Neue"/>
+          <w:color w:val="333333"/>
+        </w:rPr>
+      </w:pPr>
+      <w:r>
+        <w:rPr>
+          <w:rFonts w:ascii="Helvetica Neue" w:hAnsi="Helvetica Neue"/>
+          <w:color w:val="333333"/>
+        </w:rPr>
         <w:t>Oversaw drafting of user interface coding standards</w:t>
       </w:r>
     </w:p>
@@ -676,6 +883,7 @@
     </w:p>
     <w:p>
       <w:pPr>
+        <w:pageBreakBefore/>
         <w:spacing w:before="100" w:beforeAutospacing="1" w:after="100" w:afterAutospacing="1" w:line="384" w:lineRule="atLeast"/>
         <w:rPr>
           <w:rFonts w:ascii="Helvetica Neue" w:eastAsia="Times New Roman" w:hAnsi="Helvetica Neue" w:cs="Times New Roman"/>
@@ -688,6 +896,7 @@
           <w:b/>
           <w:color w:val="333333"/>
         </w:rPr>
+        <w:lastRenderedPageBreak/>
         <w:t>MetLife</w:t>
       </w:r>
       <w:r>
@@ -815,7 +1024,6 @@
           <w:b/>
           <w:color w:val="333333"/>
         </w:rPr>
-        <w:lastRenderedPageBreak/>
         <w:t>New Horizons</w:t>
       </w:r>
       <w:r>
@@ -1082,6 +1290,57 @@
           <w:shd w:val="clear" w:color="auto" w:fill="FFFFFF"/>
         </w:rPr>
         <w:t>Sole author of two patents filed for eBay in 2015</w:t>
+      </w:r>
+    </w:p>
+    <w:p>
+      <w:pPr>
+        <w:pStyle w:val="Heading2"/>
+        <w:pBdr>
+          <w:bottom w:val="single" w:sz="6" w:space="4" w:color="EEEEEE"/>
+        </w:pBdr>
+        <w:spacing w:before="240" w:beforeAutospacing="0" w:after="240" w:afterAutospacing="0"/>
+        <w:rPr>
+          <w:rFonts w:ascii="Helvetica Neue" w:hAnsi="Helvetica Neue"/>
+        </w:rPr>
+      </w:pPr>
+      <w:r>
+        <w:rPr>
+          <w:rFonts w:ascii="Helvetica Neue" w:hAnsi="Helvetica Neue"/>
+        </w:rPr>
+        <w:t>P</w:t>
+      </w:r>
+      <w:r>
+        <w:rPr>
+          <w:rFonts w:ascii="Helvetica Neue" w:hAnsi="Helvetica Neue"/>
+        </w:rPr>
+        <w:t>ersonal Projects</w:t>
+      </w:r>
+    </w:p>
+    <w:p>
+      <w:pPr>
+        <w:rPr>
+          <w:rFonts w:ascii="Helvetica Neue" w:hAnsi="Helvetica Neue"/>
+        </w:rPr>
+      </w:pPr>
+      <w:r>
+        <w:rPr>
+          <w:rFonts w:ascii="Helvetica Neue" w:hAnsi="Helvetica Neue"/>
+        </w:rPr>
+        <w:t>Drupal projects, a PHP web application, a Java solution to a statistical problem, game design and development, art direction, a custom performance-oriented</w:t>
+      </w:r>
+      <w:r>
+        <w:rPr>
+          <w:rFonts w:ascii="Helvetica Neue" w:hAnsi="Helvetica Neue"/>
+        </w:rPr>
+        <w:t xml:space="preserve"> JavaScript solution</w:t>
+      </w:r>
+      <w:bookmarkStart w:id="0" w:name="_GoBack"/>
+      <w:bookmarkEnd w:id="0"/>
+      <w:r>
+        <w:rPr>
+          <w:rFonts w:ascii="Helvetica Neue" w:hAnsi="Helvetica Neue"/>
+        </w:rPr>
+        <w:t>.</w:t>
       </w:r>
     </w:p>
     <w:p>
@@ -6111,7 +6370,7 @@
 </file>
 
 <file path=customXml/itemProps1.xml><?xml version="1.0" encoding="utf-8"?>
-<ds:datastoreItem xmlns:ds="http://schemas.openxmlformats.org/officeDocument/2006/customXml" ds:itemID="{9D7CC840-B5F5-2640-BD42-AD589511C453}">
+<ds:datastoreItem xmlns:ds="http://schemas.openxmlformats.org/officeDocument/2006/customXml" ds:itemID="{95C3CEE9-9279-994B-93FA-88D0D0421E5E}">
   <ds:schemaRefs>
     <ds:schemaRef ds:uri="http://schemas.openxmlformats.org/officeDocument/2006/bibliography"/>
   </ds:schemaRefs>

</xml_diff>

<commit_message>
It's more accurate that I led those projects rather than managed them. One recruiter told me my resume read like a business analyst. That's not my intent. Also, Lead Developer is a adequate description.
</commit_message>
<xml_diff>
--- a/word/resume-2-pages-EthanBMartin.docx
+++ b/word/resume-2-pages-EthanBMartin.docx
@@ -47,7 +47,25 @@
           <w:sz w:val="35"/>
           <w:szCs w:val="35"/>
         </w:rPr>
-        <w:t>Web/Software Architect</w:t>
+        <w:t>Web</w:t>
+      </w:r>
+      <w:r>
+        <w:rPr>
+          <w:rFonts w:ascii="Helvetica Neue" w:eastAsia="Times New Roman" w:hAnsi="Helvetica Neue" w:cs="Times New Roman"/>
+          <w:color w:val="333333"/>
+          <w:sz w:val="35"/>
+          <w:szCs w:val="35"/>
+        </w:rPr>
+        <w:t xml:space="preserve"> Architect</w:t>
+      </w:r>
+      <w:r>
+        <w:rPr>
+          <w:rFonts w:ascii="Helvetica Neue" w:eastAsia="Times New Roman" w:hAnsi="Helvetica Neue" w:cs="Times New Roman"/>
+          <w:color w:val="333333"/>
+          <w:sz w:val="35"/>
+          <w:szCs w:val="35"/>
+        </w:rPr>
+        <w:t>/Lead Developer</w:t>
       </w:r>
     </w:p>
     <w:p>
@@ -87,39 +105,7 @@
           <w:rFonts w:ascii="Helvetica Neue" w:eastAsia="Times New Roman" w:hAnsi="Helvetica Neue" w:cs="Times New Roman"/>
           <w:color w:val="333333"/>
         </w:rPr>
-        <w:t xml:space="preserve">CSS, Drupal, </w:t>
-      </w:r>
-      <w:proofErr w:type="spellStart"/>
-      <w:r>
-        <w:rPr>
-          <w:rFonts w:ascii="Helvetica Neue" w:eastAsia="Times New Roman" w:hAnsi="Helvetica Neue" w:cs="Times New Roman"/>
-          <w:color w:val="333333"/>
-        </w:rPr>
-        <w:t>Git</w:t>
-      </w:r>
-      <w:proofErr w:type="spellEnd"/>
-      <w:r>
-        <w:rPr>
-          <w:rFonts w:ascii="Helvetica Neue" w:eastAsia="Times New Roman" w:hAnsi="Helvetica Neue" w:cs="Times New Roman"/>
-          <w:color w:val="333333"/>
-        </w:rPr>
-        <w:t xml:space="preserve">, HTML, Java EE, JavaScript, JSP, Linux, Node, PHP, Ruby, </w:t>
-      </w:r>
-      <w:proofErr w:type="spellStart"/>
-      <w:r>
-        <w:rPr>
-          <w:rFonts w:ascii="Helvetica Neue" w:eastAsia="Times New Roman" w:hAnsi="Helvetica Neue" w:cs="Times New Roman"/>
-          <w:color w:val="333333"/>
-        </w:rPr>
-        <w:t>Tobii</w:t>
-      </w:r>
-      <w:proofErr w:type="spellEnd"/>
-      <w:r>
-        <w:rPr>
-          <w:rFonts w:ascii="Helvetica Neue" w:eastAsia="Times New Roman" w:hAnsi="Helvetica Neue" w:cs="Times New Roman"/>
-          <w:color w:val="333333"/>
-        </w:rPr>
-        <w:t xml:space="preserve"> Studio</w:t>
+        <w:t>CSS, Drupal, Git, HTML, Java EE, JavaScript, JSP, Linux, Node, PHP, Ruby, Tobii Studio</w:t>
       </w:r>
     </w:p>
     <w:p>
@@ -154,7 +140,6 @@
           <w:color w:val="333333"/>
         </w:rPr>
       </w:pPr>
-      <w:proofErr w:type="gramStart"/>
       <w:r>
         <w:rPr>
           <w:rFonts w:ascii="Helvetica Neue" w:eastAsia="Times New Roman" w:hAnsi="Helvetica Neue" w:cs="Times New Roman"/>
@@ -173,7 +158,6 @@
         </w:rPr>
         <w:t>ay</w:t>
       </w:r>
-      <w:proofErr w:type="gramEnd"/>
       <w:r>
         <w:rPr>
           <w:rFonts w:ascii="Helvetica Neue" w:eastAsia="Times New Roman" w:hAnsi="Helvetica Neue" w:cs="Times New Roman"/>
@@ -213,7 +197,14 @@
           <w:rFonts w:ascii="Helvetica Neue" w:hAnsi="Helvetica Neue"/>
           <w:color w:val="333333"/>
         </w:rPr>
-        <w:t>Managed site</w:t>
+        <w:t>Led</w:t>
+      </w:r>
+      <w:r>
+        <w:rPr>
+          <w:rFonts w:ascii="Helvetica Neue" w:hAnsi="Helvetica Neue"/>
+          <w:color w:val="333333"/>
+        </w:rPr>
+        <w:t xml:space="preserve"> site</w:t>
       </w:r>
       <w:r>
         <w:rPr>
@@ -247,7 +238,16 @@
           <w:rFonts w:ascii="Helvetica Neue" w:hAnsi="Helvetica Neue"/>
           <w:color w:val="333333"/>
         </w:rPr>
-        <w:t>Managed a multi-client checkout flow performance improvement project</w:t>
+        <w:t>Led</w:t>
+      </w:r>
+      <w:bookmarkStart w:id="0" w:name="_GoBack"/>
+      <w:bookmarkEnd w:id="0"/>
+      <w:r>
+        <w:rPr>
+          <w:rFonts w:ascii="Helvetica Neue" w:hAnsi="Helvetica Neue"/>
+          <w:color w:val="333333"/>
+        </w:rPr>
+        <w:t xml:space="preserve"> a multi-client checkout flow performance improvement project</w:t>
       </w:r>
     </w:p>
     <w:p>
@@ -262,7 +262,6 @@
           <w:color w:val="333333"/>
         </w:rPr>
       </w:pPr>
-      <w:proofErr w:type="gramStart"/>
       <w:r>
         <w:rPr>
           <w:rFonts w:ascii="Helvetica Neue" w:hAnsi="Helvetica Neue"/>
@@ -270,7 +269,6 @@
         </w:rPr>
         <w:t>automated</w:t>
       </w:r>
-      <w:proofErr w:type="gramEnd"/>
       <w:r>
         <w:rPr>
           <w:rFonts w:ascii="Helvetica Neue" w:hAnsi="Helvetica Neue"/>
@@ -283,23 +281,7 @@
           <w:rFonts w:ascii="Helvetica Neue" w:hAnsi="Helvetica Neue"/>
           <w:color w:val="333333"/>
         </w:rPr>
-        <w:t xml:space="preserve">analysis by writing a Node wrapper for the SOSTA </w:t>
-      </w:r>
-      <w:proofErr w:type="spellStart"/>
-      <w:r>
-        <w:rPr>
-          <w:rFonts w:ascii="Helvetica Neue" w:hAnsi="Helvetica Neue"/>
-          <w:color w:val="333333"/>
-        </w:rPr>
-        <w:t>mPulse</w:t>
-      </w:r>
-      <w:proofErr w:type="spellEnd"/>
-      <w:r>
-        <w:rPr>
-          <w:rFonts w:ascii="Helvetica Neue" w:hAnsi="Helvetica Neue"/>
-          <w:color w:val="333333"/>
-        </w:rPr>
-        <w:t xml:space="preserve"> API</w:t>
+        <w:t>analysis by writing a Node wrapper for the SOSTA mPulse API</w:t>
       </w:r>
     </w:p>
     <w:p>
@@ -334,37 +316,12 @@
           <w:color w:val="333333"/>
         </w:rPr>
       </w:pPr>
-      <w:proofErr w:type="gramStart"/>
-      <w:r>
-        <w:rPr>
-          <w:rFonts w:ascii="Helvetica Neue" w:hAnsi="Helvetica Neue"/>
-          <w:color w:val="333333"/>
-        </w:rPr>
-        <w:t>used</w:t>
-      </w:r>
-      <w:proofErr w:type="gramEnd"/>
-      <w:r>
-        <w:rPr>
-          <w:rFonts w:ascii="Helvetica Neue" w:hAnsi="Helvetica Neue"/>
-          <w:color w:val="333333"/>
-        </w:rPr>
-        <w:t xml:space="preserve"> Selenium </w:t>
-      </w:r>
-      <w:proofErr w:type="spellStart"/>
-      <w:r>
-        <w:rPr>
-          <w:rFonts w:ascii="Helvetica Neue" w:hAnsi="Helvetica Neue"/>
-          <w:color w:val="333333"/>
-        </w:rPr>
-        <w:t>WebDriver</w:t>
-      </w:r>
-      <w:proofErr w:type="spellEnd"/>
-      <w:r>
-        <w:rPr>
-          <w:rFonts w:ascii="Helvetica Neue" w:hAnsi="Helvetica Neue"/>
-          <w:color w:val="333333"/>
-        </w:rPr>
-        <w:t>, Java</w:t>
+      <w:r>
+        <w:rPr>
+          <w:rFonts w:ascii="Helvetica Neue" w:hAnsi="Helvetica Neue"/>
+          <w:color w:val="333333"/>
+        </w:rPr>
+        <w:t>used Selenium WebDriver, Java</w:t>
       </w:r>
     </w:p>
     <w:p>
@@ -379,21 +336,12 @@
           <w:color w:val="333333"/>
         </w:rPr>
       </w:pPr>
-      <w:proofErr w:type="gramStart"/>
-      <w:r>
-        <w:rPr>
-          <w:rFonts w:ascii="Helvetica Neue" w:hAnsi="Helvetica Neue"/>
-          <w:color w:val="333333"/>
-        </w:rPr>
-        <w:t>integrated</w:t>
-      </w:r>
-      <w:proofErr w:type="gramEnd"/>
-      <w:r>
-        <w:rPr>
-          <w:rFonts w:ascii="Helvetica Neue" w:hAnsi="Helvetica Neue"/>
-          <w:color w:val="333333"/>
-        </w:rPr>
-        <w:t xml:space="preserve"> into automated regression test modules</w:t>
+      <w:r>
+        <w:rPr>
+          <w:rFonts w:ascii="Helvetica Neue" w:hAnsi="Helvetica Neue"/>
+          <w:color w:val="333333"/>
+        </w:rPr>
+        <w:t>integrated into automated regression test modules</w:t>
       </w:r>
     </w:p>
     <w:p>
@@ -440,23 +388,7 @@
           <w:rFonts w:ascii="Helvetica Neue" w:hAnsi="Helvetica Neue"/>
           <w:color w:val="333333"/>
         </w:rPr>
-        <w:t xml:space="preserve"> using </w:t>
-      </w:r>
-      <w:proofErr w:type="spellStart"/>
-      <w:r>
-        <w:rPr>
-          <w:rFonts w:ascii="Helvetica Neue" w:hAnsi="Helvetica Neue"/>
-          <w:color w:val="333333"/>
-        </w:rPr>
-        <w:t>Tobii</w:t>
-      </w:r>
-      <w:proofErr w:type="spellEnd"/>
-      <w:r>
-        <w:rPr>
-          <w:rFonts w:ascii="Helvetica Neue" w:hAnsi="Helvetica Neue"/>
-          <w:color w:val="333333"/>
-        </w:rPr>
-        <w:t xml:space="preserve"> Studio</w:t>
+        <w:t xml:space="preserve"> using Tobii Studio</w:t>
       </w:r>
     </w:p>
     <w:p>
@@ -562,31 +494,13 @@
           <w:color w:val="333333"/>
         </w:rPr>
       </w:pPr>
-      <w:proofErr w:type="gramStart"/>
-      <w:r>
-        <w:rPr>
-          <w:rFonts w:ascii="Helvetica Neue" w:hAnsi="Helvetica Neue"/>
-          <w:color w:val="333333"/>
-        </w:rPr>
-        <w:t>written</w:t>
-      </w:r>
-      <w:proofErr w:type="gramEnd"/>
-      <w:r>
-        <w:rPr>
-          <w:rFonts w:ascii="Helvetica Neue" w:hAnsi="Helvetica Neue"/>
-          <w:color w:val="333333"/>
-        </w:rPr>
-        <w:t xml:space="preserve"> in Ruby, using Sinatra and </w:t>
-      </w:r>
-      <w:proofErr w:type="spellStart"/>
-      <w:r>
-        <w:rPr>
-          <w:rFonts w:ascii="Helvetica Neue" w:hAnsi="Helvetica Neue"/>
-          <w:color w:val="333333"/>
-        </w:rPr>
-        <w:t>ActiveRecord</w:t>
-      </w:r>
-      <w:proofErr w:type="spellEnd"/>
+      <w:r>
+        <w:rPr>
+          <w:rFonts w:ascii="Helvetica Neue" w:hAnsi="Helvetica Neue"/>
+          <w:color w:val="333333"/>
+        </w:rPr>
+        <w:t>written in Ruby, using Sinatra and ActiveRecord</w:t>
+      </w:r>
     </w:p>
     <w:p>
       <w:pPr>
@@ -600,21 +514,12 @@
           <w:color w:val="333333"/>
         </w:rPr>
       </w:pPr>
-      <w:proofErr w:type="gramStart"/>
-      <w:r>
-        <w:rPr>
-          <w:rFonts w:ascii="Helvetica Neue" w:hAnsi="Helvetica Neue"/>
-          <w:color w:val="333333"/>
-        </w:rPr>
-        <w:t>created</w:t>
-      </w:r>
-      <w:proofErr w:type="gramEnd"/>
-      <w:r>
-        <w:rPr>
-          <w:rFonts w:ascii="Helvetica Neue" w:hAnsi="Helvetica Neue"/>
-          <w:color w:val="333333"/>
-        </w:rPr>
-        <w:t xml:space="preserve"> a dependency-free Linux client</w:t>
+      <w:r>
+        <w:rPr>
+          <w:rFonts w:ascii="Helvetica Neue" w:hAnsi="Helvetica Neue"/>
+          <w:color w:val="333333"/>
+        </w:rPr>
+        <w:t>created a dependency-free Linux client</w:t>
       </w:r>
     </w:p>
     <w:p>
@@ -629,21 +534,12 @@
           <w:color w:val="333333"/>
         </w:rPr>
       </w:pPr>
-      <w:proofErr w:type="gramStart"/>
-      <w:r>
-        <w:rPr>
-          <w:rFonts w:ascii="Helvetica Neue" w:hAnsi="Helvetica Neue"/>
-          <w:color w:val="333333"/>
-        </w:rPr>
-        <w:t>wrote</w:t>
-      </w:r>
-      <w:proofErr w:type="gramEnd"/>
-      <w:r>
-        <w:rPr>
-          <w:rFonts w:ascii="Helvetica Neue" w:hAnsi="Helvetica Neue"/>
-          <w:color w:val="333333"/>
-        </w:rPr>
-        <w:t xml:space="preserve"> Node client for Grunt and Gulp integration</w:t>
+      <w:r>
+        <w:rPr>
+          <w:rFonts w:ascii="Helvetica Neue" w:hAnsi="Helvetica Neue"/>
+          <w:color w:val="333333"/>
+        </w:rPr>
+        <w:t>wrote Node client for Grunt and Gulp integration</w:t>
       </w:r>
     </w:p>
     <w:p>
@@ -1307,13 +1203,7 @@
         <w:rPr>
           <w:rFonts w:ascii="Helvetica Neue" w:hAnsi="Helvetica Neue"/>
         </w:rPr>
-        <w:t>P</w:t>
-      </w:r>
-      <w:r>
-        <w:rPr>
-          <w:rFonts w:ascii="Helvetica Neue" w:hAnsi="Helvetica Neue"/>
-        </w:rPr>
-        <w:t>ersonal Projects</w:t>
+        <w:t>Personal Projects</w:t>
       </w:r>
     </w:p>
     <w:p>
@@ -1332,15 +1222,7 @@
         <w:rPr>
           <w:rFonts w:ascii="Helvetica Neue" w:hAnsi="Helvetica Neue"/>
         </w:rPr>
-        <w:t xml:space="preserve"> JavaScript solution</w:t>
-      </w:r>
-      <w:bookmarkStart w:id="0" w:name="_GoBack"/>
-      <w:bookmarkEnd w:id="0"/>
-      <w:r>
-        <w:rPr>
-          <w:rFonts w:ascii="Helvetica Neue" w:hAnsi="Helvetica Neue"/>
-        </w:rPr>
-        <w:t>.</w:t>
+        <w:t xml:space="preserve"> JavaScript solution.</w:t>
       </w:r>
     </w:p>
     <w:p>
@@ -6370,7 +6252,7 @@
 </file>
 
 <file path=customXml/itemProps1.xml><?xml version="1.0" encoding="utf-8"?>
-<ds:datastoreItem xmlns:ds="http://schemas.openxmlformats.org/officeDocument/2006/customXml" ds:itemID="{95C3CEE9-9279-994B-93FA-88D0D0421E5E}">
+<ds:datastoreItem xmlns:ds="http://schemas.openxmlformats.org/officeDocument/2006/customXml" ds:itemID="{91CAC9BA-B0C9-ED45-AD3C-575696C54F98}">
   <ds:schemaRefs>
     <ds:schemaRef ds:uri="http://schemas.openxmlformats.org/officeDocument/2006/bibliography"/>
   </ds:schemaRefs>

</xml_diff>

<commit_message>
I wrote user stories and assigned them.
</commit_message>
<xml_diff>
--- a/word/resume-2-pages-EthanBMartin.docx
+++ b/word/resume-2-pages-EthanBMartin.docx
@@ -83,13 +83,14 @@
           <w:szCs w:val="35"/>
           <w:u w:color="333333"/>
           <w:rtl w:val="0"/>
+          <w:lang w:val="en-US"/>
         </w:rPr>
         <w:t>Technology</w:t>
       </w:r>
     </w:p>
     <w:p>
       <w:pPr>
-        <w:pStyle w:val="Body"/>
+        <w:pStyle w:val="Body A"/>
         <w:spacing w:before="100" w:after="100" w:line="384" w:lineRule="atLeast"/>
         <w:rPr>
           <w:rStyle w:val="apple-converted-space"/>
@@ -127,6 +128,7 @@
           <w:color w:val="333333"/>
           <w:u w:color="333333"/>
           <w:rtl w:val="0"/>
+          <w:lang w:val="fr-FR"/>
         </w:rPr>
         <w:t xml:space="preserve"> Ruby, </w:t>
       </w:r>
@@ -148,6 +150,7 @@
           <w:color w:val="333333"/>
           <w:u w:color="333333"/>
           <w:rtl w:val="0"/>
+          <w:lang w:val="fr-FR"/>
         </w:rPr>
         <w:t>Tobii Studio</w:t>
       </w:r>
@@ -187,7 +190,7 @@
     </w:p>
     <w:p>
       <w:pPr>
-        <w:pStyle w:val="Body"/>
+        <w:pStyle w:val="Body A"/>
         <w:spacing w:before="100" w:after="100" w:line="384" w:lineRule="atLeast"/>
         <w:rPr>
           <w:rStyle w:val="apple-converted-space"/>
@@ -207,6 +210,7 @@
           <w:szCs w:val="26"/>
           <w:u w:color="333333"/>
           <w:rtl w:val="0"/>
+          <w:lang w:val="fr-FR"/>
         </w:rPr>
         <w:t>eBay</w:t>
       </w:r>
@@ -217,6 +221,7 @@
           <w:color w:val="333333"/>
           <w:u w:color="333333"/>
           <w:rtl w:val="0"/>
+          <w:lang w:val="fr-FR"/>
         </w:rPr>
         <w:t xml:space="preserve">, 2010 </w:t>
       </w:r>
@@ -269,7 +274,7 @@
     </w:p>
     <w:p>
       <w:pPr>
-        <w:pStyle w:val="Body"/>
+        <w:pStyle w:val="Body A"/>
         <w:numPr>
           <w:ilvl w:val="0"/>
           <w:numId w:val="2"/>
@@ -301,7 +306,7 @@
     </w:p>
     <w:p>
       <w:pPr>
-        <w:pStyle w:val="Body"/>
+        <w:pStyle w:val="Body A"/>
         <w:numPr>
           <w:ilvl w:val="0"/>
           <w:numId w:val="2"/>
@@ -333,7 +338,7 @@
     </w:p>
     <w:p>
       <w:pPr>
-        <w:pStyle w:val="Body"/>
+        <w:pStyle w:val="Body A"/>
         <w:numPr>
           <w:ilvl w:val="1"/>
           <w:numId w:val="2"/>
@@ -365,7 +370,7 @@
     </w:p>
     <w:p>
       <w:pPr>
-        <w:pStyle w:val="Body"/>
+        <w:pStyle w:val="Body A"/>
         <w:numPr>
           <w:ilvl w:val="0"/>
           <w:numId w:val="2"/>
@@ -392,23 +397,12 @@
           <w:rtl w:val="0"/>
           <w:lang w:val="en-US"/>
         </w:rPr>
-        <w:t>Mentored junior</w:t>
-      </w:r>
-      <w:r>
-        <w:rPr>
-          <w:rStyle w:val="apple-converted-space"/>
-          <w:rFonts w:ascii="Helvetica Neue" w:hAnsi="Helvetica Neue"/>
-          <w:color w:val="333333"/>
-          <w:u w:color="333333"/>
-          <w:rtl w:val="0"/>
-          <w:lang w:val="en-US"/>
-        </w:rPr>
-        <w:t xml:space="preserve"> developers</w:t>
-      </w:r>
-    </w:p>
-    <w:p>
-      <w:pPr>
-        <w:pStyle w:val="Body"/>
+        <w:t>Mentored junior developers</w:t>
+      </w:r>
+    </w:p>
+    <w:p>
+      <w:pPr>
+        <w:pStyle w:val="Body A"/>
         <w:numPr>
           <w:ilvl w:val="0"/>
           <w:numId w:val="2"/>
@@ -440,7 +434,7 @@
     </w:p>
     <w:p>
       <w:pPr>
-        <w:pStyle w:val="Body"/>
+        <w:pStyle w:val="Body A"/>
         <w:numPr>
           <w:ilvl w:val="0"/>
           <w:numId w:val="2"/>
@@ -469,10 +463,32 @@
         </w:rPr>
         <w:t>Performed code reviews</w:t>
       </w:r>
-    </w:p>
-    <w:p>
-      <w:pPr>
-        <w:pStyle w:val="Body"/>
+      <w:r>
+        <w:rPr>
+          <w:rStyle w:val="apple-converted-space"/>
+          <w:rFonts w:ascii="Helvetica Neue" w:hAnsi="Helvetica Neue"/>
+          <w:color w:val="333333"/>
+          <w:u w:color="333333"/>
+          <w:rtl w:val="0"/>
+          <w:lang w:val="en-US"/>
+        </w:rPr>
+        <w:t xml:space="preserve"> and r</w:t>
+      </w:r>
+      <w:r>
+        <w:rPr>
+          <w:rStyle w:val="apple-converted-space"/>
+          <w:rFonts w:ascii="Helvetica Neue" w:hAnsi="Helvetica Neue"/>
+          <w:color w:val="333333"/>
+          <w:u w:color="333333"/>
+          <w:rtl w:val="0"/>
+          <w:lang w:val="en-US"/>
+        </w:rPr>
+        <w:t>eviewed web developers' performance</w:t>
+      </w:r>
+    </w:p>
+    <w:p>
+      <w:pPr>
+        <w:pStyle w:val="Body A"/>
         <w:numPr>
           <w:ilvl w:val="0"/>
           <w:numId w:val="2"/>
@@ -504,7 +520,7 @@
     </w:p>
     <w:p>
       <w:pPr>
-        <w:pStyle w:val="Body"/>
+        <w:pStyle w:val="Body A"/>
         <w:numPr>
           <w:ilvl w:val="0"/>
           <w:numId w:val="2"/>
@@ -531,23 +547,12 @@
           <w:rtl w:val="0"/>
           <w:lang w:val="en-US"/>
         </w:rPr>
-        <w:t>R</w:t>
-      </w:r>
-      <w:r>
-        <w:rPr>
-          <w:rStyle w:val="apple-converted-space"/>
-          <w:rFonts w:ascii="Helvetica Neue" w:hAnsi="Helvetica Neue"/>
-          <w:color w:val="333333"/>
-          <w:u w:color="333333"/>
-          <w:rtl w:val="0"/>
-          <w:lang w:val="en-US"/>
-        </w:rPr>
-        <w:t>eviewed web developers' performance</w:t>
-      </w:r>
-    </w:p>
-    <w:p>
-      <w:pPr>
-        <w:pStyle w:val="Body"/>
+        <w:t>Wrote Scrum user stories</w:t>
+      </w:r>
+    </w:p>
+    <w:p>
+      <w:pPr>
+        <w:pStyle w:val="Body A"/>
         <w:numPr>
           <w:ilvl w:val="0"/>
           <w:numId w:val="2"/>
@@ -579,7 +584,7 @@
     </w:p>
     <w:p>
       <w:pPr>
-        <w:pStyle w:val="Body"/>
+        <w:pStyle w:val="Body A"/>
         <w:numPr>
           <w:ilvl w:val="1"/>
           <w:numId w:val="2"/>
@@ -606,34 +611,12 @@
           <w:rtl w:val="0"/>
           <w:lang w:val="en-US"/>
         </w:rPr>
-        <w:t xml:space="preserve">sought input and consensus among </w:t>
-      </w:r>
-      <w:r>
-        <w:rPr>
-          <w:rStyle w:val="apple-converted-space"/>
-          <w:rFonts w:ascii="Helvetica Neue" w:hAnsi="Helvetica Neue"/>
-          <w:color w:val="333333"/>
-          <w:u w:color="333333"/>
-          <w:rtl w:val="0"/>
-          <w:lang w:val="en-US"/>
-        </w:rPr>
-        <w:t>senior</w:t>
-      </w:r>
-      <w:r>
-        <w:rPr>
-          <w:rStyle w:val="apple-converted-space"/>
-          <w:rFonts w:ascii="Helvetica Neue" w:hAnsi="Helvetica Neue"/>
-          <w:color w:val="333333"/>
-          <w:u w:color="333333"/>
-          <w:rtl w:val="0"/>
-          <w:lang w:val="en-US"/>
-        </w:rPr>
-        <w:t xml:space="preserve"> web developers</w:t>
-      </w:r>
-    </w:p>
-    <w:p>
-      <w:pPr>
-        <w:pStyle w:val="Body"/>
+        <w:t>sought input and consensus among senior web developers</w:t>
+      </w:r>
+    </w:p>
+    <w:p>
+      <w:pPr>
+        <w:pStyle w:val="Body A"/>
         <w:numPr>
           <w:ilvl w:val="1"/>
           <w:numId w:val="2"/>
@@ -687,7 +670,7 @@
     </w:p>
     <w:p>
       <w:pPr>
-        <w:pStyle w:val="Body"/>
+        <w:pStyle w:val="Body A"/>
         <w:numPr>
           <w:ilvl w:val="0"/>
           <w:numId w:val="2"/>
@@ -765,7 +748,7 @@
     </w:p>
     <w:p>
       <w:pPr>
-        <w:pStyle w:val="Body"/>
+        <w:pStyle w:val="Body A"/>
         <w:numPr>
           <w:ilvl w:val="0"/>
           <w:numId w:val="2"/>
@@ -797,7 +780,7 @@
     </w:p>
     <w:p>
       <w:pPr>
-        <w:pStyle w:val="Body"/>
+        <w:pStyle w:val="Body A"/>
         <w:numPr>
           <w:ilvl w:val="0"/>
           <w:numId w:val="2"/>
@@ -824,33 +807,23 @@
           <w:rtl w:val="0"/>
           <w:lang w:val="en-US"/>
         </w:rPr>
-        <w:t>Wrote performance testing tools for results-based optimization</w:t>
-      </w:r>
-      <w:r>
-        <w:rPr>
-          <w:rStyle w:val="apple-converted-space"/>
-          <w:rFonts w:ascii="Helvetica Neue" w:hAnsi="Helvetica Neue"/>
-          <w:color w:val="333333"/>
-          <w:u w:color="333333"/>
-          <w:rtl w:val="0"/>
-          <w:lang w:val="en-US"/>
-        </w:rPr>
-        <w:t xml:space="preserve"> using</w:t>
-      </w:r>
-      <w:r>
-        <w:rPr>
-          <w:rStyle w:val="apple-converted-space"/>
-          <w:rFonts w:ascii="Helvetica Neue" w:hAnsi="Helvetica Neue"/>
-          <w:color w:val="333333"/>
-          <w:u w:color="333333"/>
-          <w:rtl w:val="0"/>
+        <w:t>Wrote performance testing tools for results-based optimization using</w:t>
+      </w:r>
+      <w:r>
+        <w:rPr>
+          <w:rStyle w:val="apple-converted-space"/>
+          <w:rFonts w:ascii="Helvetica Neue" w:hAnsi="Helvetica Neue"/>
+          <w:color w:val="333333"/>
+          <w:u w:color="333333"/>
+          <w:rtl w:val="0"/>
+          <w:lang w:val="fr-FR"/>
         </w:rPr>
         <w:t xml:space="preserve"> Selenium WebDriver</w:t>
       </w:r>
     </w:p>
     <w:p>
       <w:pPr>
-        <w:pStyle w:val="Body"/>
+        <w:pStyle w:val="Body A"/>
         <w:numPr>
           <w:ilvl w:val="1"/>
           <w:numId w:val="2"/>
@@ -882,7 +855,7 @@
     </w:p>
     <w:p>
       <w:pPr>
-        <w:pStyle w:val="Body"/>
+        <w:pStyle w:val="Body A"/>
         <w:numPr>
           <w:ilvl w:val="1"/>
           <w:numId w:val="2"/>
@@ -914,7 +887,7 @@
     </w:p>
     <w:p>
       <w:pPr>
-        <w:pStyle w:val="Body"/>
+        <w:pStyle w:val="Body A"/>
         <w:numPr>
           <w:ilvl w:val="0"/>
           <w:numId w:val="2"/>
@@ -946,7 +919,7 @@
     </w:p>
     <w:p>
       <w:pPr>
-        <w:pStyle w:val="Body"/>
+        <w:pStyle w:val="Body A"/>
         <w:numPr>
           <w:ilvl w:val="0"/>
           <w:numId w:val="2"/>
@@ -978,7 +951,7 @@
     </w:p>
     <w:p>
       <w:pPr>
-        <w:pStyle w:val="Body"/>
+        <w:pStyle w:val="Body A"/>
         <w:numPr>
           <w:ilvl w:val="1"/>
           <w:numId w:val="2"/>
@@ -1010,7 +983,7 @@
     </w:p>
     <w:p>
       <w:pPr>
-        <w:pStyle w:val="Body"/>
+        <w:pStyle w:val="Body A"/>
         <w:numPr>
           <w:ilvl w:val="1"/>
           <w:numId w:val="2"/>
@@ -1037,18 +1010,7 @@
           <w:rtl w:val="0"/>
           <w:lang w:val="en-US"/>
         </w:rPr>
-        <w:t>created a dependency-free Linux client</w:t>
-      </w:r>
-      <w:r>
-        <w:rPr>
-          <w:rStyle w:val="apple-converted-space"/>
-          <w:rFonts w:ascii="Helvetica Neue" w:hAnsi="Helvetica Neue"/>
-          <w:color w:val="333333"/>
-          <w:u w:color="333333"/>
-          <w:rtl w:val="0"/>
-          <w:lang w:val="en-US"/>
-        </w:rPr>
-        <w:t>, and a fast</w:t>
+        <w:t>created a dependency-free Linux client, and a fast</w:t>
       </w:r>
       <w:r>
         <w:rPr>
@@ -1064,7 +1026,7 @@
     </w:p>
     <w:p>
       <w:pPr>
-        <w:pStyle w:val="Body"/>
+        <w:pStyle w:val="Body A"/>
         <w:numPr>
           <w:ilvl w:val="0"/>
           <w:numId w:val="2"/>
@@ -1096,7 +1058,7 @@
     </w:p>
     <w:p>
       <w:pPr>
-        <w:pStyle w:val="Body"/>
+        <w:pStyle w:val="Body A"/>
         <w:numPr>
           <w:ilvl w:val="0"/>
           <w:numId w:val="2"/>
@@ -1128,7 +1090,7 @@
     </w:p>
     <w:p>
       <w:pPr>
-        <w:pStyle w:val="Body"/>
+        <w:pStyle w:val="Body A"/>
         <w:numPr>
           <w:ilvl w:val="0"/>
           <w:numId w:val="2"/>
@@ -1160,7 +1122,7 @@
     </w:p>
     <w:p>
       <w:pPr>
-        <w:pStyle w:val="Body"/>
+        <w:pStyle w:val="Body A"/>
         <w:numPr>
           <w:ilvl w:val="0"/>
           <w:numId w:val="2"/>
@@ -1192,7 +1154,7 @@
     </w:p>
     <w:p>
       <w:pPr>
-        <w:pStyle w:val="Body"/>
+        <w:pStyle w:val="Body A"/>
         <w:spacing w:before="100" w:after="100" w:line="384" w:lineRule="atLeast"/>
         <w:rPr>
           <w:rStyle w:val="apple-converted-space"/>
@@ -1221,6 +1183,7 @@
           <w:color w:val="333333"/>
           <w:u w:color="333333"/>
           <w:rtl w:val="0"/>
+          <w:lang w:val="fr-FR"/>
         </w:rPr>
         <w:t xml:space="preserve">, 2009 </w:t>
       </w:r>
@@ -1242,6 +1205,7 @@
           <w:color w:val="333333"/>
           <w:u w:color="333333"/>
           <w:rtl w:val="0"/>
+          <w:lang w:val="fr-FR"/>
         </w:rPr>
         <w:t xml:space="preserve"> 2010</w:t>
       </w:r>
@@ -1272,7 +1236,7 @@
     </w:p>
     <w:p>
       <w:pPr>
-        <w:pStyle w:val="Body"/>
+        <w:pStyle w:val="Body A"/>
         <w:numPr>
           <w:ilvl w:val="0"/>
           <w:numId w:val="2"/>
@@ -1328,7 +1292,7 @@
     </w:p>
     <w:p>
       <w:pPr>
-        <w:pStyle w:val="Body"/>
+        <w:pStyle w:val="Body A"/>
         <w:numPr>
           <w:ilvl w:val="0"/>
           <w:numId w:val="2"/>
@@ -1360,7 +1324,7 @@
     </w:p>
     <w:p>
       <w:pPr>
-        <w:pStyle w:val="Body"/>
+        <w:pStyle w:val="Body A"/>
         <w:numPr>
           <w:ilvl w:val="0"/>
           <w:numId w:val="2"/>
@@ -1392,7 +1356,7 @@
     </w:p>
     <w:p>
       <w:pPr>
-        <w:pStyle w:val="Body"/>
+        <w:pStyle w:val="Body A"/>
         <w:spacing w:before="100" w:after="100" w:line="384" w:lineRule="atLeast"/>
         <w:rPr>
           <w:rStyle w:val="apple-converted-space"/>
@@ -1421,6 +1385,7 @@
           <w:color w:val="333333"/>
           <w:u w:color="333333"/>
           <w:rtl w:val="0"/>
+          <w:lang w:val="fr-FR"/>
         </w:rPr>
         <w:t xml:space="preserve">, 2007 </w:t>
       </w:r>
@@ -1442,6 +1407,7 @@
           <w:color w:val="333333"/>
           <w:u w:color="333333"/>
           <w:rtl w:val="0"/>
+          <w:lang w:val="fr-FR"/>
         </w:rPr>
         <w:t xml:space="preserve"> 2009</w:t>
       </w:r>
@@ -1472,7 +1438,7 @@
     </w:p>
     <w:p>
       <w:pPr>
-        <w:pStyle w:val="Body"/>
+        <w:pStyle w:val="Body A"/>
         <w:numPr>
           <w:ilvl w:val="0"/>
           <w:numId w:val="4"/>
@@ -1504,7 +1470,7 @@
     </w:p>
     <w:p>
       <w:pPr>
-        <w:pStyle w:val="Body"/>
+        <w:pStyle w:val="Body A"/>
         <w:numPr>
           <w:ilvl w:val="0"/>
           <w:numId w:val="4"/>
@@ -1562,6 +1528,7 @@
           <w:color w:val="333333"/>
           <w:u w:color="333333"/>
           <w:rtl w:val="0"/>
+          <w:lang w:val="fr-FR"/>
         </w:rPr>
         <w:t>ᴥ</w:t>
       </w:r>
@@ -1623,7 +1590,7 @@
     </w:p>
     <w:p>
       <w:pPr>
-        <w:pStyle w:val="Body"/>
+        <w:pStyle w:val="Body A"/>
         <w:numPr>
           <w:ilvl w:val="0"/>
           <w:numId w:val="6"/>
@@ -1655,7 +1622,7 @@
     </w:p>
     <w:p>
       <w:pPr>
-        <w:pStyle w:val="Body"/>
+        <w:pStyle w:val="Body A"/>
         <w:numPr>
           <w:ilvl w:val="0"/>
           <w:numId w:val="6"/>
@@ -1687,7 +1654,7 @@
     </w:p>
     <w:p>
       <w:pPr>
-        <w:pStyle w:val="Body"/>
+        <w:pStyle w:val="Body A"/>
         <w:numPr>
           <w:ilvl w:val="0"/>
           <w:numId w:val="6"/>
@@ -1765,7 +1732,7 @@
     </w:p>
     <w:p>
       <w:pPr>
-        <w:pStyle w:val="Body"/>
+        <w:pStyle w:val="Body A"/>
         <w:numPr>
           <w:ilvl w:val="0"/>
           <w:numId w:val="6"/>
@@ -1847,6 +1814,7 @@
         <w:rPr>
           <w:rStyle w:val="apple-converted-space"/>
           <w:rFonts w:ascii="Helvetica Neue" w:cs="Helvetica Neue" w:hAnsi="Helvetica Neue" w:eastAsia="Helvetica Neue"/>
+          <w:lang w:val="de-DE"/>
         </w:rPr>
       </w:pPr>
       <w:r>
@@ -1914,35 +1882,27 @@
     </w:p>
     <w:p>
       <w:pPr>
-        <w:pStyle w:val="Body"/>
-        <w:rPr>
-          <w:rStyle w:val="apple-converted-space"/>
-          <w:rFonts w:ascii="Helvetica Neue" w:cs="Helvetica Neue" w:hAnsi="Helvetica Neue" w:eastAsia="Helvetica Neue"/>
-        </w:rPr>
-      </w:pPr>
-      <w:r>
-        <w:rPr>
-          <w:rStyle w:val="apple-converted-space"/>
-          <w:rFonts w:ascii="Helvetica Neue" w:hAnsi="Helvetica Neue"/>
-          <w:rtl w:val="0"/>
-          <w:lang w:val="en-US"/>
-        </w:rPr>
-        <w:t>Drupal projects, a PHP web application, a Java solution to a statistical problem, game design and development, art direction, custom performance-oriented JavaScript solution</w:t>
-      </w:r>
-      <w:r>
-        <w:rPr>
-          <w:rStyle w:val="apple-converted-space"/>
-          <w:rFonts w:ascii="Helvetica Neue" w:hAnsi="Helvetica Neue"/>
-          <w:rtl w:val="0"/>
-          <w:lang w:val="en-US"/>
-        </w:rPr>
-        <w:t>s</w:t>
-      </w:r>
-      <w:r>
-        <w:rPr>
-          <w:rStyle w:val="apple-converted-space"/>
-          <w:rFonts w:ascii="Helvetica Neue" w:hAnsi="Helvetica Neue"/>
-          <w:rtl w:val="0"/>
+        <w:pStyle w:val="Body A"/>
+        <w:rPr>
+          <w:rStyle w:val="apple-converted-space"/>
+          <w:rFonts w:ascii="Helvetica Neue" w:cs="Helvetica Neue" w:hAnsi="Helvetica Neue" w:eastAsia="Helvetica Neue"/>
+        </w:rPr>
+      </w:pPr>
+      <w:r>
+        <w:rPr>
+          <w:rStyle w:val="apple-converted-space"/>
+          <w:rFonts w:ascii="Helvetica Neue" w:hAnsi="Helvetica Neue"/>
+          <w:rtl w:val="0"/>
+          <w:lang w:val="en-US"/>
+        </w:rPr>
+        <w:t>Drupal projects, a PHP web application, a Java solution to a statistical problem, game design and development, art direction, custom performance-oriented JavaScript solutions</w:t>
+      </w:r>
+      <w:r>
+        <w:rPr>
+          <w:rStyle w:val="apple-converted-space"/>
+          <w:rFonts w:ascii="Helvetica Neue" w:hAnsi="Helvetica Neue"/>
+          <w:rtl w:val="0"/>
+          <w:lang w:val="fr-FR"/>
         </w:rPr>
         <w:t>.</w:t>
       </w:r>
@@ -2237,9 +2197,6 @@
       <w:lvlText w:val="▪"/>
       <w:lvlJc w:val="left"/>
       <w:pPr>
-        <w:tabs>
-          <w:tab w:val="left" w:pos="1440"/>
-        </w:tabs>
         <w:ind w:left="2160" w:hanging="360"/>
       </w:pPr>
       <w:rPr>
@@ -2270,9 +2227,6 @@
       <w:lvlText w:val="▪"/>
       <w:lvlJc w:val="left"/>
       <w:pPr>
-        <w:tabs>
-          <w:tab w:val="left" w:pos="1440"/>
-        </w:tabs>
         <w:ind w:left="2880" w:hanging="360"/>
       </w:pPr>
       <w:rPr>
@@ -2303,9 +2257,6 @@
       <w:lvlText w:val="▪"/>
       <w:lvlJc w:val="left"/>
       <w:pPr>
-        <w:tabs>
-          <w:tab w:val="left" w:pos="1440"/>
-        </w:tabs>
         <w:ind w:left="3600" w:hanging="360"/>
       </w:pPr>
       <w:rPr>
@@ -2336,9 +2287,6 @@
       <w:lvlText w:val="▪"/>
       <w:lvlJc w:val="left"/>
       <w:pPr>
-        <w:tabs>
-          <w:tab w:val="left" w:pos="1440"/>
-        </w:tabs>
         <w:ind w:left="4320" w:hanging="360"/>
       </w:pPr>
       <w:rPr>
@@ -2369,9 +2317,6 @@
       <w:lvlText w:val="▪"/>
       <w:lvlJc w:val="left"/>
       <w:pPr>
-        <w:tabs>
-          <w:tab w:val="left" w:pos="1440"/>
-        </w:tabs>
         <w:ind w:left="5040" w:hanging="360"/>
       </w:pPr>
       <w:rPr>
@@ -2402,9 +2347,6 @@
       <w:lvlText w:val="▪"/>
       <w:lvlJc w:val="left"/>
       <w:pPr>
-        <w:tabs>
-          <w:tab w:val="left" w:pos="1440"/>
-        </w:tabs>
         <w:ind w:left="5760" w:hanging="360"/>
       </w:pPr>
       <w:rPr>
@@ -2435,9 +2377,6 @@
       <w:lvlText w:val="▪"/>
       <w:lvlJc w:val="left"/>
       <w:pPr>
-        <w:tabs>
-          <w:tab w:val="left" w:pos="1440"/>
-        </w:tabs>
         <w:ind w:left="6480" w:hanging="360"/>
       </w:pPr>
       <w:rPr>
@@ -2506,9 +2445,6 @@
       <w:lvlText w:val="o"/>
       <w:lvlJc w:val="left"/>
       <w:pPr>
-        <w:tabs>
-          <w:tab w:val="left" w:pos="720"/>
-        </w:tabs>
         <w:ind w:left="1440" w:hanging="360"/>
       </w:pPr>
       <w:rPr>
@@ -2539,9 +2475,6 @@
       <w:lvlText w:val="▪"/>
       <w:lvlJc w:val="left"/>
       <w:pPr>
-        <w:tabs>
-          <w:tab w:val="left" w:pos="720"/>
-        </w:tabs>
         <w:ind w:left="2160" w:hanging="360"/>
       </w:pPr>
       <w:rPr>
@@ -2572,9 +2505,6 @@
       <w:lvlText w:val="▪"/>
       <w:lvlJc w:val="left"/>
       <w:pPr>
-        <w:tabs>
-          <w:tab w:val="left" w:pos="720"/>
-        </w:tabs>
         <w:ind w:left="2880" w:hanging="360"/>
       </w:pPr>
       <w:rPr>
@@ -2605,9 +2535,6 @@
       <w:lvlText w:val="▪"/>
       <w:lvlJc w:val="left"/>
       <w:pPr>
-        <w:tabs>
-          <w:tab w:val="left" w:pos="720"/>
-        </w:tabs>
         <w:ind w:left="3600" w:hanging="360"/>
       </w:pPr>
       <w:rPr>
@@ -2638,9 +2565,6 @@
       <w:lvlText w:val="▪"/>
       <w:lvlJc w:val="left"/>
       <w:pPr>
-        <w:tabs>
-          <w:tab w:val="left" w:pos="720"/>
-        </w:tabs>
         <w:ind w:left="4320" w:hanging="360"/>
       </w:pPr>
       <w:rPr>
@@ -2671,9 +2595,6 @@
       <w:lvlText w:val="▪"/>
       <w:lvlJc w:val="left"/>
       <w:pPr>
-        <w:tabs>
-          <w:tab w:val="left" w:pos="720"/>
-        </w:tabs>
         <w:ind w:left="5040" w:hanging="360"/>
       </w:pPr>
       <w:rPr>
@@ -2704,9 +2625,6 @@
       <w:lvlText w:val="▪"/>
       <w:lvlJc w:val="left"/>
       <w:pPr>
-        <w:tabs>
-          <w:tab w:val="left" w:pos="720"/>
-        </w:tabs>
         <w:ind w:left="5760" w:hanging="360"/>
       </w:pPr>
       <w:rPr>
@@ -2737,9 +2655,6 @@
       <w:lvlText w:val="▪"/>
       <w:lvlJc w:val="left"/>
       <w:pPr>
-        <w:tabs>
-          <w:tab w:val="left" w:pos="720"/>
-        </w:tabs>
         <w:ind w:left="6480" w:hanging="360"/>
       </w:pPr>
       <w:rPr>
@@ -2808,9 +2723,6 @@
       <w:lvlText w:val="o"/>
       <w:lvlJc w:val="left"/>
       <w:pPr>
-        <w:tabs>
-          <w:tab w:val="left" w:pos="720"/>
-        </w:tabs>
         <w:ind w:left="1440" w:hanging="360"/>
       </w:pPr>
       <w:rPr>
@@ -2841,9 +2753,6 @@
       <w:lvlText w:val="▪"/>
       <w:lvlJc w:val="left"/>
       <w:pPr>
-        <w:tabs>
-          <w:tab w:val="left" w:pos="720"/>
-        </w:tabs>
         <w:ind w:left="2160" w:hanging="360"/>
       </w:pPr>
       <w:rPr>
@@ -2874,9 +2783,6 @@
       <w:lvlText w:val="▪"/>
       <w:lvlJc w:val="left"/>
       <w:pPr>
-        <w:tabs>
-          <w:tab w:val="left" w:pos="720"/>
-        </w:tabs>
         <w:ind w:left="2880" w:hanging="360"/>
       </w:pPr>
       <w:rPr>
@@ -2907,9 +2813,6 @@
       <w:lvlText w:val="▪"/>
       <w:lvlJc w:val="left"/>
       <w:pPr>
-        <w:tabs>
-          <w:tab w:val="left" w:pos="720"/>
-        </w:tabs>
         <w:ind w:left="3600" w:hanging="360"/>
       </w:pPr>
       <w:rPr>
@@ -2940,9 +2843,6 @@
       <w:lvlText w:val="▪"/>
       <w:lvlJc w:val="left"/>
       <w:pPr>
-        <w:tabs>
-          <w:tab w:val="left" w:pos="720"/>
-        </w:tabs>
         <w:ind w:left="4320" w:hanging="360"/>
       </w:pPr>
       <w:rPr>
@@ -2973,9 +2873,6 @@
       <w:lvlText w:val="▪"/>
       <w:lvlJc w:val="left"/>
       <w:pPr>
-        <w:tabs>
-          <w:tab w:val="left" w:pos="720"/>
-        </w:tabs>
         <w:ind w:left="5040" w:hanging="360"/>
       </w:pPr>
       <w:rPr>
@@ -3006,9 +2903,6 @@
       <w:lvlText w:val="▪"/>
       <w:lvlJc w:val="left"/>
       <w:pPr>
-        <w:tabs>
-          <w:tab w:val="left" w:pos="720"/>
-        </w:tabs>
         <w:ind w:left="5760" w:hanging="360"/>
       </w:pPr>
       <w:rPr>
@@ -3039,9 +2933,6 @@
       <w:lvlText w:val="▪"/>
       <w:lvlJc w:val="left"/>
       <w:pPr>
-        <w:tabs>
-          <w:tab w:val="left" w:pos="720"/>
-        </w:tabs>
         <w:ind w:left="6480" w:hanging="360"/>
       </w:pPr>
       <w:rPr>
@@ -3596,9 +3487,9 @@
       <w:lang w:val="en-US"/>
     </w:rPr>
   </w:style>
-  <w:style w:type="paragraph" w:styleId="Body">
-    <w:name w:val="Body"/>
-    <w:next w:val="Body"/>
+  <w:style w:type="paragraph" w:styleId="Body A">
+    <w:name w:val="Body A"/>
+    <w:next w:val="Body A"/>
     <w:pPr>
       <w:keepNext w:val="0"/>
       <w:keepLines w:val="0"/>
@@ -3744,7 +3635,7 @@
   </w:style>
   <w:style w:type="paragraph" w:styleId="heading 4">
     <w:name w:val="heading 4"/>
-    <w:next w:val="Body"/>
+    <w:next w:val="Body A"/>
     <w:pPr>
       <w:keepNext w:val="1"/>
       <w:keepLines w:val="1"/>
@@ -3928,9 +3819,9 @@
         </a:effectStyle>
         <a:effectStyle>
           <a:effectLst>
-            <a:outerShdw sx="100000" sy="100000" kx="0" ky="0" algn="b" rotWithShape="0" blurRad="38100" dist="20000" dir="5400000">
+            <a:outerShdw sx="100000" sy="100000" kx="0" ky="0" algn="b" rotWithShape="0" blurRad="38100" dist="23000" dir="5400000">
               <a:srgbClr val="000000">
-                <a:alpha val="38000"/>
+                <a:alpha val="35000"/>
               </a:srgbClr>
             </a:outerShdw>
           </a:effectLst>
@@ -4010,7 +3901,7 @@
         </a:effectLst>
         <a:sp3d/>
       </a:spPr>
-      <a:bodyPr rot="0" spcFirstLastPara="1" vertOverflow="overflow" horzOverflow="overflow" vert="horz" wrap="square" lIns="45719" tIns="45719" rIns="45719" bIns="45719" numCol="1" spcCol="38100" rtlCol="0" anchor="ctr" upright="0">
+      <a:bodyPr rot="0" spcFirstLastPara="1" vertOverflow="overflow" horzOverflow="overflow" vert="horz" wrap="square" lIns="45718" tIns="45718" rIns="45718" bIns="45718" numCol="1" spcCol="38100" rtlCol="0" anchor="ctr" upright="0">
         <a:spAutoFit/>
       </a:bodyPr>
       <a:lstStyle>
@@ -4038,10 +3929,10 @@
             </a:solidFill>
             <a:effectLst/>
             <a:uFillTx/>
-            <a:latin typeface="Cambria"/>
-            <a:ea typeface="Cambria"/>
-            <a:cs typeface="Cambria"/>
-            <a:sym typeface="Cambria"/>
+            <a:latin typeface="+mn-lt"/>
+            <a:ea typeface="+mn-ea"/>
+            <a:cs typeface="+mn-cs"/>
+            <a:sym typeface="Helvetica"/>
           </a:defRPr>
         </a:defPPr>
         <a:lvl1pPr marL="0" marR="0" indent="0" algn="l" defTabSz="914400" rtl="0" fontAlgn="auto" latinLnBrk="1" hangingPunct="0">
@@ -4297,9 +4188,9 @@
           <a:round/>
         </a:ln>
         <a:effectLst>
-          <a:outerShdw sx="100000" sy="100000" kx="0" ky="0" algn="b" rotWithShape="0" blurRad="38100" dist="20000" dir="5400000">
+          <a:outerShdw sx="100000" sy="100000" kx="0" ky="0" algn="b" rotWithShape="0" blurRad="38100" dist="23000" dir="5400000">
             <a:srgbClr val="000000">
-              <a:alpha val="38000"/>
+              <a:alpha val="35000"/>
             </a:srgbClr>
           </a:outerShdw>
         </a:effectLst>
@@ -4587,7 +4478,7 @@
         <a:effectLst/>
         <a:sp3d/>
       </a:spPr>
-      <a:bodyPr rot="0" spcFirstLastPara="1" vertOverflow="overflow" horzOverflow="overflow" vert="horz" wrap="square" lIns="45719" tIns="45719" rIns="45719" bIns="45719" numCol="1" spcCol="38100" rtlCol="0" anchor="t" upright="0">
+      <a:bodyPr rot="0" spcFirstLastPara="1" vertOverflow="overflow" horzOverflow="overflow" vert="horz" wrap="square" lIns="45718" tIns="45718" rIns="45718" bIns="45718" numCol="1" spcCol="38100" rtlCol="0" anchor="t" upright="0">
         <a:spAutoFit/>
       </a:bodyPr>
       <a:lstStyle>
@@ -4615,10 +4506,10 @@
             </a:solidFill>
             <a:effectLst/>
             <a:uFillTx/>
-            <a:latin typeface="Cambria"/>
-            <a:ea typeface="Cambria"/>
-            <a:cs typeface="Cambria"/>
-            <a:sym typeface="Cambria"/>
+            <a:latin typeface="+mn-lt"/>
+            <a:ea typeface="+mn-ea"/>
+            <a:cs typeface="+mn-cs"/>
+            <a:sym typeface="Helvetica"/>
           </a:defRPr>
         </a:defPPr>
         <a:lvl1pPr marL="0" marR="0" indent="0" algn="l" defTabSz="914400" rtl="0" fontAlgn="auto" latinLnBrk="1" hangingPunct="0">

</xml_diff>

<commit_message>
Page break before personal projects, and Corbel font
</commit_message>
<xml_diff>
--- a/word/resume-2-pages-EthanBMartin.docx
+++ b/word/resume-2-pages-EthanBMartin.docx
@@ -6,56 +6,56 @@
       <w:pPr>
         <w:pStyle w:val="Heading1"/>
         <w:rPr>
-          <w:rFonts w:eastAsia="Times New Roman"/>
-          <w:sz w:val="40"/>
-        </w:rPr>
-      </w:pPr>
-      <w:r>
-        <w:rPr>
-          <w:rFonts w:eastAsia="Times New Roman"/>
-          <w:sz w:val="40"/>
+          <w:rFonts w:ascii="Corbel" w:eastAsia="Times New Roman" w:hAnsi="Corbel"/>
+          <w:sz w:val="36"/>
+        </w:rPr>
+      </w:pPr>
+      <w:r>
+        <w:rPr>
+          <w:rFonts w:ascii="Corbel" w:eastAsia="Times New Roman" w:hAnsi="Corbel"/>
+          <w:sz w:val="36"/>
         </w:rPr>
         <w:fldChar w:fldCharType="begin"/>
       </w:r>
       <w:r>
         <w:rPr>
-          <w:rFonts w:eastAsia="Times New Roman"/>
-          <w:sz w:val="40"/>
+          <w:rFonts w:ascii="Corbel" w:eastAsia="Times New Roman" w:hAnsi="Corbel"/>
+          <w:sz w:val="36"/>
         </w:rPr>
         <w:instrText xml:space="preserve"> HYPERLINK "mailto:ethan@pilatch.com" </w:instrText>
       </w:r>
       <w:r>
         <w:rPr>
-          <w:rFonts w:eastAsia="Times New Roman"/>
-          <w:sz w:val="40"/>
-        </w:rPr>
-      </w:r>
-      <w:r>
-        <w:rPr>
-          <w:rFonts w:eastAsia="Times New Roman"/>
-          <w:sz w:val="40"/>
+          <w:rFonts w:ascii="Corbel" w:eastAsia="Times New Roman" w:hAnsi="Corbel"/>
+          <w:sz w:val="36"/>
+        </w:rPr>
+      </w:r>
+      <w:r>
+        <w:rPr>
+          <w:rFonts w:ascii="Corbel" w:eastAsia="Times New Roman" w:hAnsi="Corbel"/>
+          <w:sz w:val="36"/>
         </w:rPr>
         <w:fldChar w:fldCharType="separate"/>
       </w:r>
       <w:r>
         <w:rPr>
           <w:rStyle w:val="Hyperlink"/>
-          <w:rFonts w:eastAsia="Times New Roman"/>
-          <w:sz w:val="40"/>
+          <w:rFonts w:ascii="Corbel" w:eastAsia="Times New Roman" w:hAnsi="Corbel"/>
+          <w:sz w:val="36"/>
         </w:rPr>
         <w:t>Ethan B Martin</w:t>
       </w:r>
       <w:r>
         <w:rPr>
-          <w:rFonts w:eastAsia="Times New Roman"/>
-          <w:sz w:val="40"/>
+          <w:rFonts w:ascii="Corbel" w:eastAsia="Times New Roman" w:hAnsi="Corbel"/>
+          <w:sz w:val="36"/>
         </w:rPr>
         <w:fldChar w:fldCharType="end"/>
       </w:r>
       <w:r>
         <w:rPr>
-          <w:rFonts w:eastAsia="Times New Roman"/>
-          <w:sz w:val="40"/>
+          <w:rFonts w:ascii="Corbel" w:eastAsia="Times New Roman" w:hAnsi="Corbel"/>
+          <w:sz w:val="36"/>
         </w:rPr>
         <w:t xml:space="preserve"> </w:t>
       </w:r>
@@ -64,14 +64,14 @@
       <w:pPr>
         <w:pStyle w:val="Heading2"/>
         <w:rPr>
-          <w:rFonts w:eastAsia="Times New Roman"/>
-          <w:sz w:val="36"/>
-        </w:rPr>
-      </w:pPr>
-      <w:r>
-        <w:rPr>
-          <w:rFonts w:eastAsia="Times New Roman"/>
-          <w:sz w:val="36"/>
+          <w:rFonts w:ascii="Corbel" w:eastAsia="Times New Roman" w:hAnsi="Corbel"/>
+          <w:sz w:val="32"/>
+        </w:rPr>
+      </w:pPr>
+      <w:r>
+        <w:rPr>
+          <w:rFonts w:ascii="Corbel" w:eastAsia="Times New Roman" w:hAnsi="Corbel"/>
+          <w:sz w:val="32"/>
         </w:rPr>
         <w:t>Objective</w:t>
       </w:r>
@@ -79,12 +79,14 @@
     <w:p>
       <w:pPr>
         <w:rPr>
-          <w:sz w:val="22"/>
-        </w:rPr>
-      </w:pPr>
-      <w:r>
-        <w:rPr>
-          <w:sz w:val="22"/>
+          <w:rFonts w:ascii="Corbel" w:hAnsi="Corbel"/>
+          <w:sz w:val="21"/>
+        </w:rPr>
+      </w:pPr>
+      <w:r>
+        <w:rPr>
+          <w:rFonts w:ascii="Corbel" w:hAnsi="Corbel"/>
+          <w:sz w:val="21"/>
         </w:rPr>
         <w:t>Web Architect supporting teams driven by innovation and collaboration</w:t>
       </w:r>
@@ -93,14 +95,14 @@
       <w:pPr>
         <w:pStyle w:val="Heading2"/>
         <w:rPr>
-          <w:rFonts w:eastAsia="Times New Roman"/>
-          <w:sz w:val="36"/>
-        </w:rPr>
-      </w:pPr>
-      <w:r>
-        <w:rPr>
-          <w:rFonts w:eastAsia="Times New Roman"/>
-          <w:sz w:val="36"/>
+          <w:rFonts w:ascii="Corbel" w:eastAsia="Times New Roman" w:hAnsi="Corbel"/>
+          <w:sz w:val="32"/>
+        </w:rPr>
+      </w:pPr>
+      <w:r>
+        <w:rPr>
+          <w:rFonts w:ascii="Corbel" w:eastAsia="Times New Roman" w:hAnsi="Corbel"/>
+          <w:sz w:val="32"/>
         </w:rPr>
         <w:t>Recent Employers</w:t>
       </w:r>
@@ -114,14 +116,14 @@
         <w:spacing w:before="100" w:beforeAutospacing="1" w:after="100" w:afterAutospacing="1" w:line="240" w:lineRule="auto"/>
         <w:jc w:val="left"/>
         <w:rPr>
-          <w:rFonts w:eastAsia="Times New Roman"/>
-          <w:sz w:val="22"/>
-        </w:rPr>
-      </w:pPr>
-      <w:r>
-        <w:rPr>
-          <w:rFonts w:eastAsia="Times New Roman"/>
-          <w:sz w:val="22"/>
+          <w:rFonts w:ascii="Corbel" w:eastAsia="Times New Roman" w:hAnsi="Corbel"/>
+          <w:sz w:val="21"/>
+        </w:rPr>
+      </w:pPr>
+      <w:r>
+        <w:rPr>
+          <w:rFonts w:ascii="Corbel" w:eastAsia="Times New Roman" w:hAnsi="Corbel"/>
+          <w:sz w:val="21"/>
         </w:rPr>
         <w:t>Comcast, 2016 - Present</w:t>
       </w:r>
@@ -135,14 +137,14 @@
         <w:spacing w:before="100" w:beforeAutospacing="1" w:after="100" w:afterAutospacing="1" w:line="240" w:lineRule="auto"/>
         <w:jc w:val="left"/>
         <w:rPr>
-          <w:rFonts w:eastAsia="Times New Roman"/>
-          <w:sz w:val="22"/>
-        </w:rPr>
-      </w:pPr>
-      <w:r>
-        <w:rPr>
-          <w:rFonts w:eastAsia="Times New Roman"/>
-          <w:sz w:val="22"/>
+          <w:rFonts w:ascii="Corbel" w:eastAsia="Times New Roman" w:hAnsi="Corbel"/>
+          <w:sz w:val="21"/>
+        </w:rPr>
+      </w:pPr>
+      <w:r>
+        <w:rPr>
+          <w:rFonts w:ascii="Corbel" w:eastAsia="Times New Roman" w:hAnsi="Corbel"/>
+          <w:sz w:val="21"/>
         </w:rPr>
         <w:t>eBay, 2010 - 2016</w:t>
       </w:r>
@@ -156,14 +158,14 @@
         <w:spacing w:before="100" w:beforeAutospacing="1" w:after="100" w:afterAutospacing="1" w:line="240" w:lineRule="auto"/>
         <w:jc w:val="left"/>
         <w:rPr>
-          <w:rFonts w:eastAsia="Times New Roman"/>
-          <w:sz w:val="22"/>
-        </w:rPr>
-      </w:pPr>
-      <w:r>
-        <w:rPr>
-          <w:rFonts w:eastAsia="Times New Roman"/>
-          <w:sz w:val="22"/>
+          <w:rFonts w:ascii="Corbel" w:eastAsia="Times New Roman" w:hAnsi="Corbel"/>
+          <w:sz w:val="21"/>
+        </w:rPr>
+      </w:pPr>
+      <w:r>
+        <w:rPr>
+          <w:rFonts w:ascii="Corbel" w:eastAsia="Times New Roman" w:hAnsi="Corbel"/>
+          <w:sz w:val="21"/>
         </w:rPr>
         <w:t>MetLife, 2009 - 2010</w:t>
       </w:r>
@@ -177,14 +179,14 @@
         <w:spacing w:before="100" w:beforeAutospacing="1" w:after="100" w:afterAutospacing="1" w:line="240" w:lineRule="auto"/>
         <w:jc w:val="left"/>
         <w:rPr>
-          <w:rFonts w:eastAsia="Times New Roman"/>
-          <w:sz w:val="22"/>
-        </w:rPr>
-      </w:pPr>
-      <w:r>
-        <w:rPr>
-          <w:rFonts w:eastAsia="Times New Roman"/>
-          <w:sz w:val="22"/>
+          <w:rFonts w:ascii="Corbel" w:eastAsia="Times New Roman" w:hAnsi="Corbel"/>
+          <w:sz w:val="21"/>
+        </w:rPr>
+      </w:pPr>
+      <w:r>
+        <w:rPr>
+          <w:rFonts w:ascii="Corbel" w:eastAsia="Times New Roman" w:hAnsi="Corbel"/>
+          <w:sz w:val="21"/>
         </w:rPr>
         <w:t>New Horizons, 2007 - 2009</w:t>
       </w:r>
@@ -193,14 +195,14 @@
       <w:pPr>
         <w:pStyle w:val="Heading2"/>
         <w:rPr>
-          <w:rFonts w:eastAsia="Times New Roman"/>
-          <w:sz w:val="36"/>
-        </w:rPr>
-      </w:pPr>
-      <w:r>
-        <w:rPr>
-          <w:rFonts w:eastAsia="Times New Roman"/>
-          <w:sz w:val="36"/>
+          <w:rFonts w:ascii="Corbel" w:eastAsia="Times New Roman" w:hAnsi="Corbel"/>
+          <w:sz w:val="32"/>
+        </w:rPr>
+      </w:pPr>
+      <w:r>
+        <w:rPr>
+          <w:rFonts w:ascii="Corbel" w:eastAsia="Times New Roman" w:hAnsi="Corbel"/>
+          <w:sz w:val="32"/>
         </w:rPr>
         <w:t>Work</w:t>
       </w:r>
@@ -214,14 +216,14 @@
         <w:spacing w:before="100" w:beforeAutospacing="1" w:after="100" w:afterAutospacing="1" w:line="240" w:lineRule="auto"/>
         <w:jc w:val="left"/>
         <w:rPr>
-          <w:rFonts w:eastAsia="Times New Roman"/>
-          <w:sz w:val="22"/>
-        </w:rPr>
-      </w:pPr>
-      <w:r>
-        <w:rPr>
-          <w:rFonts w:eastAsia="Times New Roman"/>
-          <w:sz w:val="22"/>
+          <w:rFonts w:ascii="Corbel" w:eastAsia="Times New Roman" w:hAnsi="Corbel"/>
+          <w:sz w:val="21"/>
+        </w:rPr>
+      </w:pPr>
+      <w:r>
+        <w:rPr>
+          <w:rFonts w:ascii="Corbel" w:eastAsia="Times New Roman" w:hAnsi="Corbel"/>
+          <w:sz w:val="21"/>
         </w:rPr>
         <w:t>Designed and led large web-facing implementations</w:t>
       </w:r>
@@ -235,14 +237,14 @@
         <w:spacing w:before="100" w:beforeAutospacing="1" w:after="100" w:afterAutospacing="1" w:line="240" w:lineRule="auto"/>
         <w:jc w:val="left"/>
         <w:rPr>
-          <w:rFonts w:eastAsia="Times New Roman"/>
-          <w:sz w:val="22"/>
-        </w:rPr>
-      </w:pPr>
-      <w:r>
-        <w:rPr>
-          <w:rFonts w:eastAsia="Times New Roman"/>
-          <w:sz w:val="22"/>
+          <w:rFonts w:ascii="Corbel" w:eastAsia="Times New Roman" w:hAnsi="Corbel"/>
+          <w:sz w:val="21"/>
+        </w:rPr>
+      </w:pPr>
+      <w:r>
+        <w:rPr>
+          <w:rFonts w:ascii="Corbel" w:eastAsia="Times New Roman" w:hAnsi="Corbel"/>
+          <w:sz w:val="21"/>
         </w:rPr>
         <w:t>Conducted iterative usability testing</w:t>
       </w:r>
@@ -256,14 +258,14 @@
         <w:spacing w:before="100" w:beforeAutospacing="1" w:after="100" w:afterAutospacing="1" w:line="240" w:lineRule="auto"/>
         <w:jc w:val="left"/>
         <w:rPr>
-          <w:rFonts w:eastAsia="Times New Roman"/>
-          <w:sz w:val="22"/>
-        </w:rPr>
-      </w:pPr>
-      <w:r>
-        <w:rPr>
-          <w:rFonts w:eastAsia="Times New Roman"/>
-          <w:sz w:val="22"/>
+          <w:rFonts w:ascii="Corbel" w:eastAsia="Times New Roman" w:hAnsi="Corbel"/>
+          <w:sz w:val="21"/>
+        </w:rPr>
+      </w:pPr>
+      <w:r>
+        <w:rPr>
+          <w:rFonts w:ascii="Corbel" w:eastAsia="Times New Roman" w:hAnsi="Corbel"/>
+          <w:sz w:val="21"/>
         </w:rPr>
         <w:t>Improved web application performance</w:t>
       </w:r>
@@ -277,14 +279,14 @@
         <w:spacing w:before="100" w:beforeAutospacing="1" w:after="100" w:afterAutospacing="1" w:line="240" w:lineRule="auto"/>
         <w:jc w:val="left"/>
         <w:rPr>
-          <w:rFonts w:eastAsia="Times New Roman"/>
-          <w:sz w:val="22"/>
-        </w:rPr>
-      </w:pPr>
-      <w:r>
-        <w:rPr>
-          <w:rFonts w:eastAsia="Times New Roman"/>
-          <w:sz w:val="22"/>
+          <w:rFonts w:ascii="Corbel" w:eastAsia="Times New Roman" w:hAnsi="Corbel"/>
+          <w:sz w:val="21"/>
+        </w:rPr>
+      </w:pPr>
+      <w:r>
+        <w:rPr>
+          <w:rFonts w:ascii="Corbel" w:eastAsia="Times New Roman" w:hAnsi="Corbel"/>
+          <w:sz w:val="21"/>
         </w:rPr>
         <w:t>Mitigated security risks</w:t>
       </w:r>
@@ -298,14 +300,14 @@
         <w:spacing w:before="100" w:beforeAutospacing="1" w:after="100" w:afterAutospacing="1" w:line="240" w:lineRule="auto"/>
         <w:jc w:val="left"/>
         <w:rPr>
-          <w:rFonts w:eastAsia="Times New Roman"/>
-          <w:sz w:val="22"/>
-        </w:rPr>
-      </w:pPr>
-      <w:r>
-        <w:rPr>
-          <w:rFonts w:eastAsia="Times New Roman"/>
-          <w:sz w:val="22"/>
+          <w:rFonts w:ascii="Corbel" w:eastAsia="Times New Roman" w:hAnsi="Corbel"/>
+          <w:sz w:val="21"/>
+        </w:rPr>
+      </w:pPr>
+      <w:r>
+        <w:rPr>
+          <w:rFonts w:ascii="Corbel" w:eastAsia="Times New Roman" w:hAnsi="Corbel"/>
+          <w:sz w:val="21"/>
         </w:rPr>
         <w:t>Addressed accessibility liabilities</w:t>
       </w:r>
@@ -314,14 +316,14 @@
       <w:pPr>
         <w:pStyle w:val="Heading2"/>
         <w:rPr>
-          <w:rFonts w:eastAsia="Times New Roman"/>
-          <w:sz w:val="36"/>
-        </w:rPr>
-      </w:pPr>
-      <w:r>
-        <w:rPr>
-          <w:rFonts w:eastAsia="Times New Roman"/>
-          <w:sz w:val="36"/>
+          <w:rFonts w:ascii="Corbel" w:eastAsia="Times New Roman" w:hAnsi="Corbel"/>
+          <w:sz w:val="32"/>
+        </w:rPr>
+      </w:pPr>
+      <w:r>
+        <w:rPr>
+          <w:rFonts w:ascii="Corbel" w:eastAsia="Times New Roman" w:hAnsi="Corbel"/>
+          <w:sz w:val="32"/>
         </w:rPr>
         <w:t>Awards</w:t>
       </w:r>
@@ -335,15 +337,15 @@
         <w:spacing w:before="100" w:beforeAutospacing="1" w:after="100" w:afterAutospacing="1" w:line="240" w:lineRule="auto"/>
         <w:jc w:val="left"/>
         <w:rPr>
-          <w:rFonts w:eastAsia="Times New Roman"/>
-          <w:sz w:val="22"/>
+          <w:rFonts w:ascii="Corbel" w:eastAsia="Times New Roman" w:hAnsi="Corbel"/>
+          <w:sz w:val="21"/>
         </w:rPr>
       </w:pPr>
       <w:r>
         <w:rPr>
           <w:rStyle w:val="Emphasis"/>
-          <w:rFonts w:eastAsia="Times New Roman"/>
-          <w:sz w:val="22"/>
+          <w:rFonts w:ascii="Corbel" w:eastAsia="Times New Roman" w:hAnsi="Corbel"/>
+          <w:sz w:val="21"/>
         </w:rPr>
         <w:t>Critical Talent</w:t>
       </w:r>
@@ -357,15 +359,15 @@
         <w:spacing w:before="100" w:beforeAutospacing="1" w:after="100" w:afterAutospacing="1" w:line="240" w:lineRule="auto"/>
         <w:jc w:val="left"/>
         <w:rPr>
-          <w:rFonts w:eastAsia="Times New Roman"/>
-          <w:sz w:val="22"/>
+          <w:rFonts w:ascii="Corbel" w:eastAsia="Times New Roman" w:hAnsi="Corbel"/>
+          <w:sz w:val="21"/>
         </w:rPr>
       </w:pPr>
       <w:r>
         <w:rPr>
           <w:rStyle w:val="Emphasis"/>
-          <w:rFonts w:eastAsia="Times New Roman"/>
-          <w:sz w:val="22"/>
+          <w:rFonts w:ascii="Corbel" w:eastAsia="Times New Roman" w:hAnsi="Corbel"/>
+          <w:sz w:val="21"/>
         </w:rPr>
         <w:t>Excellence Delivered</w:t>
       </w:r>
@@ -379,15 +381,15 @@
         <w:spacing w:before="100" w:beforeAutospacing="1" w:after="100" w:afterAutospacing="1" w:line="240" w:lineRule="auto"/>
         <w:jc w:val="left"/>
         <w:rPr>
-          <w:rFonts w:eastAsia="Times New Roman"/>
-          <w:sz w:val="22"/>
+          <w:rFonts w:ascii="Corbel" w:eastAsia="Times New Roman" w:hAnsi="Corbel"/>
+          <w:sz w:val="21"/>
         </w:rPr>
       </w:pPr>
       <w:r>
         <w:rPr>
           <w:rStyle w:val="Emphasis"/>
-          <w:rFonts w:eastAsia="Times New Roman"/>
-          <w:sz w:val="22"/>
+          <w:rFonts w:ascii="Corbel" w:eastAsia="Times New Roman" w:hAnsi="Corbel"/>
+          <w:sz w:val="21"/>
         </w:rPr>
         <w:t>Spot</w:t>
       </w:r>
@@ -401,14 +403,14 @@
         <w:spacing w:before="100" w:beforeAutospacing="1" w:after="100" w:afterAutospacing="1" w:line="240" w:lineRule="auto"/>
         <w:jc w:val="left"/>
         <w:rPr>
-          <w:rFonts w:eastAsia="Times New Roman"/>
-          <w:sz w:val="22"/>
-        </w:rPr>
-      </w:pPr>
-      <w:r>
-        <w:rPr>
-          <w:rFonts w:eastAsia="Times New Roman"/>
-          <w:sz w:val="22"/>
+          <w:rFonts w:ascii="Corbel" w:eastAsia="Times New Roman" w:hAnsi="Corbel"/>
+          <w:sz w:val="21"/>
+        </w:rPr>
+      </w:pPr>
+      <w:r>
+        <w:rPr>
+          <w:rFonts w:ascii="Corbel" w:eastAsia="Times New Roman" w:hAnsi="Corbel"/>
+          <w:sz w:val="21"/>
         </w:rPr>
         <w:t>Instructor of the Month</w:t>
       </w:r>
@@ -422,29 +424,29 @@
         <w:spacing w:before="100" w:beforeAutospacing="1" w:after="100" w:afterAutospacing="1" w:line="240" w:lineRule="auto"/>
         <w:jc w:val="left"/>
         <w:rPr>
-          <w:rFonts w:eastAsia="Times New Roman"/>
-          <w:sz w:val="22"/>
-        </w:rPr>
-      </w:pPr>
-      <w:r>
-        <w:rPr>
-          <w:rFonts w:eastAsia="Times New Roman"/>
-          <w:sz w:val="22"/>
+          <w:rFonts w:ascii="Corbel" w:eastAsia="Times New Roman" w:hAnsi="Corbel"/>
+          <w:sz w:val="21"/>
+        </w:rPr>
+      </w:pPr>
+      <w:r>
+        <w:rPr>
+          <w:rFonts w:ascii="Corbel" w:eastAsia="Times New Roman" w:hAnsi="Corbel"/>
+          <w:sz w:val="21"/>
         </w:rPr>
         <w:t xml:space="preserve">ETS/Praxis </w:t>
       </w:r>
       <w:r>
         <w:rPr>
           <w:rStyle w:val="Emphasis"/>
-          <w:rFonts w:eastAsia="Times New Roman"/>
-          <w:sz w:val="22"/>
+          <w:rFonts w:ascii="Corbel" w:eastAsia="Times New Roman" w:hAnsi="Corbel"/>
+          <w:sz w:val="21"/>
         </w:rPr>
         <w:t>Recognition of Excellence</w:t>
       </w:r>
       <w:r>
         <w:rPr>
-          <w:rFonts w:eastAsia="Times New Roman"/>
-          <w:sz w:val="22"/>
+          <w:rFonts w:ascii="Corbel" w:eastAsia="Times New Roman" w:hAnsi="Corbel"/>
+          <w:sz w:val="21"/>
         </w:rPr>
         <w:t xml:space="preserve"> in English Language, Literature, and Composition</w:t>
       </w:r>
@@ -458,14 +460,14 @@
         <w:spacing w:before="100" w:beforeAutospacing="1" w:after="100" w:afterAutospacing="1" w:line="240" w:lineRule="auto"/>
         <w:jc w:val="left"/>
         <w:rPr>
-          <w:rFonts w:eastAsia="Times New Roman"/>
-          <w:sz w:val="22"/>
-        </w:rPr>
-      </w:pPr>
-      <w:r>
-        <w:rPr>
-          <w:rFonts w:eastAsia="Times New Roman"/>
-          <w:sz w:val="22"/>
+          <w:rFonts w:ascii="Corbel" w:eastAsia="Times New Roman" w:hAnsi="Corbel"/>
+          <w:sz w:val="21"/>
+        </w:rPr>
+      </w:pPr>
+      <w:r>
+        <w:rPr>
+          <w:rFonts w:ascii="Corbel" w:eastAsia="Times New Roman" w:hAnsi="Corbel"/>
+          <w:sz w:val="21"/>
         </w:rPr>
         <w:t>Regional Math League Champion</w:t>
       </w:r>
@@ -474,14 +476,14 @@
       <w:pPr>
         <w:pStyle w:val="Heading2"/>
         <w:rPr>
-          <w:rFonts w:eastAsia="Times New Roman"/>
-          <w:sz w:val="36"/>
-        </w:rPr>
-      </w:pPr>
-      <w:r>
-        <w:rPr>
-          <w:rFonts w:eastAsia="Times New Roman"/>
-          <w:sz w:val="36"/>
+          <w:rFonts w:ascii="Corbel" w:eastAsia="Times New Roman" w:hAnsi="Corbel"/>
+          <w:sz w:val="32"/>
+        </w:rPr>
+      </w:pPr>
+      <w:r>
+        <w:rPr>
+          <w:rFonts w:ascii="Corbel" w:eastAsia="Times New Roman" w:hAnsi="Corbel"/>
+          <w:sz w:val="32"/>
         </w:rPr>
         <w:t>Sole Author of Patent Filings</w:t>
       </w:r>
@@ -495,16 +497,16 @@
         <w:spacing w:before="100" w:beforeAutospacing="1" w:after="100" w:afterAutospacing="1" w:line="240" w:lineRule="auto"/>
         <w:jc w:val="left"/>
         <w:rPr>
-          <w:rFonts w:eastAsia="Times New Roman"/>
-          <w:sz w:val="22"/>
+          <w:rFonts w:ascii="Corbel" w:eastAsia="Times New Roman" w:hAnsi="Corbel"/>
+          <w:sz w:val="21"/>
         </w:rPr>
       </w:pPr>
       <w:hyperlink r:id="rId5" w:history="1">
         <w:r>
           <w:rPr>
             <w:rStyle w:val="Hyperlink"/>
-            <w:rFonts w:eastAsia="Times New Roman"/>
-            <w:sz w:val="22"/>
+            <w:rFonts w:ascii="Corbel" w:eastAsia="Times New Roman" w:hAnsi="Corbel"/>
+            <w:sz w:val="21"/>
           </w:rPr>
           <w:t>eBay Budget</w:t>
         </w:r>
@@ -519,16 +521,16 @@
         <w:spacing w:before="100" w:beforeAutospacing="1" w:after="100" w:afterAutospacing="1" w:line="240" w:lineRule="auto"/>
         <w:jc w:val="left"/>
         <w:rPr>
-          <w:rFonts w:eastAsia="Times New Roman"/>
-          <w:sz w:val="22"/>
+          <w:rFonts w:ascii="Corbel" w:eastAsia="Times New Roman" w:hAnsi="Corbel"/>
+          <w:sz w:val="21"/>
         </w:rPr>
       </w:pPr>
       <w:hyperlink r:id="rId6" w:history="1">
         <w:r>
           <w:rPr>
             <w:rStyle w:val="Hyperlink"/>
-            <w:rFonts w:eastAsia="Times New Roman"/>
-            <w:sz w:val="22"/>
+            <w:rFonts w:ascii="Corbel" w:eastAsia="Times New Roman" w:hAnsi="Corbel"/>
+            <w:sz w:val="21"/>
           </w:rPr>
           <w:t>Static Asset References</w:t>
         </w:r>
@@ -537,16 +539,18 @@
     <w:p>
       <w:pPr>
         <w:pStyle w:val="Heading2"/>
-        <w:rPr>
-          <w:rFonts w:eastAsia="Times New Roman"/>
-          <w:sz w:val="36"/>
-        </w:rPr>
-      </w:pPr>
-      <w:r>
-        <w:rPr>
-          <w:rFonts w:eastAsia="Times New Roman"/>
-          <w:sz w:val="36"/>
-        </w:rPr>
+        <w:pageBreakBefore/>
+        <w:rPr>
+          <w:rFonts w:ascii="Corbel" w:eastAsia="Times New Roman" w:hAnsi="Corbel"/>
+          <w:sz w:val="32"/>
+        </w:rPr>
+      </w:pPr>
+      <w:r>
+        <w:rPr>
+          <w:rFonts w:ascii="Corbel" w:eastAsia="Times New Roman" w:hAnsi="Corbel"/>
+          <w:sz w:val="32"/>
+        </w:rPr>
+        <w:lastRenderedPageBreak/>
         <w:t>Personal Projects</w:t>
       </w:r>
     </w:p>
@@ -555,8 +559,8 @@
         <w:pStyle w:val="Heading3"/>
         <w:keepNext/>
         <w:rPr>
-          <w:rFonts w:eastAsia="Times New Roman"/>
-          <w:sz w:val="32"/>
+          <w:rFonts w:ascii="Corbel" w:eastAsia="Times New Roman" w:hAnsi="Corbel"/>
+          <w:sz w:val="28"/>
         </w:rPr>
       </w:pPr>
       <w:hyperlink r:id="rId7" w:history="1">
@@ -564,8 +568,8 @@
         <w:r>
           <w:rPr>
             <w:rStyle w:val="Hyperlink"/>
-            <w:rFonts w:eastAsia="Times New Roman"/>
-            <w:sz w:val="32"/>
+            <w:rFonts w:ascii="Corbel" w:eastAsia="Times New Roman" w:hAnsi="Corbel"/>
+            <w:sz w:val="28"/>
           </w:rPr>
           <w:t>Pilatch</w:t>
         </w:r>
@@ -573,22 +577,23 @@
         <w:r>
           <w:rPr>
             <w:rStyle w:val="Hyperlink"/>
-            <w:rFonts w:eastAsia="Times New Roman"/>
-            <w:sz w:val="32"/>
+            <w:rFonts w:ascii="Corbel" w:eastAsia="Times New Roman" w:hAnsi="Corbel"/>
+            <w:sz w:val="28"/>
           </w:rPr>
           <w:t xml:space="preserve"> Card Games</w:t>
         </w:r>
       </w:hyperlink>
       <w:r>
         <w:rPr>
-          <w:rFonts w:eastAsia="Times New Roman"/>
-          <w:sz w:val="32"/>
+          <w:rFonts w:ascii="Corbel" w:eastAsia="Times New Roman" w:hAnsi="Corbel"/>
+          <w:sz w:val="28"/>
         </w:rPr>
         <w:t xml:space="preserve"> </w:t>
       </w:r>
     </w:p>
     <w:p>
       <w:pPr>
+        <w:keepLines/>
         <w:numPr>
           <w:ilvl w:val="0"/>
           <w:numId w:val="5"/>
@@ -596,16 +601,16 @@
         <w:spacing w:before="100" w:beforeAutospacing="1" w:after="100" w:afterAutospacing="1" w:line="240" w:lineRule="auto"/>
         <w:jc w:val="left"/>
         <w:rPr>
-          <w:rFonts w:eastAsia="Times New Roman"/>
-          <w:sz w:val="22"/>
+          <w:rFonts w:ascii="Corbel" w:eastAsia="Times New Roman" w:hAnsi="Corbel"/>
+          <w:sz w:val="21"/>
         </w:rPr>
       </w:pPr>
       <w:hyperlink r:id="rId8" w:history="1">
         <w:r>
           <w:rPr>
             <w:rStyle w:val="Hyperlink"/>
-            <w:rFonts w:eastAsia="Times New Roman"/>
-            <w:sz w:val="22"/>
+            <w:rFonts w:ascii="Corbel" w:eastAsia="Times New Roman" w:hAnsi="Corbel"/>
+            <w:sz w:val="21"/>
           </w:rPr>
           <w:t>Directed creation of physical product art</w:t>
         </w:r>
@@ -620,16 +625,16 @@
         <w:spacing w:before="100" w:beforeAutospacing="1" w:after="100" w:afterAutospacing="1" w:line="240" w:lineRule="auto"/>
         <w:jc w:val="left"/>
         <w:rPr>
-          <w:rFonts w:eastAsia="Times New Roman"/>
-          <w:sz w:val="22"/>
+          <w:rFonts w:ascii="Corbel" w:eastAsia="Times New Roman" w:hAnsi="Corbel"/>
+          <w:sz w:val="21"/>
         </w:rPr>
       </w:pPr>
       <w:hyperlink r:id="rId9" w:history="1">
         <w:r>
           <w:rPr>
             <w:rStyle w:val="Hyperlink"/>
-            <w:rFonts w:eastAsia="Times New Roman"/>
-            <w:sz w:val="22"/>
+            <w:rFonts w:ascii="Corbel" w:eastAsia="Times New Roman" w:hAnsi="Corbel"/>
+            <w:sz w:val="21"/>
           </w:rPr>
           <w:t>Created module for static asset management and performance</w:t>
         </w:r>
@@ -644,14 +649,14 @@
         <w:spacing w:before="100" w:beforeAutospacing="1" w:after="100" w:afterAutospacing="1" w:line="240" w:lineRule="auto"/>
         <w:jc w:val="left"/>
         <w:rPr>
-          <w:rFonts w:eastAsia="Times New Roman"/>
-          <w:sz w:val="22"/>
-        </w:rPr>
-      </w:pPr>
-      <w:r>
-        <w:rPr>
-          <w:rFonts w:eastAsia="Times New Roman"/>
-          <w:sz w:val="22"/>
+          <w:rFonts w:ascii="Corbel" w:eastAsia="Times New Roman" w:hAnsi="Corbel"/>
+          <w:sz w:val="21"/>
+        </w:rPr>
+      </w:pPr>
+      <w:r>
+        <w:rPr>
+          <w:rFonts w:ascii="Corbel" w:eastAsia="Times New Roman" w:hAnsi="Corbel"/>
+          <w:sz w:val="21"/>
         </w:rPr>
         <w:t xml:space="preserve">Formulated trigonometric animations for </w:t>
       </w:r>
@@ -659,16 +664,16 @@
         <w:r>
           <w:rPr>
             <w:rStyle w:val="Hyperlink"/>
-            <w:rFonts w:eastAsia="Times New Roman"/>
-            <w:sz w:val="22"/>
+            <w:rFonts w:ascii="Corbel" w:eastAsia="Times New Roman" w:hAnsi="Corbel"/>
+            <w:sz w:val="21"/>
           </w:rPr>
           <w:t>the product page's</w:t>
         </w:r>
       </w:hyperlink>
       <w:r>
         <w:rPr>
-          <w:rFonts w:eastAsia="Times New Roman"/>
-          <w:sz w:val="22"/>
+          <w:rFonts w:ascii="Corbel" w:eastAsia="Times New Roman" w:hAnsi="Corbel"/>
+          <w:sz w:val="21"/>
         </w:rPr>
         <w:t xml:space="preserve"> card arc</w:t>
       </w:r>
@@ -682,14 +687,14 @@
         <w:spacing w:before="100" w:beforeAutospacing="1" w:after="100" w:afterAutospacing="1" w:line="240" w:lineRule="auto"/>
         <w:jc w:val="left"/>
         <w:rPr>
-          <w:rFonts w:eastAsia="Times New Roman"/>
-          <w:sz w:val="22"/>
-        </w:rPr>
-      </w:pPr>
-      <w:r>
-        <w:rPr>
-          <w:rFonts w:eastAsia="Times New Roman"/>
-          <w:sz w:val="22"/>
+          <w:rFonts w:ascii="Corbel" w:eastAsia="Times New Roman" w:hAnsi="Corbel"/>
+          <w:sz w:val="21"/>
+        </w:rPr>
+      </w:pPr>
+      <w:r>
+        <w:rPr>
+          <w:rFonts w:ascii="Corbel" w:eastAsia="Times New Roman" w:hAnsi="Corbel"/>
+          <w:sz w:val="21"/>
         </w:rPr>
         <w:t xml:space="preserve">Developed JavaScript </w:t>
       </w:r>
@@ -697,16 +702,16 @@
         <w:r>
           <w:rPr>
             <w:rStyle w:val="Hyperlink"/>
-            <w:rFonts w:eastAsia="Times New Roman"/>
-            <w:sz w:val="22"/>
+            <w:rFonts w:ascii="Corbel" w:eastAsia="Times New Roman" w:hAnsi="Corbel"/>
+            <w:sz w:val="21"/>
           </w:rPr>
           <w:t>demonstrations</w:t>
         </w:r>
       </w:hyperlink>
       <w:r>
         <w:rPr>
-          <w:rFonts w:eastAsia="Times New Roman"/>
-          <w:sz w:val="22"/>
+          <w:rFonts w:ascii="Corbel" w:eastAsia="Times New Roman" w:hAnsi="Corbel"/>
+          <w:sz w:val="21"/>
         </w:rPr>
         <w:t xml:space="preserve"> library</w:t>
       </w:r>
@@ -716,24 +721,24 @@
         <w:pStyle w:val="Heading3"/>
         <w:keepNext/>
         <w:rPr>
-          <w:rFonts w:eastAsia="Times New Roman"/>
-          <w:sz w:val="32"/>
+          <w:rFonts w:ascii="Corbel" w:eastAsia="Times New Roman" w:hAnsi="Corbel"/>
+          <w:sz w:val="28"/>
         </w:rPr>
       </w:pPr>
       <w:hyperlink r:id="rId12" w:history="1">
         <w:r>
           <w:rPr>
             <w:rStyle w:val="Hyperlink"/>
-            <w:rFonts w:eastAsia="Times New Roman"/>
-            <w:sz w:val="32"/>
+            <w:rFonts w:ascii="Corbel" w:eastAsia="Times New Roman" w:hAnsi="Corbel"/>
+            <w:sz w:val="28"/>
           </w:rPr>
           <w:t>Poker-like game probability generator</w:t>
         </w:r>
       </w:hyperlink>
       <w:r>
         <w:rPr>
-          <w:rFonts w:eastAsia="Times New Roman"/>
-          <w:sz w:val="32"/>
+          <w:rFonts w:ascii="Corbel" w:eastAsia="Times New Roman" w:hAnsi="Corbel"/>
+          <w:sz w:val="28"/>
         </w:rPr>
         <w:t xml:space="preserve"> </w:t>
       </w:r>
@@ -747,16 +752,16 @@
         <w:spacing w:before="100" w:beforeAutospacing="1" w:after="100" w:afterAutospacing="1" w:line="240" w:lineRule="auto"/>
         <w:jc w:val="left"/>
         <w:rPr>
-          <w:rFonts w:eastAsia="Times New Roman"/>
-          <w:sz w:val="22"/>
+          <w:rFonts w:ascii="Corbel" w:eastAsia="Times New Roman" w:hAnsi="Corbel"/>
+          <w:sz w:val="21"/>
         </w:rPr>
       </w:pPr>
       <w:hyperlink r:id="rId13" w:history="1">
         <w:r>
           <w:rPr>
             <w:rStyle w:val="Hyperlink"/>
-            <w:rFonts w:eastAsia="Times New Roman"/>
-            <w:sz w:val="22"/>
+            <w:rFonts w:ascii="Corbel" w:eastAsia="Times New Roman" w:hAnsi="Corbel"/>
+            <w:sz w:val="21"/>
           </w:rPr>
           <w:t>Informed game design decisions</w:t>
         </w:r>
@@ -771,14 +776,14 @@
         <w:spacing w:before="100" w:beforeAutospacing="1" w:after="100" w:afterAutospacing="1" w:line="240" w:lineRule="auto"/>
         <w:jc w:val="left"/>
         <w:rPr>
-          <w:rFonts w:eastAsia="Times New Roman"/>
-          <w:sz w:val="22"/>
-        </w:rPr>
-      </w:pPr>
-      <w:r>
-        <w:rPr>
-          <w:rFonts w:eastAsia="Times New Roman"/>
-          <w:sz w:val="22"/>
+          <w:rFonts w:ascii="Corbel" w:eastAsia="Times New Roman" w:hAnsi="Corbel"/>
+          <w:sz w:val="21"/>
+        </w:rPr>
+      </w:pPr>
+      <w:r>
+        <w:rPr>
+          <w:rFonts w:ascii="Corbel" w:eastAsia="Times New Roman" w:hAnsi="Corbel"/>
+          <w:sz w:val="21"/>
         </w:rPr>
         <w:t>Solved a mathematically unsustainable problem</w:t>
       </w:r>
@@ -788,14 +793,14 @@
         <w:pStyle w:val="Heading3"/>
         <w:keepNext/>
         <w:rPr>
-          <w:rFonts w:eastAsia="Times New Roman"/>
-          <w:sz w:val="32"/>
-        </w:rPr>
-      </w:pPr>
-      <w:r>
-        <w:rPr>
-          <w:rFonts w:eastAsia="Times New Roman"/>
-          <w:sz w:val="32"/>
+          <w:rFonts w:ascii="Corbel" w:eastAsia="Times New Roman" w:hAnsi="Corbel"/>
+          <w:sz w:val="28"/>
+        </w:rPr>
+      </w:pPr>
+      <w:r>
+        <w:rPr>
+          <w:rFonts w:ascii="Corbel" w:eastAsia="Times New Roman" w:hAnsi="Corbel"/>
+          <w:sz w:val="28"/>
         </w:rPr>
         <w:t>Drupal Recipe Content Module</w:t>
       </w:r>
@@ -809,14 +814,14 @@
         <w:spacing w:before="100" w:beforeAutospacing="1" w:after="100" w:afterAutospacing="1" w:line="240" w:lineRule="auto"/>
         <w:jc w:val="left"/>
         <w:rPr>
-          <w:rFonts w:eastAsia="Times New Roman"/>
-          <w:sz w:val="22"/>
-        </w:rPr>
-      </w:pPr>
-      <w:r>
-        <w:rPr>
-          <w:rFonts w:eastAsia="Times New Roman"/>
-          <w:sz w:val="22"/>
+          <w:rFonts w:ascii="Corbel" w:eastAsia="Times New Roman" w:hAnsi="Corbel"/>
+          <w:sz w:val="21"/>
+        </w:rPr>
+      </w:pPr>
+      <w:r>
+        <w:rPr>
+          <w:rFonts w:ascii="Corbel" w:eastAsia="Times New Roman" w:hAnsi="Corbel"/>
+          <w:sz w:val="21"/>
         </w:rPr>
         <w:t>Computed nutrition labels for users’ recipes by leveraging USDA ingredient data</w:t>
       </w:r>
@@ -830,14 +835,14 @@
         <w:spacing w:before="100" w:beforeAutospacing="1" w:after="100" w:afterAutospacing="1" w:line="240" w:lineRule="auto"/>
         <w:jc w:val="left"/>
         <w:rPr>
-          <w:rFonts w:eastAsia="Times New Roman"/>
-          <w:sz w:val="22"/>
-        </w:rPr>
-      </w:pPr>
-      <w:r>
-        <w:rPr>
-          <w:rFonts w:eastAsia="Times New Roman"/>
-          <w:sz w:val="22"/>
+          <w:rFonts w:ascii="Corbel" w:eastAsia="Times New Roman" w:hAnsi="Corbel"/>
+          <w:sz w:val="21"/>
+        </w:rPr>
+      </w:pPr>
+      <w:r>
+        <w:rPr>
+          <w:rFonts w:ascii="Corbel" w:eastAsia="Times New Roman" w:hAnsi="Corbel"/>
+          <w:sz w:val="21"/>
         </w:rPr>
         <w:t>Employed a web designer/developer</w:t>
       </w:r>
@@ -847,14 +852,14 @@
         <w:pStyle w:val="Heading3"/>
         <w:keepNext/>
         <w:rPr>
-          <w:rFonts w:eastAsia="Times New Roman"/>
-          <w:sz w:val="32"/>
-        </w:rPr>
-      </w:pPr>
-      <w:r>
-        <w:rPr>
-          <w:rFonts w:eastAsia="Times New Roman"/>
-          <w:sz w:val="32"/>
+          <w:rFonts w:ascii="Corbel" w:eastAsia="Times New Roman" w:hAnsi="Corbel"/>
+          <w:sz w:val="28"/>
+        </w:rPr>
+      </w:pPr>
+      <w:r>
+        <w:rPr>
+          <w:rFonts w:ascii="Corbel" w:eastAsia="Times New Roman" w:hAnsi="Corbel"/>
+          <w:sz w:val="28"/>
         </w:rPr>
         <w:t>TypeFun.org</w:t>
       </w:r>
@@ -868,14 +873,14 @@
         <w:spacing w:before="100" w:beforeAutospacing="1" w:after="100" w:afterAutospacing="1" w:line="240" w:lineRule="auto"/>
         <w:jc w:val="left"/>
         <w:rPr>
-          <w:rFonts w:eastAsia="Times New Roman"/>
-          <w:sz w:val="22"/>
-        </w:rPr>
-      </w:pPr>
-      <w:r>
-        <w:rPr>
-          <w:rFonts w:eastAsia="Times New Roman"/>
-          <w:sz w:val="22"/>
+          <w:rFonts w:ascii="Corbel" w:eastAsia="Times New Roman" w:hAnsi="Corbel"/>
+          <w:sz w:val="21"/>
+        </w:rPr>
+      </w:pPr>
+      <w:r>
+        <w:rPr>
+          <w:rFonts w:ascii="Corbel" w:eastAsia="Times New Roman" w:hAnsi="Corbel"/>
+          <w:sz w:val="21"/>
         </w:rPr>
         <w:t>Small social network for game development collaboration</w:t>
       </w:r>
@@ -885,8 +890,8 @@
         <w:pStyle w:val="Heading3"/>
         <w:keepNext/>
         <w:rPr>
-          <w:rFonts w:eastAsia="Times New Roman"/>
-          <w:sz w:val="32"/>
+          <w:rFonts w:ascii="Corbel" w:eastAsia="Times New Roman" w:hAnsi="Corbel"/>
+          <w:sz w:val="28"/>
         </w:rPr>
       </w:pPr>
       <w:hyperlink r:id="rId14" w:history="1">
@@ -894,8 +899,8 @@
         <w:r>
           <w:rPr>
             <w:rStyle w:val="Hyperlink"/>
-            <w:rFonts w:eastAsia="Times New Roman"/>
-            <w:sz w:val="32"/>
+            <w:rFonts w:ascii="Corbel" w:eastAsia="Times New Roman" w:hAnsi="Corbel"/>
+            <w:sz w:val="28"/>
           </w:rPr>
           <w:t>AssetLoader</w:t>
         </w:r>
@@ -903,8 +908,8 @@
       </w:hyperlink>
       <w:r>
         <w:rPr>
-          <w:rFonts w:eastAsia="Times New Roman"/>
-          <w:sz w:val="32"/>
+          <w:rFonts w:ascii="Corbel" w:eastAsia="Times New Roman" w:hAnsi="Corbel"/>
+          <w:sz w:val="28"/>
         </w:rPr>
         <w:t xml:space="preserve"> </w:t>
       </w:r>
@@ -918,14 +923,14 @@
         <w:spacing w:before="100" w:beforeAutospacing="1" w:after="100" w:afterAutospacing="1" w:line="240" w:lineRule="auto"/>
         <w:jc w:val="left"/>
         <w:rPr>
-          <w:rFonts w:eastAsia="Times New Roman"/>
-          <w:sz w:val="22"/>
-        </w:rPr>
-      </w:pPr>
-      <w:r>
-        <w:rPr>
-          <w:rFonts w:eastAsia="Times New Roman"/>
-          <w:sz w:val="22"/>
+          <w:rFonts w:ascii="Corbel" w:eastAsia="Times New Roman" w:hAnsi="Corbel"/>
+          <w:sz w:val="21"/>
+        </w:rPr>
+      </w:pPr>
+      <w:r>
+        <w:rPr>
+          <w:rFonts w:ascii="Corbel" w:eastAsia="Times New Roman" w:hAnsi="Corbel"/>
+          <w:sz w:val="21"/>
         </w:rPr>
         <w:t>Experimented with managing front-end dependencies across many web sites</w:t>
       </w:r>
@@ -939,14 +944,14 @@
         <w:spacing w:before="100" w:beforeAutospacing="1" w:after="100" w:afterAutospacing="1" w:line="240" w:lineRule="auto"/>
         <w:jc w:val="left"/>
         <w:rPr>
-          <w:rFonts w:eastAsia="Times New Roman"/>
-          <w:sz w:val="22"/>
-        </w:rPr>
-      </w:pPr>
-      <w:r>
-        <w:rPr>
-          <w:rFonts w:eastAsia="Times New Roman"/>
-          <w:sz w:val="22"/>
+          <w:rFonts w:ascii="Corbel" w:eastAsia="Times New Roman" w:hAnsi="Corbel"/>
+          <w:sz w:val="21"/>
+        </w:rPr>
+      </w:pPr>
+      <w:r>
+        <w:rPr>
+          <w:rFonts w:ascii="Corbel" w:eastAsia="Times New Roman" w:hAnsi="Corbel"/>
+          <w:sz w:val="21"/>
         </w:rPr>
         <w:t xml:space="preserve">Published as a </w:t>
       </w:r>
@@ -954,16 +959,16 @@
         <w:r>
           <w:rPr>
             <w:rStyle w:val="Hyperlink"/>
-            <w:rFonts w:eastAsia="Times New Roman"/>
-            <w:sz w:val="22"/>
+            <w:rFonts w:ascii="Corbel" w:eastAsia="Times New Roman" w:hAnsi="Corbel"/>
+            <w:sz w:val="21"/>
           </w:rPr>
           <w:t>Bower module</w:t>
         </w:r>
       </w:hyperlink>
       <w:r>
         <w:rPr>
-          <w:rFonts w:eastAsia="Times New Roman"/>
-          <w:sz w:val="22"/>
+          <w:rFonts w:ascii="Corbel" w:eastAsia="Times New Roman" w:hAnsi="Corbel"/>
+          <w:sz w:val="21"/>
         </w:rPr>
         <w:t xml:space="preserve"> </w:t>
       </w:r>
@@ -972,14 +977,14 @@
       <w:pPr>
         <w:pStyle w:val="Heading2"/>
         <w:rPr>
-          <w:rFonts w:eastAsia="Times New Roman"/>
-          <w:sz w:val="36"/>
-        </w:rPr>
-      </w:pPr>
-      <w:r>
-        <w:rPr>
-          <w:rFonts w:eastAsia="Times New Roman"/>
-          <w:sz w:val="36"/>
+          <w:rFonts w:ascii="Corbel" w:eastAsia="Times New Roman" w:hAnsi="Corbel"/>
+          <w:sz w:val="32"/>
+        </w:rPr>
+      </w:pPr>
+      <w:r>
+        <w:rPr>
+          <w:rFonts w:ascii="Corbel" w:eastAsia="Times New Roman" w:hAnsi="Corbel"/>
+          <w:sz w:val="32"/>
         </w:rPr>
         <w:t>Education</w:t>
       </w:r>
@@ -988,14 +993,14 @@
       <w:pPr>
         <w:pStyle w:val="Heading3"/>
         <w:rPr>
-          <w:rFonts w:eastAsia="Times New Roman"/>
-          <w:sz w:val="32"/>
-        </w:rPr>
-      </w:pPr>
-      <w:r>
-        <w:rPr>
-          <w:rFonts w:eastAsia="Times New Roman"/>
-          <w:sz w:val="32"/>
+          <w:rFonts w:ascii="Corbel" w:eastAsia="Times New Roman" w:hAnsi="Corbel"/>
+          <w:sz w:val="28"/>
+        </w:rPr>
+      </w:pPr>
+      <w:r>
+        <w:rPr>
+          <w:rFonts w:ascii="Corbel" w:eastAsia="Times New Roman" w:hAnsi="Corbel"/>
+          <w:sz w:val="28"/>
         </w:rPr>
         <w:t>Keller Graduate School of Management, New York City</w:t>
       </w:r>
@@ -1004,14 +1009,14 @@
       <w:pPr>
         <w:pStyle w:val="Heading4"/>
         <w:rPr>
-          <w:rFonts w:eastAsia="Times New Roman"/>
-          <w:sz w:val="28"/>
-        </w:rPr>
-      </w:pPr>
-      <w:r>
-        <w:rPr>
-          <w:rFonts w:eastAsia="Times New Roman"/>
-          <w:sz w:val="28"/>
+          <w:rFonts w:ascii="Corbel" w:eastAsia="Times New Roman" w:hAnsi="Corbel"/>
+          <w:sz w:val="24"/>
+        </w:rPr>
+      </w:pPr>
+      <w:r>
+        <w:rPr>
+          <w:rFonts w:ascii="Corbel" w:eastAsia="Times New Roman" w:hAnsi="Corbel"/>
+          <w:sz w:val="24"/>
         </w:rPr>
         <w:t>4.0 GPA, 2009</w:t>
       </w:r>
@@ -1025,19 +1030,17 @@
         <w:spacing w:before="100" w:beforeAutospacing="1" w:after="100" w:afterAutospacing="1" w:line="240" w:lineRule="auto"/>
         <w:jc w:val="left"/>
         <w:rPr>
-          <w:rFonts w:eastAsia="Times New Roman"/>
-          <w:sz w:val="22"/>
-        </w:rPr>
-      </w:pPr>
-      <w:r>
-        <w:rPr>
-          <w:rFonts w:eastAsia="Times New Roman"/>
-          <w:sz w:val="22"/>
+          <w:rFonts w:ascii="Corbel" w:eastAsia="Times New Roman" w:hAnsi="Corbel"/>
+          <w:sz w:val="21"/>
+        </w:rPr>
+      </w:pPr>
+      <w:r>
+        <w:rPr>
+          <w:rFonts w:ascii="Corbel" w:eastAsia="Times New Roman" w:hAnsi="Corbel"/>
+          <w:sz w:val="21"/>
         </w:rPr>
         <w:t>Managerial Applications of Information Technology</w:t>
       </w:r>
-      <w:bookmarkStart w:id="0" w:name="_GoBack"/>
-      <w:bookmarkEnd w:id="0"/>
     </w:p>
     <w:p>
       <w:pPr>
@@ -1048,72 +1051,74 @@
         <w:spacing w:before="100" w:beforeAutospacing="1" w:after="100" w:afterAutospacing="1" w:line="240" w:lineRule="auto"/>
         <w:jc w:val="left"/>
         <w:rPr>
-          <w:rFonts w:eastAsia="Times New Roman"/>
-          <w:sz w:val="22"/>
-        </w:rPr>
-      </w:pPr>
-      <w:r>
-        <w:rPr>
-          <w:rFonts w:eastAsia="Times New Roman"/>
-          <w:sz w:val="22"/>
+          <w:rFonts w:ascii="Corbel" w:eastAsia="Times New Roman" w:hAnsi="Corbel"/>
+          <w:sz w:val="21"/>
+        </w:rPr>
+      </w:pPr>
+      <w:r>
+        <w:rPr>
+          <w:rFonts w:ascii="Corbel" w:eastAsia="Times New Roman" w:hAnsi="Corbel"/>
+          <w:sz w:val="21"/>
         </w:rPr>
         <w:t>Strategic Management of Technology</w:t>
       </w:r>
+      <w:bookmarkStart w:id="0" w:name="_GoBack"/>
+      <w:bookmarkEnd w:id="0"/>
     </w:p>
     <w:p>
       <w:pPr>
         <w:pStyle w:val="Heading3"/>
         <w:rPr>
-          <w:rFonts w:eastAsia="Times New Roman"/>
+          <w:rFonts w:ascii="Corbel" w:eastAsia="Times New Roman" w:hAnsi="Corbel"/>
+          <w:sz w:val="28"/>
+        </w:rPr>
+      </w:pPr>
+      <w:r>
+        <w:rPr>
+          <w:rFonts w:ascii="Corbel" w:eastAsia="Times New Roman" w:hAnsi="Corbel"/>
+          <w:sz w:val="28"/>
+        </w:rPr>
+        <w:t>Rutgers University, New Brunswick, New Jersey</w:t>
+      </w:r>
+    </w:p>
+    <w:p>
+      <w:pPr>
+        <w:pStyle w:val="Heading4"/>
+        <w:rPr>
+          <w:rFonts w:ascii="Corbel" w:eastAsia="Times New Roman" w:hAnsi="Corbel"/>
+          <w:sz w:val="24"/>
+        </w:rPr>
+      </w:pPr>
+      <w:r>
+        <w:rPr>
+          <w:rFonts w:ascii="Corbel" w:eastAsia="Times New Roman" w:hAnsi="Corbel"/>
+          <w:sz w:val="24"/>
+        </w:rPr>
+        <w:t>Bachelor of Arts, 2006</w:t>
+      </w:r>
+    </w:p>
+    <w:p>
+      <w:pPr>
+        <w:pStyle w:val="Heading2"/>
+        <w:rPr>
+          <w:rFonts w:ascii="Corbel" w:eastAsia="Times New Roman" w:hAnsi="Corbel"/>
           <w:sz w:val="32"/>
-        </w:rPr>
-      </w:pPr>
-      <w:r>
-        <w:rPr>
-          <w:rFonts w:eastAsia="Times New Roman"/>
-          <w:sz w:val="32"/>
-        </w:rPr>
-        <w:t>Rutgers University, New Brunswick, New Jersey</w:t>
-      </w:r>
-    </w:p>
-    <w:p>
-      <w:pPr>
-        <w:pStyle w:val="Heading4"/>
-        <w:rPr>
-          <w:rFonts w:eastAsia="Times New Roman"/>
-          <w:sz w:val="28"/>
-        </w:rPr>
-      </w:pPr>
-      <w:r>
-        <w:rPr>
-          <w:rFonts w:eastAsia="Times New Roman"/>
-          <w:sz w:val="28"/>
-        </w:rPr>
-        <w:t>Bachelor of Arts, 2006</w:t>
-      </w:r>
-    </w:p>
-    <w:p>
-      <w:pPr>
-        <w:pStyle w:val="Heading2"/>
-        <w:rPr>
-          <w:rFonts w:eastAsia="Times New Roman"/>
-          <w:sz w:val="36"/>
         </w:rPr>
       </w:pPr>
       <w:hyperlink r:id="rId16" w:history="1">
         <w:r>
           <w:rPr>
             <w:rStyle w:val="Hyperlink"/>
-            <w:rFonts w:eastAsia="Times New Roman"/>
-            <w:sz w:val="36"/>
+            <w:rFonts w:ascii="Corbel" w:eastAsia="Times New Roman" w:hAnsi="Corbel"/>
+            <w:sz w:val="32"/>
           </w:rPr>
           <w:t>Curriculum Vitae</w:t>
         </w:r>
       </w:hyperlink>
       <w:r>
         <w:rPr>
-          <w:rFonts w:eastAsia="Times New Roman"/>
-          <w:sz w:val="36"/>
+          <w:rFonts w:ascii="Corbel" w:eastAsia="Times New Roman" w:hAnsi="Corbel"/>
+          <w:sz w:val="32"/>
         </w:rPr>
         <w:t xml:space="preserve"> </w:t>
       </w:r>
@@ -1121,7 +1126,8 @@
     <w:p>
       <w:pPr>
         <w:rPr>
-          <w:sz w:val="22"/>
+          <w:rFonts w:ascii="Corbel" w:hAnsi="Corbel"/>
+          <w:sz w:val="21"/>
         </w:rPr>
       </w:pPr>
     </w:p>

</xml_diff>

<commit_message>
Add tech to resume. Jade -> Pug.
</commit_message>
<xml_diff>
--- a/word/resume-2-pages-EthanBMartin.docx
+++ b/word/resume-2-pages-EthanBMartin.docx
@@ -23,12 +23,6 @@
           <w:sz w:val="36"/>
         </w:rPr>
         <w:instrText xml:space="preserve"> HYPERLINK "mailto:ethan@pilatch.com" </w:instrText>
-      </w:r>
-      <w:r>
-        <w:rPr>
-          <w:rFonts w:ascii="Corbel" w:eastAsia="Times New Roman" w:hAnsi="Corbel"/>
-          <w:sz w:val="36"/>
-        </w:rPr>
       </w:r>
       <w:r>
         <w:rPr>
@@ -521,8 +515,11 @@
         <w:spacing w:before="100" w:beforeAutospacing="1" w:after="100" w:afterAutospacing="1" w:line="240" w:lineRule="auto"/>
         <w:jc w:val="left"/>
         <w:rPr>
-          <w:rFonts w:ascii="Corbel" w:eastAsia="Times New Roman" w:hAnsi="Corbel"/>
-          <w:sz w:val="21"/>
+          <w:rStyle w:val="Hyperlink"/>
+          <w:rFonts w:ascii="Corbel" w:eastAsia="Times New Roman" w:hAnsi="Corbel"/>
+          <w:color w:val="auto"/>
+          <w:sz w:val="21"/>
+          <w:u w:val="none"/>
         </w:rPr>
       </w:pPr>
       <w:hyperlink r:id="rId6" w:history="1">
@@ -539,6 +536,98 @@
     <w:p>
       <w:pPr>
         <w:pStyle w:val="Heading2"/>
+        <w:rPr>
+          <w:rFonts w:eastAsia="Times New Roman"/>
+        </w:rPr>
+      </w:pPr>
+      <w:r>
+        <w:rPr>
+          <w:rFonts w:eastAsia="Times New Roman"/>
+        </w:rPr>
+        <w:t>Technology</w:t>
+      </w:r>
+    </w:p>
+    <w:p>
+      <w:pPr>
+        <w:spacing w:before="100" w:beforeAutospacing="1" w:after="100" w:afterAutospacing="1" w:line="240" w:lineRule="auto"/>
+        <w:jc w:val="left"/>
+        <w:rPr>
+          <w:rFonts w:ascii="Corbel" w:eastAsia="Times New Roman" w:hAnsi="Corbel"/>
+          <w:sz w:val="21"/>
+        </w:rPr>
+      </w:pPr>
+      <w:r>
+        <w:rPr>
+          <w:rFonts w:ascii="Corbel" w:eastAsia="Times New Roman" w:hAnsi="Corbel"/>
+          <w:sz w:val="21"/>
+        </w:rPr>
+        <w:t>Apache Ser</w:t>
+      </w:r>
+      <w:bookmarkStart w:id="0" w:name="_GoBack"/>
+      <w:bookmarkEnd w:id="0"/>
+      <w:r>
+        <w:rPr>
+          <w:rFonts w:ascii="Corbel" w:eastAsia="Times New Roman" w:hAnsi="Corbel"/>
+          <w:sz w:val="21"/>
+        </w:rPr>
+        <w:t xml:space="preserve">ver, CSS, Drupal, </w:t>
+      </w:r>
+      <w:proofErr w:type="spellStart"/>
+      <w:r>
+        <w:rPr>
+          <w:rFonts w:ascii="Corbel" w:eastAsia="Times New Roman" w:hAnsi="Corbel"/>
+          <w:sz w:val="21"/>
+        </w:rPr>
+        <w:t>Git</w:t>
+      </w:r>
+      <w:proofErr w:type="spellEnd"/>
+      <w:r>
+        <w:rPr>
+          <w:rFonts w:ascii="Corbel" w:eastAsia="Times New Roman" w:hAnsi="Corbel"/>
+          <w:sz w:val="21"/>
+        </w:rPr>
+        <w:t xml:space="preserve">, HTML, Java EE, JavaScript, JSP, Linux, Node, PHP, Polymer, Ruby, SQL, </w:t>
+      </w:r>
+      <w:proofErr w:type="spellStart"/>
+      <w:r>
+        <w:rPr>
+          <w:rFonts w:ascii="Corbel" w:eastAsia="Times New Roman" w:hAnsi="Corbel"/>
+          <w:sz w:val="21"/>
+        </w:rPr>
+        <w:t>Tobii</w:t>
+      </w:r>
+      <w:proofErr w:type="spellEnd"/>
+      <w:r>
+        <w:rPr>
+          <w:rFonts w:ascii="Corbel" w:eastAsia="Times New Roman" w:hAnsi="Corbel"/>
+          <w:sz w:val="21"/>
+        </w:rPr>
+        <w:t xml:space="preserve"> Studio… </w:t>
+      </w:r>
+      <w:hyperlink r:id="rId7" w:anchor="technology-experience" w:history="1">
+        <w:r>
+          <w:rPr>
+            <w:rStyle w:val="Hyperlink"/>
+            <w:rFonts w:ascii="Corbel" w:eastAsia="Times New Roman" w:hAnsi="Corbel"/>
+            <w:sz w:val="21"/>
+          </w:rPr>
+          <w:t>more</w:t>
+        </w:r>
+      </w:hyperlink>
+    </w:p>
+    <w:p>
+      <w:pPr>
+        <w:spacing w:before="100" w:beforeAutospacing="1" w:after="100" w:afterAutospacing="1" w:line="240" w:lineRule="auto"/>
+        <w:jc w:val="left"/>
+        <w:rPr>
+          <w:rFonts w:ascii="Corbel" w:eastAsia="Times New Roman" w:hAnsi="Corbel"/>
+          <w:sz w:val="21"/>
+        </w:rPr>
+      </w:pPr>
+    </w:p>
+    <w:p>
+      <w:pPr>
+        <w:pStyle w:val="Heading2"/>
         <w:pageBreakBefore/>
         <w:rPr>
           <w:rFonts w:ascii="Corbel" w:eastAsia="Times New Roman" w:hAnsi="Corbel"/>
@@ -563,7 +652,7 @@
           <w:sz w:val="28"/>
         </w:rPr>
       </w:pPr>
-      <w:hyperlink r:id="rId7" w:history="1">
+      <w:hyperlink r:id="rId8" w:history="1">
         <w:proofErr w:type="spellStart"/>
         <w:r>
           <w:rPr>
@@ -605,7 +694,7 @@
           <w:sz w:val="21"/>
         </w:rPr>
       </w:pPr>
-      <w:hyperlink r:id="rId8" w:history="1">
+      <w:hyperlink r:id="rId9" w:history="1">
         <w:r>
           <w:rPr>
             <w:rStyle w:val="Hyperlink"/>
@@ -629,7 +718,7 @@
           <w:sz w:val="21"/>
         </w:rPr>
       </w:pPr>
-      <w:hyperlink r:id="rId9" w:history="1">
+      <w:hyperlink r:id="rId10" w:history="1">
         <w:r>
           <w:rPr>
             <w:rStyle w:val="Hyperlink"/>
@@ -660,7 +749,7 @@
         </w:rPr>
         <w:t xml:space="preserve">Formulated trigonometric animations for </w:t>
       </w:r>
-      <w:hyperlink r:id="rId10" w:history="1">
+      <w:hyperlink r:id="rId11" w:history="1">
         <w:r>
           <w:rPr>
             <w:rStyle w:val="Hyperlink"/>
@@ -698,7 +787,7 @@
         </w:rPr>
         <w:t xml:space="preserve">Developed JavaScript </w:t>
       </w:r>
-      <w:hyperlink r:id="rId11" w:history="1">
+      <w:hyperlink r:id="rId12" w:history="1">
         <w:r>
           <w:rPr>
             <w:rStyle w:val="Hyperlink"/>
@@ -725,7 +814,7 @@
           <w:sz w:val="28"/>
         </w:rPr>
       </w:pPr>
-      <w:hyperlink r:id="rId12" w:history="1">
+      <w:hyperlink r:id="rId13" w:history="1">
         <w:r>
           <w:rPr>
             <w:rStyle w:val="Hyperlink"/>
@@ -756,7 +845,7 @@
           <w:sz w:val="21"/>
         </w:rPr>
       </w:pPr>
-      <w:hyperlink r:id="rId13" w:history="1">
+      <w:hyperlink r:id="rId14" w:history="1">
         <w:r>
           <w:rPr>
             <w:rStyle w:val="Hyperlink"/>
@@ -894,7 +983,7 @@
           <w:sz w:val="28"/>
         </w:rPr>
       </w:pPr>
-      <w:hyperlink r:id="rId14" w:history="1">
+      <w:hyperlink r:id="rId15" w:history="1">
         <w:proofErr w:type="spellStart"/>
         <w:r>
           <w:rPr>
@@ -955,7 +1044,7 @@
         </w:rPr>
         <w:t xml:space="preserve">Published as a </w:t>
       </w:r>
-      <w:hyperlink r:id="rId15" w:history="1">
+      <w:hyperlink r:id="rId16" w:history="1">
         <w:r>
           <w:rPr>
             <w:rStyle w:val="Hyperlink"/>
@@ -1062,8 +1151,6 @@
         </w:rPr>
         <w:t>Strategic Management of Technology</w:t>
       </w:r>
-      <w:bookmarkStart w:id="0" w:name="_GoBack"/>
-      <w:bookmarkEnd w:id="0"/>
     </w:p>
     <w:p>
       <w:pPr>
@@ -1105,7 +1192,7 @@
           <w:sz w:val="32"/>
         </w:rPr>
       </w:pPr>
-      <w:hyperlink r:id="rId16" w:history="1">
+      <w:hyperlink r:id="rId17" w:history="1">
         <w:r>
           <w:rPr>
             <w:rStyle w:val="Hyperlink"/>

</xml_diff>

<commit_message>
More focus on recent technology use
</commit_message>
<xml_diff>
--- a/word/resume-2-pages-EthanBMartin.docx
+++ b/word/resume-2-pages-EthanBMartin.docx
@@ -6,82 +6,64 @@
       <w:pPr>
         <w:pStyle w:val="Heading1"/>
         <w:rPr>
-          <w:rFonts w:ascii="Corbel" w:eastAsia="Times New Roman" w:hAnsi="Corbel"/>
-          <w:sz w:val="36"/>
-        </w:rPr>
-      </w:pPr>
-      <w:r>
-        <w:rPr>
-          <w:rFonts w:ascii="Corbel" w:eastAsia="Times New Roman" w:hAnsi="Corbel"/>
-          <w:sz w:val="36"/>
+          <w:rFonts w:eastAsia="Times New Roman"/>
+        </w:rPr>
+      </w:pPr>
+      <w:r>
+        <w:rPr>
+          <w:rFonts w:eastAsia="Times New Roman"/>
         </w:rPr>
         <w:fldChar w:fldCharType="begin"/>
       </w:r>
       <w:r>
         <w:rPr>
-          <w:rFonts w:ascii="Corbel" w:eastAsia="Times New Roman" w:hAnsi="Corbel"/>
-          <w:sz w:val="36"/>
+          <w:rFonts w:eastAsia="Times New Roman"/>
         </w:rPr>
         <w:instrText xml:space="preserve"> HYPERLINK "mailto:ethan@pilatch.com" </w:instrText>
       </w:r>
       <w:r>
         <w:rPr>
-          <w:rFonts w:ascii="Corbel" w:eastAsia="Times New Roman" w:hAnsi="Corbel"/>
-          <w:sz w:val="36"/>
+          <w:rFonts w:eastAsia="Times New Roman"/>
+        </w:rPr>
+      </w:r>
+      <w:r>
+        <w:rPr>
+          <w:rFonts w:eastAsia="Times New Roman"/>
         </w:rPr>
         <w:fldChar w:fldCharType="separate"/>
       </w:r>
       <w:r>
         <w:rPr>
           <w:rStyle w:val="Hyperlink"/>
-          <w:rFonts w:ascii="Corbel" w:eastAsia="Times New Roman" w:hAnsi="Corbel"/>
-          <w:sz w:val="36"/>
+          <w:rFonts w:eastAsia="Times New Roman"/>
         </w:rPr>
         <w:t>Ethan B Martin</w:t>
       </w:r>
       <w:r>
         <w:rPr>
-          <w:rFonts w:ascii="Corbel" w:eastAsia="Times New Roman" w:hAnsi="Corbel"/>
-          <w:sz w:val="36"/>
+          <w:rFonts w:eastAsia="Times New Roman"/>
         </w:rPr>
         <w:fldChar w:fldCharType="end"/>
-      </w:r>
-      <w:r>
-        <w:rPr>
-          <w:rFonts w:ascii="Corbel" w:eastAsia="Times New Roman" w:hAnsi="Corbel"/>
-          <w:sz w:val="36"/>
-        </w:rPr>
-        <w:t xml:space="preserve"> </w:t>
       </w:r>
     </w:p>
     <w:p>
       <w:pPr>
         <w:pStyle w:val="Heading2"/>
         <w:rPr>
-          <w:rFonts w:ascii="Corbel" w:eastAsia="Times New Roman" w:hAnsi="Corbel"/>
-          <w:sz w:val="32"/>
-        </w:rPr>
-      </w:pPr>
-      <w:r>
-        <w:rPr>
-          <w:rFonts w:ascii="Corbel" w:eastAsia="Times New Roman" w:hAnsi="Corbel"/>
-          <w:sz w:val="32"/>
+          <w:rFonts w:eastAsia="Times New Roman"/>
+        </w:rPr>
+      </w:pPr>
+      <w:bookmarkStart w:id="0" w:name="user-content-objective"/>
+      <w:bookmarkEnd w:id="0"/>
+      <w:r>
+        <w:rPr>
+          <w:rFonts w:eastAsia="Times New Roman"/>
         </w:rPr>
         <w:t>Objective</w:t>
       </w:r>
     </w:p>
     <w:p>
-      <w:pPr>
-        <w:rPr>
-          <w:rFonts w:ascii="Corbel" w:hAnsi="Corbel"/>
-          <w:sz w:val="21"/>
-        </w:rPr>
-      </w:pPr>
-      <w:r>
-        <w:rPr>
-          <w:rFonts w:ascii="Corbel" w:hAnsi="Corbel"/>
-          <w:sz w:val="21"/>
-        </w:rPr>
+      <w:r>
         <w:t>Web Architect supporting teams driven by innovation and collaboration</w:t>
       </w:r>
     </w:p>
@@ -89,14 +71,14 @@
       <w:pPr>
         <w:pStyle w:val="Heading2"/>
         <w:rPr>
-          <w:rFonts w:ascii="Corbel" w:eastAsia="Times New Roman" w:hAnsi="Corbel"/>
-          <w:sz w:val="32"/>
-        </w:rPr>
-      </w:pPr>
-      <w:r>
-        <w:rPr>
-          <w:rFonts w:ascii="Corbel" w:eastAsia="Times New Roman" w:hAnsi="Corbel"/>
-          <w:sz w:val="32"/>
+          <w:rFonts w:eastAsia="Times New Roman"/>
+        </w:rPr>
+      </w:pPr>
+      <w:bookmarkStart w:id="1" w:name="user-content-recent-employers"/>
+      <w:bookmarkEnd w:id="1"/>
+      <w:r>
+        <w:rPr>
+          <w:rFonts w:eastAsia="Times New Roman"/>
         </w:rPr>
         <w:t>Recent Employers</w:t>
       </w:r>
@@ -105,19 +87,17 @@
       <w:pPr>
         <w:numPr>
           <w:ilvl w:val="0"/>
-          <w:numId w:val="1"/>
+          <w:numId w:val="11"/>
         </w:numPr>
         <w:spacing w:before="100" w:beforeAutospacing="1" w:after="100" w:afterAutospacing="1" w:line="240" w:lineRule="auto"/>
         <w:jc w:val="left"/>
         <w:rPr>
-          <w:rFonts w:ascii="Corbel" w:eastAsia="Times New Roman" w:hAnsi="Corbel"/>
-          <w:sz w:val="21"/>
-        </w:rPr>
-      </w:pPr>
-      <w:r>
-        <w:rPr>
-          <w:rFonts w:ascii="Corbel" w:eastAsia="Times New Roman" w:hAnsi="Corbel"/>
-          <w:sz w:val="21"/>
+          <w:rFonts w:eastAsia="Times New Roman"/>
+        </w:rPr>
+      </w:pPr>
+      <w:r>
+        <w:rPr>
+          <w:rFonts w:eastAsia="Times New Roman"/>
         </w:rPr>
         <w:t>Comcast, 2016 - Present</w:t>
       </w:r>
@@ -126,19 +106,17 @@
       <w:pPr>
         <w:numPr>
           <w:ilvl w:val="0"/>
-          <w:numId w:val="1"/>
+          <w:numId w:val="11"/>
         </w:numPr>
         <w:spacing w:before="100" w:beforeAutospacing="1" w:after="100" w:afterAutospacing="1" w:line="240" w:lineRule="auto"/>
         <w:jc w:val="left"/>
         <w:rPr>
-          <w:rFonts w:ascii="Corbel" w:eastAsia="Times New Roman" w:hAnsi="Corbel"/>
-          <w:sz w:val="21"/>
-        </w:rPr>
-      </w:pPr>
-      <w:r>
-        <w:rPr>
-          <w:rFonts w:ascii="Corbel" w:eastAsia="Times New Roman" w:hAnsi="Corbel"/>
-          <w:sz w:val="21"/>
+          <w:rFonts w:eastAsia="Times New Roman"/>
+        </w:rPr>
+      </w:pPr>
+      <w:r>
+        <w:rPr>
+          <w:rFonts w:eastAsia="Times New Roman"/>
         </w:rPr>
         <w:t>eBay, 2010 - 2016</w:t>
       </w:r>
@@ -147,19 +125,17 @@
       <w:pPr>
         <w:numPr>
           <w:ilvl w:val="0"/>
-          <w:numId w:val="1"/>
+          <w:numId w:val="11"/>
         </w:numPr>
         <w:spacing w:before="100" w:beforeAutospacing="1" w:after="100" w:afterAutospacing="1" w:line="240" w:lineRule="auto"/>
         <w:jc w:val="left"/>
         <w:rPr>
-          <w:rFonts w:ascii="Corbel" w:eastAsia="Times New Roman" w:hAnsi="Corbel"/>
-          <w:sz w:val="21"/>
-        </w:rPr>
-      </w:pPr>
-      <w:r>
-        <w:rPr>
-          <w:rFonts w:ascii="Corbel" w:eastAsia="Times New Roman" w:hAnsi="Corbel"/>
-          <w:sz w:val="21"/>
+          <w:rFonts w:eastAsia="Times New Roman"/>
+        </w:rPr>
+      </w:pPr>
+      <w:r>
+        <w:rPr>
+          <w:rFonts w:eastAsia="Times New Roman"/>
         </w:rPr>
         <w:t>MetLife, 2009 - 2010</w:t>
       </w:r>
@@ -168,19 +144,17 @@
       <w:pPr>
         <w:numPr>
           <w:ilvl w:val="0"/>
-          <w:numId w:val="1"/>
+          <w:numId w:val="11"/>
         </w:numPr>
         <w:spacing w:before="100" w:beforeAutospacing="1" w:after="100" w:afterAutospacing="1" w:line="240" w:lineRule="auto"/>
         <w:jc w:val="left"/>
         <w:rPr>
-          <w:rFonts w:ascii="Corbel" w:eastAsia="Times New Roman" w:hAnsi="Corbel"/>
-          <w:sz w:val="21"/>
-        </w:rPr>
-      </w:pPr>
-      <w:r>
-        <w:rPr>
-          <w:rFonts w:ascii="Corbel" w:eastAsia="Times New Roman" w:hAnsi="Corbel"/>
-          <w:sz w:val="21"/>
+          <w:rFonts w:eastAsia="Times New Roman"/>
+        </w:rPr>
+      </w:pPr>
+      <w:r>
+        <w:rPr>
+          <w:rFonts w:eastAsia="Times New Roman"/>
         </w:rPr>
         <w:t>New Horizons, 2007 - 2009</w:t>
       </w:r>
@@ -189,14 +163,14 @@
       <w:pPr>
         <w:pStyle w:val="Heading2"/>
         <w:rPr>
-          <w:rFonts w:ascii="Corbel" w:eastAsia="Times New Roman" w:hAnsi="Corbel"/>
-          <w:sz w:val="32"/>
-        </w:rPr>
-      </w:pPr>
-      <w:r>
-        <w:rPr>
-          <w:rFonts w:ascii="Corbel" w:eastAsia="Times New Roman" w:hAnsi="Corbel"/>
-          <w:sz w:val="32"/>
+          <w:rFonts w:eastAsia="Times New Roman"/>
+        </w:rPr>
+      </w:pPr>
+      <w:bookmarkStart w:id="2" w:name="user-content-work"/>
+      <w:bookmarkEnd w:id="2"/>
+      <w:r>
+        <w:rPr>
+          <w:rFonts w:eastAsia="Times New Roman"/>
         </w:rPr>
         <w:t>Work</w:t>
       </w:r>
@@ -205,19 +179,17 @@
       <w:pPr>
         <w:numPr>
           <w:ilvl w:val="0"/>
-          <w:numId w:val="2"/>
+          <w:numId w:val="12"/>
         </w:numPr>
         <w:spacing w:before="100" w:beforeAutospacing="1" w:after="100" w:afterAutospacing="1" w:line="240" w:lineRule="auto"/>
         <w:jc w:val="left"/>
         <w:rPr>
-          <w:rFonts w:ascii="Corbel" w:eastAsia="Times New Roman" w:hAnsi="Corbel"/>
-          <w:sz w:val="21"/>
-        </w:rPr>
-      </w:pPr>
-      <w:r>
-        <w:rPr>
-          <w:rFonts w:ascii="Corbel" w:eastAsia="Times New Roman" w:hAnsi="Corbel"/>
-          <w:sz w:val="21"/>
+          <w:rFonts w:eastAsia="Times New Roman"/>
+        </w:rPr>
+      </w:pPr>
+      <w:r>
+        <w:rPr>
+          <w:rFonts w:eastAsia="Times New Roman"/>
         </w:rPr>
         <w:t>Designed and led large web-facing implementations</w:t>
       </w:r>
@@ -226,19 +198,17 @@
       <w:pPr>
         <w:numPr>
           <w:ilvl w:val="0"/>
-          <w:numId w:val="2"/>
+          <w:numId w:val="12"/>
         </w:numPr>
         <w:spacing w:before="100" w:beforeAutospacing="1" w:after="100" w:afterAutospacing="1" w:line="240" w:lineRule="auto"/>
         <w:jc w:val="left"/>
         <w:rPr>
-          <w:rFonts w:ascii="Corbel" w:eastAsia="Times New Roman" w:hAnsi="Corbel"/>
-          <w:sz w:val="21"/>
-        </w:rPr>
-      </w:pPr>
-      <w:r>
-        <w:rPr>
-          <w:rFonts w:ascii="Corbel" w:eastAsia="Times New Roman" w:hAnsi="Corbel"/>
-          <w:sz w:val="21"/>
+          <w:rFonts w:eastAsia="Times New Roman"/>
+        </w:rPr>
+      </w:pPr>
+      <w:r>
+        <w:rPr>
+          <w:rFonts w:eastAsia="Times New Roman"/>
         </w:rPr>
         <w:t>Conducted iterative usability testing</w:t>
       </w:r>
@@ -247,19 +217,17 @@
       <w:pPr>
         <w:numPr>
           <w:ilvl w:val="0"/>
-          <w:numId w:val="2"/>
+          <w:numId w:val="12"/>
         </w:numPr>
         <w:spacing w:before="100" w:beforeAutospacing="1" w:after="100" w:afterAutospacing="1" w:line="240" w:lineRule="auto"/>
         <w:jc w:val="left"/>
         <w:rPr>
-          <w:rFonts w:ascii="Corbel" w:eastAsia="Times New Roman" w:hAnsi="Corbel"/>
-          <w:sz w:val="21"/>
-        </w:rPr>
-      </w:pPr>
-      <w:r>
-        <w:rPr>
-          <w:rFonts w:ascii="Corbel" w:eastAsia="Times New Roman" w:hAnsi="Corbel"/>
-          <w:sz w:val="21"/>
+          <w:rFonts w:eastAsia="Times New Roman"/>
+        </w:rPr>
+      </w:pPr>
+      <w:r>
+        <w:rPr>
+          <w:rFonts w:eastAsia="Times New Roman"/>
         </w:rPr>
         <w:t>Improved web application performance</w:t>
       </w:r>
@@ -268,19 +236,17 @@
       <w:pPr>
         <w:numPr>
           <w:ilvl w:val="0"/>
-          <w:numId w:val="2"/>
+          <w:numId w:val="12"/>
         </w:numPr>
         <w:spacing w:before="100" w:beforeAutospacing="1" w:after="100" w:afterAutospacing="1" w:line="240" w:lineRule="auto"/>
         <w:jc w:val="left"/>
         <w:rPr>
-          <w:rFonts w:ascii="Corbel" w:eastAsia="Times New Roman" w:hAnsi="Corbel"/>
-          <w:sz w:val="21"/>
-        </w:rPr>
-      </w:pPr>
-      <w:r>
-        <w:rPr>
-          <w:rFonts w:ascii="Corbel" w:eastAsia="Times New Roman" w:hAnsi="Corbel"/>
-          <w:sz w:val="21"/>
+          <w:rFonts w:eastAsia="Times New Roman"/>
+        </w:rPr>
+      </w:pPr>
+      <w:r>
+        <w:rPr>
+          <w:rFonts w:eastAsia="Times New Roman"/>
         </w:rPr>
         <w:t>Mitigated security risks</w:t>
       </w:r>
@@ -289,19 +255,17 @@
       <w:pPr>
         <w:numPr>
           <w:ilvl w:val="0"/>
-          <w:numId w:val="2"/>
+          <w:numId w:val="12"/>
         </w:numPr>
         <w:spacing w:before="100" w:beforeAutospacing="1" w:after="100" w:afterAutospacing="1" w:line="240" w:lineRule="auto"/>
         <w:jc w:val="left"/>
         <w:rPr>
-          <w:rFonts w:ascii="Corbel" w:eastAsia="Times New Roman" w:hAnsi="Corbel"/>
-          <w:sz w:val="21"/>
-        </w:rPr>
-      </w:pPr>
-      <w:r>
-        <w:rPr>
-          <w:rFonts w:ascii="Corbel" w:eastAsia="Times New Roman" w:hAnsi="Corbel"/>
-          <w:sz w:val="21"/>
+          <w:rFonts w:eastAsia="Times New Roman"/>
+        </w:rPr>
+      </w:pPr>
+      <w:r>
+        <w:rPr>
+          <w:rFonts w:eastAsia="Times New Roman"/>
         </w:rPr>
         <w:t>Addressed accessibility liabilities</w:t>
       </w:r>
@@ -310,14 +274,14 @@
       <w:pPr>
         <w:pStyle w:val="Heading2"/>
         <w:rPr>
-          <w:rFonts w:ascii="Corbel" w:eastAsia="Times New Roman" w:hAnsi="Corbel"/>
-          <w:sz w:val="32"/>
-        </w:rPr>
-      </w:pPr>
-      <w:r>
-        <w:rPr>
-          <w:rFonts w:ascii="Corbel" w:eastAsia="Times New Roman" w:hAnsi="Corbel"/>
-          <w:sz w:val="32"/>
+          <w:rFonts w:eastAsia="Times New Roman"/>
+        </w:rPr>
+      </w:pPr>
+      <w:bookmarkStart w:id="3" w:name="user-content-awards"/>
+      <w:bookmarkEnd w:id="3"/>
+      <w:r>
+        <w:rPr>
+          <w:rFonts w:eastAsia="Times New Roman"/>
         </w:rPr>
         <w:t>Awards</w:t>
       </w:r>
@@ -326,20 +290,18 @@
       <w:pPr>
         <w:numPr>
           <w:ilvl w:val="0"/>
-          <w:numId w:val="3"/>
+          <w:numId w:val="13"/>
         </w:numPr>
         <w:spacing w:before="100" w:beforeAutospacing="1" w:after="100" w:afterAutospacing="1" w:line="240" w:lineRule="auto"/>
         <w:jc w:val="left"/>
         <w:rPr>
-          <w:rFonts w:ascii="Corbel" w:eastAsia="Times New Roman" w:hAnsi="Corbel"/>
-          <w:sz w:val="21"/>
+          <w:rFonts w:eastAsia="Times New Roman"/>
         </w:rPr>
       </w:pPr>
       <w:r>
         <w:rPr>
           <w:rStyle w:val="Emphasis"/>
-          <w:rFonts w:ascii="Corbel" w:eastAsia="Times New Roman" w:hAnsi="Corbel"/>
-          <w:sz w:val="21"/>
+          <w:rFonts w:eastAsia="Times New Roman"/>
         </w:rPr>
         <w:t>Critical Talent</w:t>
       </w:r>
@@ -348,20 +310,18 @@
       <w:pPr>
         <w:numPr>
           <w:ilvl w:val="0"/>
-          <w:numId w:val="3"/>
+          <w:numId w:val="13"/>
         </w:numPr>
         <w:spacing w:before="100" w:beforeAutospacing="1" w:after="100" w:afterAutospacing="1" w:line="240" w:lineRule="auto"/>
         <w:jc w:val="left"/>
         <w:rPr>
-          <w:rFonts w:ascii="Corbel" w:eastAsia="Times New Roman" w:hAnsi="Corbel"/>
-          <w:sz w:val="21"/>
+          <w:rFonts w:eastAsia="Times New Roman"/>
         </w:rPr>
       </w:pPr>
       <w:r>
         <w:rPr>
           <w:rStyle w:val="Emphasis"/>
-          <w:rFonts w:ascii="Corbel" w:eastAsia="Times New Roman" w:hAnsi="Corbel"/>
-          <w:sz w:val="21"/>
+          <w:rFonts w:eastAsia="Times New Roman"/>
         </w:rPr>
         <w:t>Excellence Delivered</w:t>
       </w:r>
@@ -370,20 +330,18 @@
       <w:pPr>
         <w:numPr>
           <w:ilvl w:val="0"/>
-          <w:numId w:val="3"/>
+          <w:numId w:val="13"/>
         </w:numPr>
         <w:spacing w:before="100" w:beforeAutospacing="1" w:after="100" w:afterAutospacing="1" w:line="240" w:lineRule="auto"/>
         <w:jc w:val="left"/>
         <w:rPr>
-          <w:rFonts w:ascii="Corbel" w:eastAsia="Times New Roman" w:hAnsi="Corbel"/>
-          <w:sz w:val="21"/>
+          <w:rFonts w:eastAsia="Times New Roman"/>
         </w:rPr>
       </w:pPr>
       <w:r>
         <w:rPr>
           <w:rStyle w:val="Emphasis"/>
-          <w:rFonts w:ascii="Corbel" w:eastAsia="Times New Roman" w:hAnsi="Corbel"/>
-          <w:sz w:val="21"/>
+          <w:rFonts w:eastAsia="Times New Roman"/>
         </w:rPr>
         <w:t>Spot</w:t>
       </w:r>
@@ -392,19 +350,17 @@
       <w:pPr>
         <w:numPr>
           <w:ilvl w:val="0"/>
-          <w:numId w:val="3"/>
+          <w:numId w:val="13"/>
         </w:numPr>
         <w:spacing w:before="100" w:beforeAutospacing="1" w:after="100" w:afterAutospacing="1" w:line="240" w:lineRule="auto"/>
         <w:jc w:val="left"/>
         <w:rPr>
-          <w:rFonts w:ascii="Corbel" w:eastAsia="Times New Roman" w:hAnsi="Corbel"/>
-          <w:sz w:val="21"/>
-        </w:rPr>
-      </w:pPr>
-      <w:r>
-        <w:rPr>
-          <w:rFonts w:ascii="Corbel" w:eastAsia="Times New Roman" w:hAnsi="Corbel"/>
-          <w:sz w:val="21"/>
+          <w:rFonts w:eastAsia="Times New Roman"/>
+        </w:rPr>
+      </w:pPr>
+      <w:r>
+        <w:rPr>
+          <w:rFonts w:eastAsia="Times New Roman"/>
         </w:rPr>
         <w:t>Instructor of the Month</w:t>
       </w:r>
@@ -413,34 +369,30 @@
       <w:pPr>
         <w:numPr>
           <w:ilvl w:val="0"/>
-          <w:numId w:val="3"/>
+          <w:numId w:val="13"/>
         </w:numPr>
         <w:spacing w:before="100" w:beforeAutospacing="1" w:after="100" w:afterAutospacing="1" w:line="240" w:lineRule="auto"/>
         <w:jc w:val="left"/>
         <w:rPr>
-          <w:rFonts w:ascii="Corbel" w:eastAsia="Times New Roman" w:hAnsi="Corbel"/>
-          <w:sz w:val="21"/>
-        </w:rPr>
-      </w:pPr>
-      <w:r>
-        <w:rPr>
-          <w:rFonts w:ascii="Corbel" w:eastAsia="Times New Roman" w:hAnsi="Corbel"/>
-          <w:sz w:val="21"/>
+          <w:rFonts w:eastAsia="Times New Roman"/>
+        </w:rPr>
+      </w:pPr>
+      <w:r>
+        <w:rPr>
+          <w:rFonts w:eastAsia="Times New Roman"/>
         </w:rPr>
         <w:t xml:space="preserve">ETS/Praxis </w:t>
       </w:r>
       <w:r>
         <w:rPr>
           <w:rStyle w:val="Emphasis"/>
-          <w:rFonts w:ascii="Corbel" w:eastAsia="Times New Roman" w:hAnsi="Corbel"/>
-          <w:sz w:val="21"/>
+          <w:rFonts w:eastAsia="Times New Roman"/>
         </w:rPr>
         <w:t>Recognition of Excellence</w:t>
       </w:r>
       <w:r>
         <w:rPr>
-          <w:rFonts w:ascii="Corbel" w:eastAsia="Times New Roman" w:hAnsi="Corbel"/>
-          <w:sz w:val="21"/>
+          <w:rFonts w:eastAsia="Times New Roman"/>
         </w:rPr>
         <w:t xml:space="preserve"> in English Language, Literature, and Composition</w:t>
       </w:r>
@@ -449,19 +401,17 @@
       <w:pPr>
         <w:numPr>
           <w:ilvl w:val="0"/>
-          <w:numId w:val="3"/>
+          <w:numId w:val="13"/>
         </w:numPr>
         <w:spacing w:before="100" w:beforeAutospacing="1" w:after="100" w:afterAutospacing="1" w:line="240" w:lineRule="auto"/>
         <w:jc w:val="left"/>
         <w:rPr>
-          <w:rFonts w:ascii="Corbel" w:eastAsia="Times New Roman" w:hAnsi="Corbel"/>
-          <w:sz w:val="21"/>
-        </w:rPr>
-      </w:pPr>
-      <w:r>
-        <w:rPr>
-          <w:rFonts w:ascii="Corbel" w:eastAsia="Times New Roman" w:hAnsi="Corbel"/>
-          <w:sz w:val="21"/>
+          <w:rFonts w:eastAsia="Times New Roman"/>
+        </w:rPr>
+      </w:pPr>
+      <w:r>
+        <w:rPr>
+          <w:rFonts w:eastAsia="Times New Roman"/>
         </w:rPr>
         <w:t>Regional Math League Champion</w:t>
       </w:r>
@@ -470,14 +420,14 @@
       <w:pPr>
         <w:pStyle w:val="Heading2"/>
         <w:rPr>
-          <w:rFonts w:ascii="Corbel" w:eastAsia="Times New Roman" w:hAnsi="Corbel"/>
-          <w:sz w:val="32"/>
-        </w:rPr>
-      </w:pPr>
-      <w:r>
-        <w:rPr>
-          <w:rFonts w:ascii="Corbel" w:eastAsia="Times New Roman" w:hAnsi="Corbel"/>
-          <w:sz w:val="32"/>
+          <w:rFonts w:eastAsia="Times New Roman"/>
+        </w:rPr>
+      </w:pPr>
+      <w:bookmarkStart w:id="4" w:name="user-content-sole-author-of-patent-filin"/>
+      <w:bookmarkEnd w:id="4"/>
+      <w:r>
+        <w:rPr>
+          <w:rFonts w:eastAsia="Times New Roman"/>
         </w:rPr>
         <w:t>Sole Author of Patent Filings</w:t>
       </w:r>
@@ -486,21 +436,19 @@
       <w:pPr>
         <w:numPr>
           <w:ilvl w:val="0"/>
-          <w:numId w:val="4"/>
+          <w:numId w:val="14"/>
         </w:numPr>
         <w:spacing w:before="100" w:beforeAutospacing="1" w:after="100" w:afterAutospacing="1" w:line="240" w:lineRule="auto"/>
         <w:jc w:val="left"/>
         <w:rPr>
-          <w:rFonts w:ascii="Corbel" w:eastAsia="Times New Roman" w:hAnsi="Corbel"/>
-          <w:sz w:val="21"/>
+          <w:rFonts w:eastAsia="Times New Roman"/>
         </w:rPr>
       </w:pPr>
       <w:hyperlink r:id="rId5" w:history="1">
         <w:r>
           <w:rPr>
             <w:rStyle w:val="Hyperlink"/>
-            <w:rFonts w:ascii="Corbel" w:eastAsia="Times New Roman" w:hAnsi="Corbel"/>
-            <w:sz w:val="21"/>
+            <w:rFonts w:eastAsia="Times New Roman"/>
           </w:rPr>
           <w:t>eBay Budget</w:t>
         </w:r>
@@ -510,24 +458,19 @@
       <w:pPr>
         <w:numPr>
           <w:ilvl w:val="0"/>
-          <w:numId w:val="4"/>
+          <w:numId w:val="14"/>
         </w:numPr>
         <w:spacing w:before="100" w:beforeAutospacing="1" w:after="100" w:afterAutospacing="1" w:line="240" w:lineRule="auto"/>
         <w:jc w:val="left"/>
         <w:rPr>
-          <w:rStyle w:val="Hyperlink"/>
-          <w:rFonts w:ascii="Corbel" w:eastAsia="Times New Roman" w:hAnsi="Corbel"/>
-          <w:color w:val="auto"/>
-          <w:sz w:val="21"/>
-          <w:u w:val="none"/>
+          <w:rFonts w:eastAsia="Times New Roman"/>
         </w:rPr>
       </w:pPr>
       <w:hyperlink r:id="rId6" w:history="1">
         <w:r>
           <w:rPr>
             <w:rStyle w:val="Hyperlink"/>
-            <w:rFonts w:ascii="Corbel" w:eastAsia="Times New Roman" w:hAnsi="Corbel"/>
-            <w:sz w:val="21"/>
+            <w:rFonts w:eastAsia="Times New Roman"/>
           </w:rPr>
           <w:t>Static Asset References</w:t>
         </w:r>
@@ -540,6 +483,8 @@
           <w:rFonts w:eastAsia="Times New Roman"/>
         </w:rPr>
       </w:pPr>
+      <w:bookmarkStart w:id="5" w:name="user-content-technology"/>
+      <w:bookmarkEnd w:id="5"/>
       <w:r>
         <w:rPr>
           <w:rFonts w:eastAsia="Times New Roman"/>
@@ -548,68 +493,29 @@
       </w:r>
     </w:p>
     <w:p>
-      <w:pPr>
-        <w:spacing w:before="100" w:beforeAutospacing="1" w:after="100" w:afterAutospacing="1" w:line="240" w:lineRule="auto"/>
-        <w:jc w:val="left"/>
-        <w:rPr>
-          <w:rFonts w:ascii="Corbel" w:eastAsia="Times New Roman" w:hAnsi="Corbel"/>
-          <w:sz w:val="21"/>
-        </w:rPr>
-      </w:pPr>
-      <w:r>
-        <w:rPr>
-          <w:rFonts w:ascii="Corbel" w:eastAsia="Times New Roman" w:hAnsi="Corbel"/>
-          <w:sz w:val="21"/>
-        </w:rPr>
-        <w:t>Apache Ser</w:t>
-      </w:r>
-      <w:bookmarkStart w:id="0" w:name="_GoBack"/>
-      <w:bookmarkEnd w:id="0"/>
-      <w:r>
-        <w:rPr>
-          <w:rFonts w:ascii="Corbel" w:eastAsia="Times New Roman" w:hAnsi="Corbel"/>
-          <w:sz w:val="21"/>
-        </w:rPr>
-        <w:t xml:space="preserve">ver, CSS, Drupal, </w:t>
+      <w:r>
+        <w:t xml:space="preserve">Apache Server, CSS, Drupal, Elm, </w:t>
       </w:r>
       <w:proofErr w:type="spellStart"/>
       <w:r>
-        <w:rPr>
-          <w:rFonts w:ascii="Corbel" w:eastAsia="Times New Roman" w:hAnsi="Corbel"/>
-          <w:sz w:val="21"/>
-        </w:rPr>
         <w:t>Git</w:t>
       </w:r>
       <w:proofErr w:type="spellEnd"/>
       <w:r>
-        <w:rPr>
-          <w:rFonts w:ascii="Corbel" w:eastAsia="Times New Roman" w:hAnsi="Corbel"/>
-          <w:sz w:val="21"/>
-        </w:rPr>
-        <w:t xml:space="preserve">, HTML, Java EE, JavaScript, JSP, Linux, Node, PHP, Polymer, Ruby, SQL, </w:t>
+        <w:t xml:space="preserve">, HAL, HTML, Java EE, JavaScript, Linux, Node, PHP, Polymer, REST, Ruby, SASS, SQL, </w:t>
       </w:r>
       <w:proofErr w:type="spellStart"/>
       <w:r>
-        <w:rPr>
-          <w:rFonts w:ascii="Corbel" w:eastAsia="Times New Roman" w:hAnsi="Corbel"/>
-          <w:sz w:val="21"/>
-        </w:rPr>
         <w:t>Tobii</w:t>
       </w:r>
       <w:proofErr w:type="spellEnd"/>
       <w:r>
-        <w:rPr>
-          <w:rFonts w:ascii="Corbel" w:eastAsia="Times New Roman" w:hAnsi="Corbel"/>
-          <w:sz w:val="21"/>
-        </w:rPr>
         <w:t xml:space="preserve"> Studio… </w:t>
       </w:r>
       <w:hyperlink r:id="rId7" w:anchor="technology-experience" w:history="1">
         <w:r>
           <w:rPr>
             <w:rStyle w:val="Hyperlink"/>
-            <w:rFonts w:ascii="Corbel" w:eastAsia="Times New Roman" w:hAnsi="Corbel"/>
-            <w:sz w:val="21"/>
           </w:rPr>
           <w:t>more</w:t>
         </w:r>
@@ -617,39 +523,27 @@
     </w:p>
     <w:p>
       <w:pPr>
-        <w:spacing w:before="100" w:beforeAutospacing="1" w:after="100" w:afterAutospacing="1" w:line="240" w:lineRule="auto"/>
-        <w:jc w:val="left"/>
-        <w:rPr>
-          <w:rFonts w:ascii="Corbel" w:eastAsia="Times New Roman" w:hAnsi="Corbel"/>
-          <w:sz w:val="21"/>
-        </w:rPr>
-      </w:pPr>
+        <w:pStyle w:val="Heading2"/>
+        <w:pageBreakBefore/>
+        <w:rPr>
+          <w:rFonts w:eastAsia="Times New Roman"/>
+        </w:rPr>
+      </w:pPr>
+      <w:bookmarkStart w:id="6" w:name="user-content-example-projects"/>
+      <w:bookmarkEnd w:id="6"/>
+      <w:r>
+        <w:rPr>
+          <w:rFonts w:eastAsia="Times New Roman"/>
+        </w:rPr>
+        <w:lastRenderedPageBreak/>
+        <w:t>Example Projects</w:t>
+      </w:r>
     </w:p>
     <w:p>
       <w:pPr>
-        <w:pStyle w:val="Heading2"/>
-        <w:pageBreakBefore/>
-        <w:rPr>
-          <w:rFonts w:ascii="Corbel" w:eastAsia="Times New Roman" w:hAnsi="Corbel"/>
-          <w:sz w:val="32"/>
-        </w:rPr>
-      </w:pPr>
-      <w:r>
-        <w:rPr>
-          <w:rFonts w:ascii="Corbel" w:eastAsia="Times New Roman" w:hAnsi="Corbel"/>
-          <w:sz w:val="32"/>
-        </w:rPr>
-        <w:lastRenderedPageBreak/>
-        <w:t>Personal Projects</w:t>
-      </w:r>
-    </w:p>
-    <w:p>
-      <w:pPr>
         <w:pStyle w:val="Heading3"/>
-        <w:keepNext/>
-        <w:rPr>
-          <w:rFonts w:ascii="Corbel" w:eastAsia="Times New Roman" w:hAnsi="Corbel"/>
-          <w:sz w:val="28"/>
+        <w:rPr>
+          <w:rFonts w:eastAsia="Times New Roman"/>
         </w:rPr>
       </w:pPr>
       <w:hyperlink r:id="rId8" w:history="1">
@@ -657,8 +551,7 @@
         <w:r>
           <w:rPr>
             <w:rStyle w:val="Hyperlink"/>
-            <w:rFonts w:ascii="Corbel" w:eastAsia="Times New Roman" w:hAnsi="Corbel"/>
-            <w:sz w:val="28"/>
+            <w:rFonts w:eastAsia="Times New Roman"/>
           </w:rPr>
           <w:t>Pilatch</w:t>
         </w:r>
@@ -666,40 +559,29 @@
         <w:r>
           <w:rPr>
             <w:rStyle w:val="Hyperlink"/>
-            <w:rFonts w:ascii="Corbel" w:eastAsia="Times New Roman" w:hAnsi="Corbel"/>
-            <w:sz w:val="28"/>
+            <w:rFonts w:eastAsia="Times New Roman"/>
           </w:rPr>
           <w:t xml:space="preserve"> Card Games</w:t>
         </w:r>
       </w:hyperlink>
-      <w:r>
-        <w:rPr>
-          <w:rFonts w:ascii="Corbel" w:eastAsia="Times New Roman" w:hAnsi="Corbel"/>
-          <w:sz w:val="28"/>
-        </w:rPr>
-        <w:t xml:space="preserve"> </w:t>
-      </w:r>
     </w:p>
     <w:p>
       <w:pPr>
-        <w:keepLines/>
         <w:numPr>
           <w:ilvl w:val="0"/>
-          <w:numId w:val="5"/>
+          <w:numId w:val="15"/>
         </w:numPr>
         <w:spacing w:before="100" w:beforeAutospacing="1" w:after="100" w:afterAutospacing="1" w:line="240" w:lineRule="auto"/>
         <w:jc w:val="left"/>
         <w:rPr>
-          <w:rFonts w:ascii="Corbel" w:eastAsia="Times New Roman" w:hAnsi="Corbel"/>
-          <w:sz w:val="21"/>
+          <w:rFonts w:eastAsia="Times New Roman"/>
         </w:rPr>
       </w:pPr>
       <w:hyperlink r:id="rId9" w:history="1">
         <w:r>
           <w:rPr>
             <w:rStyle w:val="Hyperlink"/>
-            <w:rFonts w:ascii="Corbel" w:eastAsia="Times New Roman" w:hAnsi="Corbel"/>
-            <w:sz w:val="21"/>
+            <w:rFonts w:eastAsia="Times New Roman"/>
           </w:rPr>
           <w:t>Directed creation of physical product art</w:t>
         </w:r>
@@ -709,21 +591,19 @@
       <w:pPr>
         <w:numPr>
           <w:ilvl w:val="0"/>
-          <w:numId w:val="5"/>
+          <w:numId w:val="15"/>
         </w:numPr>
         <w:spacing w:before="100" w:beforeAutospacing="1" w:after="100" w:afterAutospacing="1" w:line="240" w:lineRule="auto"/>
         <w:jc w:val="left"/>
         <w:rPr>
-          <w:rFonts w:ascii="Corbel" w:eastAsia="Times New Roman" w:hAnsi="Corbel"/>
-          <w:sz w:val="21"/>
+          <w:rFonts w:eastAsia="Times New Roman"/>
         </w:rPr>
       </w:pPr>
       <w:hyperlink r:id="rId10" w:history="1">
         <w:r>
           <w:rPr>
             <w:rStyle w:val="Hyperlink"/>
-            <w:rFonts w:ascii="Corbel" w:eastAsia="Times New Roman" w:hAnsi="Corbel"/>
-            <w:sz w:val="21"/>
+            <w:rFonts w:eastAsia="Times New Roman"/>
           </w:rPr>
           <w:t>Created module for static asset management and performance</w:t>
         </w:r>
@@ -733,19 +613,17 @@
       <w:pPr>
         <w:numPr>
           <w:ilvl w:val="0"/>
-          <w:numId w:val="5"/>
+          <w:numId w:val="15"/>
         </w:numPr>
         <w:spacing w:before="100" w:beforeAutospacing="1" w:after="100" w:afterAutospacing="1" w:line="240" w:lineRule="auto"/>
         <w:jc w:val="left"/>
         <w:rPr>
-          <w:rFonts w:ascii="Corbel" w:eastAsia="Times New Roman" w:hAnsi="Corbel"/>
-          <w:sz w:val="21"/>
-        </w:rPr>
-      </w:pPr>
-      <w:r>
-        <w:rPr>
-          <w:rFonts w:ascii="Corbel" w:eastAsia="Times New Roman" w:hAnsi="Corbel"/>
-          <w:sz w:val="21"/>
+          <w:rFonts w:eastAsia="Times New Roman"/>
+        </w:rPr>
+      </w:pPr>
+      <w:r>
+        <w:rPr>
+          <w:rFonts w:eastAsia="Times New Roman"/>
         </w:rPr>
         <w:t xml:space="preserve">Formulated trigonometric animations for </w:t>
       </w:r>
@@ -753,16 +631,14 @@
         <w:r>
           <w:rPr>
             <w:rStyle w:val="Hyperlink"/>
-            <w:rFonts w:ascii="Corbel" w:eastAsia="Times New Roman" w:hAnsi="Corbel"/>
-            <w:sz w:val="21"/>
+            <w:rFonts w:eastAsia="Times New Roman"/>
           </w:rPr>
-          <w:t>the product page's</w:t>
+          <w:t>the product page’s</w:t>
         </w:r>
       </w:hyperlink>
       <w:r>
         <w:rPr>
-          <w:rFonts w:ascii="Corbel" w:eastAsia="Times New Roman" w:hAnsi="Corbel"/>
-          <w:sz w:val="21"/>
+          <w:rFonts w:eastAsia="Times New Roman"/>
         </w:rPr>
         <w:t xml:space="preserve"> card arc</w:t>
       </w:r>
@@ -771,19 +647,17 @@
       <w:pPr>
         <w:numPr>
           <w:ilvl w:val="0"/>
-          <w:numId w:val="5"/>
+          <w:numId w:val="15"/>
         </w:numPr>
         <w:spacing w:before="100" w:beforeAutospacing="1" w:after="100" w:afterAutospacing="1" w:line="240" w:lineRule="auto"/>
         <w:jc w:val="left"/>
         <w:rPr>
-          <w:rFonts w:ascii="Corbel" w:eastAsia="Times New Roman" w:hAnsi="Corbel"/>
-          <w:sz w:val="21"/>
-        </w:rPr>
-      </w:pPr>
-      <w:r>
-        <w:rPr>
-          <w:rFonts w:ascii="Corbel" w:eastAsia="Times New Roman" w:hAnsi="Corbel"/>
-          <w:sz w:val="21"/>
+          <w:rFonts w:eastAsia="Times New Roman"/>
+        </w:rPr>
+      </w:pPr>
+      <w:r>
+        <w:rPr>
+          <w:rFonts w:eastAsia="Times New Roman"/>
         </w:rPr>
         <w:t xml:space="preserve">Developed JavaScript </w:t>
       </w:r>
@@ -791,16 +665,14 @@
         <w:r>
           <w:rPr>
             <w:rStyle w:val="Hyperlink"/>
-            <w:rFonts w:ascii="Corbel" w:eastAsia="Times New Roman" w:hAnsi="Corbel"/>
-            <w:sz w:val="21"/>
+            <w:rFonts w:eastAsia="Times New Roman"/>
           </w:rPr>
           <w:t>demonstrations</w:t>
         </w:r>
       </w:hyperlink>
       <w:r>
         <w:rPr>
-          <w:rFonts w:ascii="Corbel" w:eastAsia="Times New Roman" w:hAnsi="Corbel"/>
-          <w:sz w:val="21"/>
+          <w:rFonts w:eastAsia="Times New Roman"/>
         </w:rPr>
         <w:t xml:space="preserve"> library</w:t>
       </w:r>
@@ -808,49 +680,134 @@
     <w:p>
       <w:pPr>
         <w:pStyle w:val="Heading3"/>
-        <w:keepNext/>
-        <w:rPr>
-          <w:rFonts w:ascii="Corbel" w:eastAsia="Times New Roman" w:hAnsi="Corbel"/>
-          <w:sz w:val="28"/>
+        <w:rPr>
+          <w:rFonts w:eastAsia="Times New Roman"/>
         </w:rPr>
       </w:pPr>
       <w:hyperlink r:id="rId13" w:history="1">
+        <w:proofErr w:type="spellStart"/>
         <w:r>
           <w:rPr>
             <w:rStyle w:val="Hyperlink"/>
-            <w:rFonts w:ascii="Corbel" w:eastAsia="Times New Roman" w:hAnsi="Corbel"/>
-            <w:sz w:val="28"/>
+            <w:rFonts w:eastAsia="Times New Roman"/>
+          </w:rPr>
+          <w:t>mPulse</w:t>
+        </w:r>
+        <w:proofErr w:type="spellEnd"/>
+        <w:r>
+          <w:rPr>
+            <w:rStyle w:val="Hyperlink"/>
+            <w:rFonts w:eastAsia="Times New Roman"/>
+          </w:rPr>
+          <w:t xml:space="preserve"> API Wide Data Range Analyzer</w:t>
+        </w:r>
+      </w:hyperlink>
+    </w:p>
+    <w:p>
+      <w:pPr>
+        <w:numPr>
+          <w:ilvl w:val="0"/>
+          <w:numId w:val="16"/>
+        </w:numPr>
+        <w:spacing w:before="100" w:beforeAutospacing="1" w:after="100" w:afterAutospacing="1" w:line="240" w:lineRule="auto"/>
+        <w:jc w:val="left"/>
+        <w:rPr>
+          <w:rFonts w:eastAsia="Times New Roman"/>
+        </w:rPr>
+      </w:pPr>
+      <w:r>
+        <w:rPr>
+          <w:rFonts w:eastAsia="Times New Roman"/>
+        </w:rPr>
+        <w:t>Accelerated production performance analysis</w:t>
+      </w:r>
+    </w:p>
+    <w:p>
+      <w:pPr>
+        <w:numPr>
+          <w:ilvl w:val="0"/>
+          <w:numId w:val="16"/>
+        </w:numPr>
+        <w:spacing w:before="100" w:beforeAutospacing="1" w:after="100" w:afterAutospacing="1" w:line="240" w:lineRule="auto"/>
+        <w:jc w:val="left"/>
+        <w:rPr>
+          <w:rFonts w:eastAsia="Times New Roman"/>
+        </w:rPr>
+      </w:pPr>
+      <w:r>
+        <w:rPr>
+          <w:rFonts w:eastAsia="Times New Roman"/>
+        </w:rPr>
+        <w:t xml:space="preserve">Sidestepped a limitation of the SOSTA </w:t>
+      </w:r>
+      <w:proofErr w:type="spellStart"/>
+      <w:r>
+        <w:rPr>
+          <w:rFonts w:eastAsia="Times New Roman"/>
+        </w:rPr>
+        <w:t>mPulse</w:t>
+      </w:r>
+      <w:proofErr w:type="spellEnd"/>
+      <w:r>
+        <w:rPr>
+          <w:rFonts w:eastAsia="Times New Roman"/>
+        </w:rPr>
+        <w:t xml:space="preserve"> web client by leveraging its API</w:t>
+      </w:r>
+    </w:p>
+    <w:p>
+      <w:pPr>
+        <w:numPr>
+          <w:ilvl w:val="0"/>
+          <w:numId w:val="16"/>
+        </w:numPr>
+        <w:spacing w:before="100" w:beforeAutospacing="1" w:after="100" w:afterAutospacing="1" w:line="240" w:lineRule="auto"/>
+        <w:jc w:val="left"/>
+        <w:rPr>
+          <w:rFonts w:eastAsia="Times New Roman"/>
+        </w:rPr>
+      </w:pPr>
+      <w:r>
+        <w:rPr>
+          <w:rFonts w:eastAsia="Times New Roman"/>
+        </w:rPr>
+        <w:t>Obviated Data Science Work Bench licensing costs</w:t>
+      </w:r>
+    </w:p>
+    <w:p>
+      <w:pPr>
+        <w:pStyle w:val="Heading3"/>
+        <w:rPr>
+          <w:rFonts w:eastAsia="Times New Roman"/>
+        </w:rPr>
+      </w:pPr>
+      <w:hyperlink r:id="rId14" w:history="1">
+        <w:r>
+          <w:rPr>
+            <w:rStyle w:val="Hyperlink"/>
+            <w:rFonts w:eastAsia="Times New Roman"/>
           </w:rPr>
           <w:t>Poker-like game probability generator</w:t>
         </w:r>
       </w:hyperlink>
-      <w:r>
-        <w:rPr>
-          <w:rFonts w:ascii="Corbel" w:eastAsia="Times New Roman" w:hAnsi="Corbel"/>
-          <w:sz w:val="28"/>
-        </w:rPr>
-        <w:t xml:space="preserve"> </w:t>
-      </w:r>
     </w:p>
     <w:p>
       <w:pPr>
         <w:numPr>
           <w:ilvl w:val="0"/>
-          <w:numId w:val="6"/>
+          <w:numId w:val="17"/>
         </w:numPr>
         <w:spacing w:before="100" w:beforeAutospacing="1" w:after="100" w:afterAutospacing="1" w:line="240" w:lineRule="auto"/>
         <w:jc w:val="left"/>
         <w:rPr>
-          <w:rFonts w:ascii="Corbel" w:eastAsia="Times New Roman" w:hAnsi="Corbel"/>
-          <w:sz w:val="21"/>
-        </w:rPr>
-      </w:pPr>
-      <w:hyperlink r:id="rId14" w:history="1">
+          <w:rFonts w:eastAsia="Times New Roman"/>
+        </w:rPr>
+      </w:pPr>
+      <w:hyperlink r:id="rId15" w:history="1">
         <w:r>
           <w:rPr>
             <w:rStyle w:val="Hyperlink"/>
-            <w:rFonts w:ascii="Corbel" w:eastAsia="Times New Roman" w:hAnsi="Corbel"/>
-            <w:sz w:val="21"/>
+            <w:rFonts w:eastAsia="Times New Roman"/>
           </w:rPr>
           <w:t>Informed game design decisions</w:t>
         </w:r>
@@ -860,19 +817,17 @@
       <w:pPr>
         <w:numPr>
           <w:ilvl w:val="0"/>
-          <w:numId w:val="6"/>
+          <w:numId w:val="17"/>
         </w:numPr>
         <w:spacing w:before="100" w:beforeAutospacing="1" w:after="100" w:afterAutospacing="1" w:line="240" w:lineRule="auto"/>
         <w:jc w:val="left"/>
         <w:rPr>
-          <w:rFonts w:ascii="Corbel" w:eastAsia="Times New Roman" w:hAnsi="Corbel"/>
-          <w:sz w:val="21"/>
-        </w:rPr>
-      </w:pPr>
-      <w:r>
-        <w:rPr>
-          <w:rFonts w:ascii="Corbel" w:eastAsia="Times New Roman" w:hAnsi="Corbel"/>
-          <w:sz w:val="21"/>
+          <w:rFonts w:eastAsia="Times New Roman"/>
+        </w:rPr>
+      </w:pPr>
+      <w:r>
+        <w:rPr>
+          <w:rFonts w:eastAsia="Times New Roman"/>
         </w:rPr>
         <w:t>Solved a mathematically unsustainable problem</w:t>
       </w:r>
@@ -880,16 +835,15 @@
     <w:p>
       <w:pPr>
         <w:pStyle w:val="Heading3"/>
-        <w:keepNext/>
-        <w:rPr>
-          <w:rFonts w:ascii="Corbel" w:eastAsia="Times New Roman" w:hAnsi="Corbel"/>
-          <w:sz w:val="28"/>
-        </w:rPr>
-      </w:pPr>
-      <w:r>
-        <w:rPr>
-          <w:rFonts w:ascii="Corbel" w:eastAsia="Times New Roman" w:hAnsi="Corbel"/>
-          <w:sz w:val="28"/>
+        <w:rPr>
+          <w:rFonts w:eastAsia="Times New Roman"/>
+        </w:rPr>
+      </w:pPr>
+      <w:bookmarkStart w:id="7" w:name="user-content-drupal-recipe-content-modul"/>
+      <w:bookmarkEnd w:id="7"/>
+      <w:r>
+        <w:rPr>
+          <w:rFonts w:eastAsia="Times New Roman"/>
         </w:rPr>
         <w:t>Drupal Recipe Content Module</w:t>
       </w:r>
@@ -898,19 +852,17 @@
       <w:pPr>
         <w:numPr>
           <w:ilvl w:val="0"/>
-          <w:numId w:val="7"/>
+          <w:numId w:val="18"/>
         </w:numPr>
         <w:spacing w:before="100" w:beforeAutospacing="1" w:after="100" w:afterAutospacing="1" w:line="240" w:lineRule="auto"/>
         <w:jc w:val="left"/>
         <w:rPr>
-          <w:rFonts w:ascii="Corbel" w:eastAsia="Times New Roman" w:hAnsi="Corbel"/>
-          <w:sz w:val="21"/>
-        </w:rPr>
-      </w:pPr>
-      <w:r>
-        <w:rPr>
-          <w:rFonts w:ascii="Corbel" w:eastAsia="Times New Roman" w:hAnsi="Corbel"/>
-          <w:sz w:val="21"/>
+          <w:rFonts w:eastAsia="Times New Roman"/>
+        </w:rPr>
+      </w:pPr>
+      <w:r>
+        <w:rPr>
+          <w:rFonts w:eastAsia="Times New Roman"/>
         </w:rPr>
         <w:t>Computed nutrition labels for users’ recipes by leveraging USDA ingredient data</w:t>
       </w:r>
@@ -919,36 +871,35 @@
       <w:pPr>
         <w:numPr>
           <w:ilvl w:val="0"/>
-          <w:numId w:val="7"/>
+          <w:numId w:val="18"/>
         </w:numPr>
         <w:spacing w:before="100" w:beforeAutospacing="1" w:after="100" w:afterAutospacing="1" w:line="240" w:lineRule="auto"/>
         <w:jc w:val="left"/>
         <w:rPr>
-          <w:rFonts w:ascii="Corbel" w:eastAsia="Times New Roman" w:hAnsi="Corbel"/>
-          <w:sz w:val="21"/>
-        </w:rPr>
-      </w:pPr>
-      <w:r>
-        <w:rPr>
-          <w:rFonts w:ascii="Corbel" w:eastAsia="Times New Roman" w:hAnsi="Corbel"/>
-          <w:sz w:val="21"/>
+          <w:rFonts w:eastAsia="Times New Roman"/>
+        </w:rPr>
+      </w:pPr>
+      <w:r>
+        <w:rPr>
+          <w:rFonts w:eastAsia="Times New Roman"/>
         </w:rPr>
         <w:t>Employed a web designer/developer</w:t>
       </w:r>
+      <w:bookmarkStart w:id="8" w:name="_GoBack"/>
+      <w:bookmarkEnd w:id="8"/>
     </w:p>
     <w:p>
       <w:pPr>
         <w:pStyle w:val="Heading3"/>
-        <w:keepNext/>
-        <w:rPr>
-          <w:rFonts w:ascii="Corbel" w:eastAsia="Times New Roman" w:hAnsi="Corbel"/>
-          <w:sz w:val="28"/>
-        </w:rPr>
-      </w:pPr>
-      <w:r>
-        <w:rPr>
-          <w:rFonts w:ascii="Corbel" w:eastAsia="Times New Roman" w:hAnsi="Corbel"/>
-          <w:sz w:val="28"/>
+        <w:rPr>
+          <w:rFonts w:eastAsia="Times New Roman"/>
+        </w:rPr>
+      </w:pPr>
+      <w:bookmarkStart w:id="9" w:name="user-content-typefunorg"/>
+      <w:bookmarkEnd w:id="9"/>
+      <w:r>
+        <w:rPr>
+          <w:rFonts w:eastAsia="Times New Roman"/>
         </w:rPr>
         <w:t>TypeFun.org</w:t>
       </w:r>
@@ -957,267 +908,157 @@
       <w:pPr>
         <w:numPr>
           <w:ilvl w:val="0"/>
-          <w:numId w:val="8"/>
+          <w:numId w:val="19"/>
         </w:numPr>
         <w:spacing w:before="100" w:beforeAutospacing="1" w:after="100" w:afterAutospacing="1" w:line="240" w:lineRule="auto"/>
         <w:jc w:val="left"/>
         <w:rPr>
-          <w:rFonts w:ascii="Corbel" w:eastAsia="Times New Roman" w:hAnsi="Corbel"/>
-          <w:sz w:val="21"/>
-        </w:rPr>
-      </w:pPr>
-      <w:r>
-        <w:rPr>
-          <w:rFonts w:ascii="Corbel" w:eastAsia="Times New Roman" w:hAnsi="Corbel"/>
-          <w:sz w:val="21"/>
+          <w:rFonts w:eastAsia="Times New Roman"/>
+        </w:rPr>
+      </w:pPr>
+      <w:r>
+        <w:rPr>
+          <w:rFonts w:eastAsia="Times New Roman"/>
         </w:rPr>
         <w:t>Small social network for game development collaboration</w:t>
       </w:r>
     </w:p>
     <w:p>
       <w:pPr>
-        <w:pStyle w:val="Heading3"/>
-        <w:keepNext/>
-        <w:rPr>
-          <w:rFonts w:ascii="Corbel" w:eastAsia="Times New Roman" w:hAnsi="Corbel"/>
-          <w:sz w:val="28"/>
-        </w:rPr>
-      </w:pPr>
-      <w:hyperlink r:id="rId15" w:history="1">
-        <w:proofErr w:type="spellStart"/>
-        <w:r>
-          <w:rPr>
-            <w:rStyle w:val="Hyperlink"/>
-            <w:rFonts w:ascii="Corbel" w:eastAsia="Times New Roman" w:hAnsi="Corbel"/>
-            <w:sz w:val="28"/>
-          </w:rPr>
-          <w:t>AssetLoader</w:t>
-        </w:r>
-        <w:proofErr w:type="spellEnd"/>
-      </w:hyperlink>
-      <w:r>
-        <w:rPr>
-          <w:rFonts w:ascii="Corbel" w:eastAsia="Times New Roman" w:hAnsi="Corbel"/>
-          <w:sz w:val="28"/>
-        </w:rPr>
-        <w:t xml:space="preserve"> </w:t>
+        <w:pStyle w:val="Heading2"/>
+        <w:rPr>
+          <w:rFonts w:eastAsia="Times New Roman"/>
+        </w:rPr>
+      </w:pPr>
+      <w:bookmarkStart w:id="10" w:name="user-content-education"/>
+      <w:bookmarkEnd w:id="10"/>
+      <w:r>
+        <w:rPr>
+          <w:rFonts w:eastAsia="Times New Roman"/>
+        </w:rPr>
+        <w:t>Education</w:t>
       </w:r>
     </w:p>
     <w:p>
       <w:pPr>
+        <w:pStyle w:val="Heading3"/>
+        <w:rPr>
+          <w:rFonts w:eastAsia="Times New Roman"/>
+        </w:rPr>
+      </w:pPr>
+      <w:bookmarkStart w:id="11" w:name="user-content-keller-graduate-school-of-m"/>
+      <w:bookmarkEnd w:id="11"/>
+      <w:r>
+        <w:rPr>
+          <w:rFonts w:eastAsia="Times New Roman"/>
+        </w:rPr>
+        <w:t>Keller Graduate School of Management, New York City</w:t>
+      </w:r>
+    </w:p>
+    <w:p>
+      <w:pPr>
+        <w:pStyle w:val="Heading4"/>
+        <w:rPr>
+          <w:rFonts w:eastAsia="Times New Roman"/>
+        </w:rPr>
+      </w:pPr>
+      <w:bookmarkStart w:id="12" w:name="user-content-40-gpa-2009"/>
+      <w:bookmarkEnd w:id="12"/>
+      <w:r>
+        <w:rPr>
+          <w:rFonts w:eastAsia="Times New Roman"/>
+        </w:rPr>
+        <w:t>4.0 GPA, 2009</w:t>
+      </w:r>
+    </w:p>
+    <w:p>
+      <w:pPr>
         <w:numPr>
           <w:ilvl w:val="0"/>
-          <w:numId w:val="9"/>
+          <w:numId w:val="20"/>
         </w:numPr>
         <w:spacing w:before="100" w:beforeAutospacing="1" w:after="100" w:afterAutospacing="1" w:line="240" w:lineRule="auto"/>
         <w:jc w:val="left"/>
         <w:rPr>
-          <w:rFonts w:ascii="Corbel" w:eastAsia="Times New Roman" w:hAnsi="Corbel"/>
-          <w:sz w:val="21"/>
-        </w:rPr>
-      </w:pPr>
-      <w:r>
-        <w:rPr>
-          <w:rFonts w:ascii="Corbel" w:eastAsia="Times New Roman" w:hAnsi="Corbel"/>
-          <w:sz w:val="21"/>
-        </w:rPr>
-        <w:t>Experimented with managing front-end dependencies across many web sites</w:t>
+          <w:rFonts w:eastAsia="Times New Roman"/>
+        </w:rPr>
+      </w:pPr>
+      <w:r>
+        <w:rPr>
+          <w:rFonts w:eastAsia="Times New Roman"/>
+        </w:rPr>
+        <w:t>Managerial Applications of Information Technology</w:t>
       </w:r>
     </w:p>
     <w:p>
       <w:pPr>
         <w:numPr>
           <w:ilvl w:val="0"/>
-          <w:numId w:val="9"/>
+          <w:numId w:val="20"/>
         </w:numPr>
         <w:spacing w:before="100" w:beforeAutospacing="1" w:after="100" w:afterAutospacing="1" w:line="240" w:lineRule="auto"/>
         <w:jc w:val="left"/>
         <w:rPr>
-          <w:rFonts w:ascii="Corbel" w:eastAsia="Times New Roman" w:hAnsi="Corbel"/>
-          <w:sz w:val="21"/>
-        </w:rPr>
-      </w:pPr>
-      <w:r>
-        <w:rPr>
-          <w:rFonts w:ascii="Corbel" w:eastAsia="Times New Roman" w:hAnsi="Corbel"/>
-          <w:sz w:val="21"/>
-        </w:rPr>
-        <w:t xml:space="preserve">Published as a </w:t>
-      </w:r>
+          <w:rFonts w:eastAsia="Times New Roman"/>
+        </w:rPr>
+      </w:pPr>
+      <w:r>
+        <w:rPr>
+          <w:rFonts w:eastAsia="Times New Roman"/>
+        </w:rPr>
+        <w:t>Strategic Management of Technology</w:t>
+      </w:r>
+    </w:p>
+    <w:p>
+      <w:pPr>
+        <w:pStyle w:val="Heading3"/>
+        <w:rPr>
+          <w:rFonts w:eastAsia="Times New Roman"/>
+        </w:rPr>
+      </w:pPr>
+      <w:bookmarkStart w:id="13" w:name="user-content-rutgers-university-new-brun"/>
+      <w:bookmarkEnd w:id="13"/>
+      <w:r>
+        <w:rPr>
+          <w:rFonts w:eastAsia="Times New Roman"/>
+        </w:rPr>
+        <w:t>Rutgers University, New Brunswick, New Jersey</w:t>
+      </w:r>
+    </w:p>
+    <w:p>
+      <w:pPr>
+        <w:pStyle w:val="Heading4"/>
+        <w:rPr>
+          <w:rFonts w:eastAsia="Times New Roman"/>
+        </w:rPr>
+      </w:pPr>
+      <w:bookmarkStart w:id="14" w:name="user-content-bachelor-of-arts-2006"/>
+      <w:bookmarkEnd w:id="14"/>
+      <w:r>
+        <w:rPr>
+          <w:rFonts w:eastAsia="Times New Roman"/>
+        </w:rPr>
+        <w:t>Bachelor of Arts, 2006</w:t>
+      </w:r>
+    </w:p>
+    <w:p>
+      <w:pPr>
+        <w:pStyle w:val="Heading2"/>
+        <w:rPr>
+          <w:rFonts w:eastAsia="Times New Roman"/>
+        </w:rPr>
+      </w:pPr>
       <w:hyperlink r:id="rId16" w:history="1">
         <w:r>
           <w:rPr>
             <w:rStyle w:val="Hyperlink"/>
-            <w:rFonts w:ascii="Corbel" w:eastAsia="Times New Roman" w:hAnsi="Corbel"/>
-            <w:sz w:val="21"/>
-          </w:rPr>
-          <w:t>Bower module</w:t>
-        </w:r>
-      </w:hyperlink>
-      <w:r>
-        <w:rPr>
-          <w:rFonts w:ascii="Corbel" w:eastAsia="Times New Roman" w:hAnsi="Corbel"/>
-          <w:sz w:val="21"/>
-        </w:rPr>
-        <w:t xml:space="preserve"> </w:t>
-      </w:r>
-    </w:p>
-    <w:p>
-      <w:pPr>
-        <w:pStyle w:val="Heading2"/>
-        <w:rPr>
-          <w:rFonts w:ascii="Corbel" w:eastAsia="Times New Roman" w:hAnsi="Corbel"/>
-          <w:sz w:val="32"/>
-        </w:rPr>
-      </w:pPr>
-      <w:r>
-        <w:rPr>
-          <w:rFonts w:ascii="Corbel" w:eastAsia="Times New Roman" w:hAnsi="Corbel"/>
-          <w:sz w:val="32"/>
-        </w:rPr>
-        <w:t>Education</w:t>
-      </w:r>
-    </w:p>
-    <w:p>
-      <w:pPr>
-        <w:pStyle w:val="Heading3"/>
-        <w:rPr>
-          <w:rFonts w:ascii="Corbel" w:eastAsia="Times New Roman" w:hAnsi="Corbel"/>
-          <w:sz w:val="28"/>
-        </w:rPr>
-      </w:pPr>
-      <w:r>
-        <w:rPr>
-          <w:rFonts w:ascii="Corbel" w:eastAsia="Times New Roman" w:hAnsi="Corbel"/>
-          <w:sz w:val="28"/>
-        </w:rPr>
-        <w:t>Keller Graduate School of Management, New York City</w:t>
-      </w:r>
-    </w:p>
-    <w:p>
-      <w:pPr>
-        <w:pStyle w:val="Heading4"/>
-        <w:rPr>
-          <w:rFonts w:ascii="Corbel" w:eastAsia="Times New Roman" w:hAnsi="Corbel"/>
-          <w:sz w:val="24"/>
-        </w:rPr>
-      </w:pPr>
-      <w:r>
-        <w:rPr>
-          <w:rFonts w:ascii="Corbel" w:eastAsia="Times New Roman" w:hAnsi="Corbel"/>
-          <w:sz w:val="24"/>
-        </w:rPr>
-        <w:t>4.0 GPA, 2009</w:t>
-      </w:r>
-    </w:p>
-    <w:p>
-      <w:pPr>
-        <w:numPr>
-          <w:ilvl w:val="0"/>
-          <w:numId w:val="10"/>
-        </w:numPr>
-        <w:spacing w:before="100" w:beforeAutospacing="1" w:after="100" w:afterAutospacing="1" w:line="240" w:lineRule="auto"/>
-        <w:jc w:val="left"/>
-        <w:rPr>
-          <w:rFonts w:ascii="Corbel" w:eastAsia="Times New Roman" w:hAnsi="Corbel"/>
-          <w:sz w:val="21"/>
-        </w:rPr>
-      </w:pPr>
-      <w:r>
-        <w:rPr>
-          <w:rFonts w:ascii="Corbel" w:eastAsia="Times New Roman" w:hAnsi="Corbel"/>
-          <w:sz w:val="21"/>
-        </w:rPr>
-        <w:t>Managerial Applications of Information Technology</w:t>
-      </w:r>
-    </w:p>
-    <w:p>
-      <w:pPr>
-        <w:numPr>
-          <w:ilvl w:val="0"/>
-          <w:numId w:val="10"/>
-        </w:numPr>
-        <w:spacing w:before="100" w:beforeAutospacing="1" w:after="100" w:afterAutospacing="1" w:line="240" w:lineRule="auto"/>
-        <w:jc w:val="left"/>
-        <w:rPr>
-          <w:rFonts w:ascii="Corbel" w:eastAsia="Times New Roman" w:hAnsi="Corbel"/>
-          <w:sz w:val="21"/>
-        </w:rPr>
-      </w:pPr>
-      <w:r>
-        <w:rPr>
-          <w:rFonts w:ascii="Corbel" w:eastAsia="Times New Roman" w:hAnsi="Corbel"/>
-          <w:sz w:val="21"/>
-        </w:rPr>
-        <w:t>Strategic Management of Technology</w:t>
-      </w:r>
-    </w:p>
-    <w:p>
-      <w:pPr>
-        <w:pStyle w:val="Heading3"/>
-        <w:rPr>
-          <w:rFonts w:ascii="Corbel" w:eastAsia="Times New Roman" w:hAnsi="Corbel"/>
-          <w:sz w:val="28"/>
-        </w:rPr>
-      </w:pPr>
-      <w:r>
-        <w:rPr>
-          <w:rFonts w:ascii="Corbel" w:eastAsia="Times New Roman" w:hAnsi="Corbel"/>
-          <w:sz w:val="28"/>
-        </w:rPr>
-        <w:t>Rutgers University, New Brunswick, New Jersey</w:t>
-      </w:r>
-    </w:p>
-    <w:p>
-      <w:pPr>
-        <w:pStyle w:val="Heading4"/>
-        <w:rPr>
-          <w:rFonts w:ascii="Corbel" w:eastAsia="Times New Roman" w:hAnsi="Corbel"/>
-          <w:sz w:val="24"/>
-        </w:rPr>
-      </w:pPr>
-      <w:r>
-        <w:rPr>
-          <w:rFonts w:ascii="Corbel" w:eastAsia="Times New Roman" w:hAnsi="Corbel"/>
-          <w:sz w:val="24"/>
-        </w:rPr>
-        <w:t>Bachelor of Arts, 2006</w:t>
-      </w:r>
-    </w:p>
-    <w:p>
-      <w:pPr>
-        <w:pStyle w:val="Heading2"/>
-        <w:rPr>
-          <w:rFonts w:ascii="Corbel" w:eastAsia="Times New Roman" w:hAnsi="Corbel"/>
-          <w:sz w:val="32"/>
-        </w:rPr>
-      </w:pPr>
-      <w:hyperlink r:id="rId17" w:history="1">
-        <w:r>
-          <w:rPr>
-            <w:rStyle w:val="Hyperlink"/>
-            <w:rFonts w:ascii="Corbel" w:eastAsia="Times New Roman" w:hAnsi="Corbel"/>
-            <w:sz w:val="32"/>
+            <w:rFonts w:eastAsia="Times New Roman"/>
           </w:rPr>
           <w:t>Curriculum Vitae</w:t>
         </w:r>
       </w:hyperlink>
-      <w:r>
-        <w:rPr>
-          <w:rFonts w:ascii="Corbel" w:eastAsia="Times New Roman" w:hAnsi="Corbel"/>
-          <w:sz w:val="32"/>
-        </w:rPr>
-        <w:t xml:space="preserve"> </w:t>
-      </w:r>
     </w:p>
-    <w:p>
-      <w:pPr>
-        <w:rPr>
-          <w:rFonts w:ascii="Corbel" w:hAnsi="Corbel"/>
-          <w:sz w:val="21"/>
-        </w:rPr>
-      </w:pPr>
-    </w:p>
+    <w:p/>
     <w:sectPr>
       <w:pgSz w:w="12240" w:h="15840"/>
       <w:pgMar w:top="1440" w:right="1440" w:bottom="1440" w:left="1440" w:header="720" w:footer="720" w:gutter="0"/>
@@ -1678,6 +1519,602 @@
     </w:lvl>
   </w:abstractNum>
   <w:abstractNum w:abstractNumId="3">
+    <w:nsid w:val="0D077D82"/>
+    <w:multiLevelType w:val="multilevel"/>
+    <w:tmpl w:val="87C8701C"/>
+    <w:lvl w:ilvl="0">
+      <w:start w:val="1"/>
+      <w:numFmt w:val="bullet"/>
+      <w:lvlText w:val=""/>
+      <w:lvlJc w:val="left"/>
+      <w:pPr>
+        <w:tabs>
+          <w:tab w:val="num" w:pos="720"/>
+        </w:tabs>
+        <w:ind w:left="720" w:hanging="360"/>
+      </w:pPr>
+      <w:rPr>
+        <w:rFonts w:ascii="Symbol" w:hAnsi="Symbol" w:hint="default"/>
+        <w:sz w:val="20"/>
+      </w:rPr>
+    </w:lvl>
+    <w:lvl w:ilvl="1" w:tentative="1">
+      <w:start w:val="1"/>
+      <w:numFmt w:val="bullet"/>
+      <w:lvlText w:val="o"/>
+      <w:lvlJc w:val="left"/>
+      <w:pPr>
+        <w:tabs>
+          <w:tab w:val="num" w:pos="1440"/>
+        </w:tabs>
+        <w:ind w:left="1440" w:hanging="360"/>
+      </w:pPr>
+      <w:rPr>
+        <w:rFonts w:ascii="Courier New" w:hAnsi="Courier New" w:hint="default"/>
+        <w:sz w:val="20"/>
+      </w:rPr>
+    </w:lvl>
+    <w:lvl w:ilvl="2" w:tentative="1">
+      <w:start w:val="1"/>
+      <w:numFmt w:val="bullet"/>
+      <w:lvlText w:val=""/>
+      <w:lvlJc w:val="left"/>
+      <w:pPr>
+        <w:tabs>
+          <w:tab w:val="num" w:pos="2160"/>
+        </w:tabs>
+        <w:ind w:left="2160" w:hanging="360"/>
+      </w:pPr>
+      <w:rPr>
+        <w:rFonts w:ascii="Wingdings" w:hAnsi="Wingdings" w:hint="default"/>
+        <w:sz w:val="20"/>
+      </w:rPr>
+    </w:lvl>
+    <w:lvl w:ilvl="3" w:tentative="1">
+      <w:start w:val="1"/>
+      <w:numFmt w:val="bullet"/>
+      <w:lvlText w:val=""/>
+      <w:lvlJc w:val="left"/>
+      <w:pPr>
+        <w:tabs>
+          <w:tab w:val="num" w:pos="2880"/>
+        </w:tabs>
+        <w:ind w:left="2880" w:hanging="360"/>
+      </w:pPr>
+      <w:rPr>
+        <w:rFonts w:ascii="Wingdings" w:hAnsi="Wingdings" w:hint="default"/>
+        <w:sz w:val="20"/>
+      </w:rPr>
+    </w:lvl>
+    <w:lvl w:ilvl="4" w:tentative="1">
+      <w:start w:val="1"/>
+      <w:numFmt w:val="bullet"/>
+      <w:lvlText w:val=""/>
+      <w:lvlJc w:val="left"/>
+      <w:pPr>
+        <w:tabs>
+          <w:tab w:val="num" w:pos="3600"/>
+        </w:tabs>
+        <w:ind w:left="3600" w:hanging="360"/>
+      </w:pPr>
+      <w:rPr>
+        <w:rFonts w:ascii="Wingdings" w:hAnsi="Wingdings" w:hint="default"/>
+        <w:sz w:val="20"/>
+      </w:rPr>
+    </w:lvl>
+    <w:lvl w:ilvl="5" w:tentative="1">
+      <w:start w:val="1"/>
+      <w:numFmt w:val="bullet"/>
+      <w:lvlText w:val=""/>
+      <w:lvlJc w:val="left"/>
+      <w:pPr>
+        <w:tabs>
+          <w:tab w:val="num" w:pos="4320"/>
+        </w:tabs>
+        <w:ind w:left="4320" w:hanging="360"/>
+      </w:pPr>
+      <w:rPr>
+        <w:rFonts w:ascii="Wingdings" w:hAnsi="Wingdings" w:hint="default"/>
+        <w:sz w:val="20"/>
+      </w:rPr>
+    </w:lvl>
+    <w:lvl w:ilvl="6" w:tentative="1">
+      <w:start w:val="1"/>
+      <w:numFmt w:val="bullet"/>
+      <w:lvlText w:val=""/>
+      <w:lvlJc w:val="left"/>
+      <w:pPr>
+        <w:tabs>
+          <w:tab w:val="num" w:pos="5040"/>
+        </w:tabs>
+        <w:ind w:left="5040" w:hanging="360"/>
+      </w:pPr>
+      <w:rPr>
+        <w:rFonts w:ascii="Wingdings" w:hAnsi="Wingdings" w:hint="default"/>
+        <w:sz w:val="20"/>
+      </w:rPr>
+    </w:lvl>
+    <w:lvl w:ilvl="7" w:tentative="1">
+      <w:start w:val="1"/>
+      <w:numFmt w:val="bullet"/>
+      <w:lvlText w:val=""/>
+      <w:lvlJc w:val="left"/>
+      <w:pPr>
+        <w:tabs>
+          <w:tab w:val="num" w:pos="5760"/>
+        </w:tabs>
+        <w:ind w:left="5760" w:hanging="360"/>
+      </w:pPr>
+      <w:rPr>
+        <w:rFonts w:ascii="Wingdings" w:hAnsi="Wingdings" w:hint="default"/>
+        <w:sz w:val="20"/>
+      </w:rPr>
+    </w:lvl>
+    <w:lvl w:ilvl="8" w:tentative="1">
+      <w:start w:val="1"/>
+      <w:numFmt w:val="bullet"/>
+      <w:lvlText w:val=""/>
+      <w:lvlJc w:val="left"/>
+      <w:pPr>
+        <w:tabs>
+          <w:tab w:val="num" w:pos="6480"/>
+        </w:tabs>
+        <w:ind w:left="6480" w:hanging="360"/>
+      </w:pPr>
+      <w:rPr>
+        <w:rFonts w:ascii="Wingdings" w:hAnsi="Wingdings" w:hint="default"/>
+        <w:sz w:val="20"/>
+      </w:rPr>
+    </w:lvl>
+  </w:abstractNum>
+  <w:abstractNum w:abstractNumId="4">
+    <w:nsid w:val="119F3CF5"/>
+    <w:multiLevelType w:val="multilevel"/>
+    <w:tmpl w:val="92B0FD9E"/>
+    <w:lvl w:ilvl="0">
+      <w:start w:val="1"/>
+      <w:numFmt w:val="bullet"/>
+      <w:lvlText w:val=""/>
+      <w:lvlJc w:val="left"/>
+      <w:pPr>
+        <w:tabs>
+          <w:tab w:val="num" w:pos="720"/>
+        </w:tabs>
+        <w:ind w:left="720" w:hanging="360"/>
+      </w:pPr>
+      <w:rPr>
+        <w:rFonts w:ascii="Symbol" w:hAnsi="Symbol" w:hint="default"/>
+        <w:sz w:val="20"/>
+      </w:rPr>
+    </w:lvl>
+    <w:lvl w:ilvl="1" w:tentative="1">
+      <w:start w:val="1"/>
+      <w:numFmt w:val="bullet"/>
+      <w:lvlText w:val="o"/>
+      <w:lvlJc w:val="left"/>
+      <w:pPr>
+        <w:tabs>
+          <w:tab w:val="num" w:pos="1440"/>
+        </w:tabs>
+        <w:ind w:left="1440" w:hanging="360"/>
+      </w:pPr>
+      <w:rPr>
+        <w:rFonts w:ascii="Courier New" w:hAnsi="Courier New" w:hint="default"/>
+        <w:sz w:val="20"/>
+      </w:rPr>
+    </w:lvl>
+    <w:lvl w:ilvl="2" w:tentative="1">
+      <w:start w:val="1"/>
+      <w:numFmt w:val="bullet"/>
+      <w:lvlText w:val=""/>
+      <w:lvlJc w:val="left"/>
+      <w:pPr>
+        <w:tabs>
+          <w:tab w:val="num" w:pos="2160"/>
+        </w:tabs>
+        <w:ind w:left="2160" w:hanging="360"/>
+      </w:pPr>
+      <w:rPr>
+        <w:rFonts w:ascii="Wingdings" w:hAnsi="Wingdings" w:hint="default"/>
+        <w:sz w:val="20"/>
+      </w:rPr>
+    </w:lvl>
+    <w:lvl w:ilvl="3" w:tentative="1">
+      <w:start w:val="1"/>
+      <w:numFmt w:val="bullet"/>
+      <w:lvlText w:val=""/>
+      <w:lvlJc w:val="left"/>
+      <w:pPr>
+        <w:tabs>
+          <w:tab w:val="num" w:pos="2880"/>
+        </w:tabs>
+        <w:ind w:left="2880" w:hanging="360"/>
+      </w:pPr>
+      <w:rPr>
+        <w:rFonts w:ascii="Wingdings" w:hAnsi="Wingdings" w:hint="default"/>
+        <w:sz w:val="20"/>
+      </w:rPr>
+    </w:lvl>
+    <w:lvl w:ilvl="4" w:tentative="1">
+      <w:start w:val="1"/>
+      <w:numFmt w:val="bullet"/>
+      <w:lvlText w:val=""/>
+      <w:lvlJc w:val="left"/>
+      <w:pPr>
+        <w:tabs>
+          <w:tab w:val="num" w:pos="3600"/>
+        </w:tabs>
+        <w:ind w:left="3600" w:hanging="360"/>
+      </w:pPr>
+      <w:rPr>
+        <w:rFonts w:ascii="Wingdings" w:hAnsi="Wingdings" w:hint="default"/>
+        <w:sz w:val="20"/>
+      </w:rPr>
+    </w:lvl>
+    <w:lvl w:ilvl="5" w:tentative="1">
+      <w:start w:val="1"/>
+      <w:numFmt w:val="bullet"/>
+      <w:lvlText w:val=""/>
+      <w:lvlJc w:val="left"/>
+      <w:pPr>
+        <w:tabs>
+          <w:tab w:val="num" w:pos="4320"/>
+        </w:tabs>
+        <w:ind w:left="4320" w:hanging="360"/>
+      </w:pPr>
+      <w:rPr>
+        <w:rFonts w:ascii="Wingdings" w:hAnsi="Wingdings" w:hint="default"/>
+        <w:sz w:val="20"/>
+      </w:rPr>
+    </w:lvl>
+    <w:lvl w:ilvl="6" w:tentative="1">
+      <w:start w:val="1"/>
+      <w:numFmt w:val="bullet"/>
+      <w:lvlText w:val=""/>
+      <w:lvlJc w:val="left"/>
+      <w:pPr>
+        <w:tabs>
+          <w:tab w:val="num" w:pos="5040"/>
+        </w:tabs>
+        <w:ind w:left="5040" w:hanging="360"/>
+      </w:pPr>
+      <w:rPr>
+        <w:rFonts w:ascii="Wingdings" w:hAnsi="Wingdings" w:hint="default"/>
+        <w:sz w:val="20"/>
+      </w:rPr>
+    </w:lvl>
+    <w:lvl w:ilvl="7" w:tentative="1">
+      <w:start w:val="1"/>
+      <w:numFmt w:val="bullet"/>
+      <w:lvlText w:val=""/>
+      <w:lvlJc w:val="left"/>
+      <w:pPr>
+        <w:tabs>
+          <w:tab w:val="num" w:pos="5760"/>
+        </w:tabs>
+        <w:ind w:left="5760" w:hanging="360"/>
+      </w:pPr>
+      <w:rPr>
+        <w:rFonts w:ascii="Wingdings" w:hAnsi="Wingdings" w:hint="default"/>
+        <w:sz w:val="20"/>
+      </w:rPr>
+    </w:lvl>
+    <w:lvl w:ilvl="8" w:tentative="1">
+      <w:start w:val="1"/>
+      <w:numFmt w:val="bullet"/>
+      <w:lvlText w:val=""/>
+      <w:lvlJc w:val="left"/>
+      <w:pPr>
+        <w:tabs>
+          <w:tab w:val="num" w:pos="6480"/>
+        </w:tabs>
+        <w:ind w:left="6480" w:hanging="360"/>
+      </w:pPr>
+      <w:rPr>
+        <w:rFonts w:ascii="Wingdings" w:hAnsi="Wingdings" w:hint="default"/>
+        <w:sz w:val="20"/>
+      </w:rPr>
+    </w:lvl>
+  </w:abstractNum>
+  <w:abstractNum w:abstractNumId="5">
+    <w:nsid w:val="27C733D0"/>
+    <w:multiLevelType w:val="multilevel"/>
+    <w:tmpl w:val="F71C942E"/>
+    <w:lvl w:ilvl="0">
+      <w:start w:val="1"/>
+      <w:numFmt w:val="bullet"/>
+      <w:lvlText w:val=""/>
+      <w:lvlJc w:val="left"/>
+      <w:pPr>
+        <w:tabs>
+          <w:tab w:val="num" w:pos="720"/>
+        </w:tabs>
+        <w:ind w:left="720" w:hanging="360"/>
+      </w:pPr>
+      <w:rPr>
+        <w:rFonts w:ascii="Symbol" w:hAnsi="Symbol" w:hint="default"/>
+        <w:sz w:val="20"/>
+      </w:rPr>
+    </w:lvl>
+    <w:lvl w:ilvl="1" w:tentative="1">
+      <w:start w:val="1"/>
+      <w:numFmt w:val="bullet"/>
+      <w:lvlText w:val="o"/>
+      <w:lvlJc w:val="left"/>
+      <w:pPr>
+        <w:tabs>
+          <w:tab w:val="num" w:pos="1440"/>
+        </w:tabs>
+        <w:ind w:left="1440" w:hanging="360"/>
+      </w:pPr>
+      <w:rPr>
+        <w:rFonts w:ascii="Courier New" w:hAnsi="Courier New" w:hint="default"/>
+        <w:sz w:val="20"/>
+      </w:rPr>
+    </w:lvl>
+    <w:lvl w:ilvl="2" w:tentative="1">
+      <w:start w:val="1"/>
+      <w:numFmt w:val="bullet"/>
+      <w:lvlText w:val=""/>
+      <w:lvlJc w:val="left"/>
+      <w:pPr>
+        <w:tabs>
+          <w:tab w:val="num" w:pos="2160"/>
+        </w:tabs>
+        <w:ind w:left="2160" w:hanging="360"/>
+      </w:pPr>
+      <w:rPr>
+        <w:rFonts w:ascii="Wingdings" w:hAnsi="Wingdings" w:hint="default"/>
+        <w:sz w:val="20"/>
+      </w:rPr>
+    </w:lvl>
+    <w:lvl w:ilvl="3" w:tentative="1">
+      <w:start w:val="1"/>
+      <w:numFmt w:val="bullet"/>
+      <w:lvlText w:val=""/>
+      <w:lvlJc w:val="left"/>
+      <w:pPr>
+        <w:tabs>
+          <w:tab w:val="num" w:pos="2880"/>
+        </w:tabs>
+        <w:ind w:left="2880" w:hanging="360"/>
+      </w:pPr>
+      <w:rPr>
+        <w:rFonts w:ascii="Wingdings" w:hAnsi="Wingdings" w:hint="default"/>
+        <w:sz w:val="20"/>
+      </w:rPr>
+    </w:lvl>
+    <w:lvl w:ilvl="4" w:tentative="1">
+      <w:start w:val="1"/>
+      <w:numFmt w:val="bullet"/>
+      <w:lvlText w:val=""/>
+      <w:lvlJc w:val="left"/>
+      <w:pPr>
+        <w:tabs>
+          <w:tab w:val="num" w:pos="3600"/>
+        </w:tabs>
+        <w:ind w:left="3600" w:hanging="360"/>
+      </w:pPr>
+      <w:rPr>
+        <w:rFonts w:ascii="Wingdings" w:hAnsi="Wingdings" w:hint="default"/>
+        <w:sz w:val="20"/>
+      </w:rPr>
+    </w:lvl>
+    <w:lvl w:ilvl="5" w:tentative="1">
+      <w:start w:val="1"/>
+      <w:numFmt w:val="bullet"/>
+      <w:lvlText w:val=""/>
+      <w:lvlJc w:val="left"/>
+      <w:pPr>
+        <w:tabs>
+          <w:tab w:val="num" w:pos="4320"/>
+        </w:tabs>
+        <w:ind w:left="4320" w:hanging="360"/>
+      </w:pPr>
+      <w:rPr>
+        <w:rFonts w:ascii="Wingdings" w:hAnsi="Wingdings" w:hint="default"/>
+        <w:sz w:val="20"/>
+      </w:rPr>
+    </w:lvl>
+    <w:lvl w:ilvl="6" w:tentative="1">
+      <w:start w:val="1"/>
+      <w:numFmt w:val="bullet"/>
+      <w:lvlText w:val=""/>
+      <w:lvlJc w:val="left"/>
+      <w:pPr>
+        <w:tabs>
+          <w:tab w:val="num" w:pos="5040"/>
+        </w:tabs>
+        <w:ind w:left="5040" w:hanging="360"/>
+      </w:pPr>
+      <w:rPr>
+        <w:rFonts w:ascii="Wingdings" w:hAnsi="Wingdings" w:hint="default"/>
+        <w:sz w:val="20"/>
+      </w:rPr>
+    </w:lvl>
+    <w:lvl w:ilvl="7" w:tentative="1">
+      <w:start w:val="1"/>
+      <w:numFmt w:val="bullet"/>
+      <w:lvlText w:val=""/>
+      <w:lvlJc w:val="left"/>
+      <w:pPr>
+        <w:tabs>
+          <w:tab w:val="num" w:pos="5760"/>
+        </w:tabs>
+        <w:ind w:left="5760" w:hanging="360"/>
+      </w:pPr>
+      <w:rPr>
+        <w:rFonts w:ascii="Wingdings" w:hAnsi="Wingdings" w:hint="default"/>
+        <w:sz w:val="20"/>
+      </w:rPr>
+    </w:lvl>
+    <w:lvl w:ilvl="8" w:tentative="1">
+      <w:start w:val="1"/>
+      <w:numFmt w:val="bullet"/>
+      <w:lvlText w:val=""/>
+      <w:lvlJc w:val="left"/>
+      <w:pPr>
+        <w:tabs>
+          <w:tab w:val="num" w:pos="6480"/>
+        </w:tabs>
+        <w:ind w:left="6480" w:hanging="360"/>
+      </w:pPr>
+      <w:rPr>
+        <w:rFonts w:ascii="Wingdings" w:hAnsi="Wingdings" w:hint="default"/>
+        <w:sz w:val="20"/>
+      </w:rPr>
+    </w:lvl>
+  </w:abstractNum>
+  <w:abstractNum w:abstractNumId="6">
+    <w:nsid w:val="2A6F23BF"/>
+    <w:multiLevelType w:val="multilevel"/>
+    <w:tmpl w:val="411E8B90"/>
+    <w:lvl w:ilvl="0">
+      <w:start w:val="1"/>
+      <w:numFmt w:val="bullet"/>
+      <w:lvlText w:val=""/>
+      <w:lvlJc w:val="left"/>
+      <w:pPr>
+        <w:tabs>
+          <w:tab w:val="num" w:pos="720"/>
+        </w:tabs>
+        <w:ind w:left="720" w:hanging="360"/>
+      </w:pPr>
+      <w:rPr>
+        <w:rFonts w:ascii="Symbol" w:hAnsi="Symbol" w:hint="default"/>
+        <w:sz w:val="20"/>
+      </w:rPr>
+    </w:lvl>
+    <w:lvl w:ilvl="1" w:tentative="1">
+      <w:start w:val="1"/>
+      <w:numFmt w:val="bullet"/>
+      <w:lvlText w:val="o"/>
+      <w:lvlJc w:val="left"/>
+      <w:pPr>
+        <w:tabs>
+          <w:tab w:val="num" w:pos="1440"/>
+        </w:tabs>
+        <w:ind w:left="1440" w:hanging="360"/>
+      </w:pPr>
+      <w:rPr>
+        <w:rFonts w:ascii="Courier New" w:hAnsi="Courier New" w:hint="default"/>
+        <w:sz w:val="20"/>
+      </w:rPr>
+    </w:lvl>
+    <w:lvl w:ilvl="2" w:tentative="1">
+      <w:start w:val="1"/>
+      <w:numFmt w:val="bullet"/>
+      <w:lvlText w:val=""/>
+      <w:lvlJc w:val="left"/>
+      <w:pPr>
+        <w:tabs>
+          <w:tab w:val="num" w:pos="2160"/>
+        </w:tabs>
+        <w:ind w:left="2160" w:hanging="360"/>
+      </w:pPr>
+      <w:rPr>
+        <w:rFonts w:ascii="Wingdings" w:hAnsi="Wingdings" w:hint="default"/>
+        <w:sz w:val="20"/>
+      </w:rPr>
+    </w:lvl>
+    <w:lvl w:ilvl="3" w:tentative="1">
+      <w:start w:val="1"/>
+      <w:numFmt w:val="bullet"/>
+      <w:lvlText w:val=""/>
+      <w:lvlJc w:val="left"/>
+      <w:pPr>
+        <w:tabs>
+          <w:tab w:val="num" w:pos="2880"/>
+        </w:tabs>
+        <w:ind w:left="2880" w:hanging="360"/>
+      </w:pPr>
+      <w:rPr>
+        <w:rFonts w:ascii="Wingdings" w:hAnsi="Wingdings" w:hint="default"/>
+        <w:sz w:val="20"/>
+      </w:rPr>
+    </w:lvl>
+    <w:lvl w:ilvl="4" w:tentative="1">
+      <w:start w:val="1"/>
+      <w:numFmt w:val="bullet"/>
+      <w:lvlText w:val=""/>
+      <w:lvlJc w:val="left"/>
+      <w:pPr>
+        <w:tabs>
+          <w:tab w:val="num" w:pos="3600"/>
+        </w:tabs>
+        <w:ind w:left="3600" w:hanging="360"/>
+      </w:pPr>
+      <w:rPr>
+        <w:rFonts w:ascii="Wingdings" w:hAnsi="Wingdings" w:hint="default"/>
+        <w:sz w:val="20"/>
+      </w:rPr>
+    </w:lvl>
+    <w:lvl w:ilvl="5" w:tentative="1">
+      <w:start w:val="1"/>
+      <w:numFmt w:val="bullet"/>
+      <w:lvlText w:val=""/>
+      <w:lvlJc w:val="left"/>
+      <w:pPr>
+        <w:tabs>
+          <w:tab w:val="num" w:pos="4320"/>
+        </w:tabs>
+        <w:ind w:left="4320" w:hanging="360"/>
+      </w:pPr>
+      <w:rPr>
+        <w:rFonts w:ascii="Wingdings" w:hAnsi="Wingdings" w:hint="default"/>
+        <w:sz w:val="20"/>
+      </w:rPr>
+    </w:lvl>
+    <w:lvl w:ilvl="6" w:tentative="1">
+      <w:start w:val="1"/>
+      <w:numFmt w:val="bullet"/>
+      <w:lvlText w:val=""/>
+      <w:lvlJc w:val="left"/>
+      <w:pPr>
+        <w:tabs>
+          <w:tab w:val="num" w:pos="5040"/>
+        </w:tabs>
+        <w:ind w:left="5040" w:hanging="360"/>
+      </w:pPr>
+      <w:rPr>
+        <w:rFonts w:ascii="Wingdings" w:hAnsi="Wingdings" w:hint="default"/>
+        <w:sz w:val="20"/>
+      </w:rPr>
+    </w:lvl>
+    <w:lvl w:ilvl="7" w:tentative="1">
+      <w:start w:val="1"/>
+      <w:numFmt w:val="bullet"/>
+      <w:lvlText w:val=""/>
+      <w:lvlJc w:val="left"/>
+      <w:pPr>
+        <w:tabs>
+          <w:tab w:val="num" w:pos="5760"/>
+        </w:tabs>
+        <w:ind w:left="5760" w:hanging="360"/>
+      </w:pPr>
+      <w:rPr>
+        <w:rFonts w:ascii="Wingdings" w:hAnsi="Wingdings" w:hint="default"/>
+        <w:sz w:val="20"/>
+      </w:rPr>
+    </w:lvl>
+    <w:lvl w:ilvl="8" w:tentative="1">
+      <w:start w:val="1"/>
+      <w:numFmt w:val="bullet"/>
+      <w:lvlText w:val=""/>
+      <w:lvlJc w:val="left"/>
+      <w:pPr>
+        <w:tabs>
+          <w:tab w:val="num" w:pos="6480"/>
+        </w:tabs>
+        <w:ind w:left="6480" w:hanging="360"/>
+      </w:pPr>
+      <w:rPr>
+        <w:rFonts w:ascii="Wingdings" w:hAnsi="Wingdings" w:hint="default"/>
+        <w:sz w:val="20"/>
+      </w:rPr>
+    </w:lvl>
+  </w:abstractNum>
+  <w:abstractNum w:abstractNumId="7">
     <w:nsid w:val="38194508"/>
     <w:multiLevelType w:val="multilevel"/>
     <w:tmpl w:val="EDD49432"/>
@@ -1826,7 +2263,7 @@
       </w:rPr>
     </w:lvl>
   </w:abstractNum>
-  <w:abstractNum w:abstractNumId="4">
+  <w:abstractNum w:abstractNumId="8">
     <w:nsid w:val="3D5A6D28"/>
     <w:multiLevelType w:val="multilevel"/>
     <w:tmpl w:val="B8EEF312"/>
@@ -1975,7 +2412,7 @@
       </w:rPr>
     </w:lvl>
   </w:abstractNum>
-  <w:abstractNum w:abstractNumId="5">
+  <w:abstractNum w:abstractNumId="9">
     <w:nsid w:val="42EF1888"/>
     <w:multiLevelType w:val="multilevel"/>
     <w:tmpl w:val="AA60B5BA"/>
@@ -2124,7 +2561,7 @@
       </w:rPr>
     </w:lvl>
   </w:abstractNum>
-  <w:abstractNum w:abstractNumId="6">
+  <w:abstractNum w:abstractNumId="10">
     <w:nsid w:val="44E54AA9"/>
     <w:multiLevelType w:val="multilevel"/>
     <w:tmpl w:val="195646E8"/>
@@ -2273,7 +2710,454 @@
       </w:rPr>
     </w:lvl>
   </w:abstractNum>
-  <w:abstractNum w:abstractNumId="7">
+  <w:abstractNum w:abstractNumId="11">
+    <w:nsid w:val="46532C25"/>
+    <w:multiLevelType w:val="multilevel"/>
+    <w:tmpl w:val="81E49720"/>
+    <w:lvl w:ilvl="0">
+      <w:start w:val="1"/>
+      <w:numFmt w:val="bullet"/>
+      <w:lvlText w:val=""/>
+      <w:lvlJc w:val="left"/>
+      <w:pPr>
+        <w:tabs>
+          <w:tab w:val="num" w:pos="720"/>
+        </w:tabs>
+        <w:ind w:left="720" w:hanging="360"/>
+      </w:pPr>
+      <w:rPr>
+        <w:rFonts w:ascii="Symbol" w:hAnsi="Symbol" w:hint="default"/>
+        <w:sz w:val="20"/>
+      </w:rPr>
+    </w:lvl>
+    <w:lvl w:ilvl="1" w:tentative="1">
+      <w:start w:val="1"/>
+      <w:numFmt w:val="bullet"/>
+      <w:lvlText w:val="o"/>
+      <w:lvlJc w:val="left"/>
+      <w:pPr>
+        <w:tabs>
+          <w:tab w:val="num" w:pos="1440"/>
+        </w:tabs>
+        <w:ind w:left="1440" w:hanging="360"/>
+      </w:pPr>
+      <w:rPr>
+        <w:rFonts w:ascii="Courier New" w:hAnsi="Courier New" w:hint="default"/>
+        <w:sz w:val="20"/>
+      </w:rPr>
+    </w:lvl>
+    <w:lvl w:ilvl="2" w:tentative="1">
+      <w:start w:val="1"/>
+      <w:numFmt w:val="bullet"/>
+      <w:lvlText w:val=""/>
+      <w:lvlJc w:val="left"/>
+      <w:pPr>
+        <w:tabs>
+          <w:tab w:val="num" w:pos="2160"/>
+        </w:tabs>
+        <w:ind w:left="2160" w:hanging="360"/>
+      </w:pPr>
+      <w:rPr>
+        <w:rFonts w:ascii="Wingdings" w:hAnsi="Wingdings" w:hint="default"/>
+        <w:sz w:val="20"/>
+      </w:rPr>
+    </w:lvl>
+    <w:lvl w:ilvl="3" w:tentative="1">
+      <w:start w:val="1"/>
+      <w:numFmt w:val="bullet"/>
+      <w:lvlText w:val=""/>
+      <w:lvlJc w:val="left"/>
+      <w:pPr>
+        <w:tabs>
+          <w:tab w:val="num" w:pos="2880"/>
+        </w:tabs>
+        <w:ind w:left="2880" w:hanging="360"/>
+      </w:pPr>
+      <w:rPr>
+        <w:rFonts w:ascii="Wingdings" w:hAnsi="Wingdings" w:hint="default"/>
+        <w:sz w:val="20"/>
+      </w:rPr>
+    </w:lvl>
+    <w:lvl w:ilvl="4" w:tentative="1">
+      <w:start w:val="1"/>
+      <w:numFmt w:val="bullet"/>
+      <w:lvlText w:val=""/>
+      <w:lvlJc w:val="left"/>
+      <w:pPr>
+        <w:tabs>
+          <w:tab w:val="num" w:pos="3600"/>
+        </w:tabs>
+        <w:ind w:left="3600" w:hanging="360"/>
+      </w:pPr>
+      <w:rPr>
+        <w:rFonts w:ascii="Wingdings" w:hAnsi="Wingdings" w:hint="default"/>
+        <w:sz w:val="20"/>
+      </w:rPr>
+    </w:lvl>
+    <w:lvl w:ilvl="5" w:tentative="1">
+      <w:start w:val="1"/>
+      <w:numFmt w:val="bullet"/>
+      <w:lvlText w:val=""/>
+      <w:lvlJc w:val="left"/>
+      <w:pPr>
+        <w:tabs>
+          <w:tab w:val="num" w:pos="4320"/>
+        </w:tabs>
+        <w:ind w:left="4320" w:hanging="360"/>
+      </w:pPr>
+      <w:rPr>
+        <w:rFonts w:ascii="Wingdings" w:hAnsi="Wingdings" w:hint="default"/>
+        <w:sz w:val="20"/>
+      </w:rPr>
+    </w:lvl>
+    <w:lvl w:ilvl="6" w:tentative="1">
+      <w:start w:val="1"/>
+      <w:numFmt w:val="bullet"/>
+      <w:lvlText w:val=""/>
+      <w:lvlJc w:val="left"/>
+      <w:pPr>
+        <w:tabs>
+          <w:tab w:val="num" w:pos="5040"/>
+        </w:tabs>
+        <w:ind w:left="5040" w:hanging="360"/>
+      </w:pPr>
+      <w:rPr>
+        <w:rFonts w:ascii="Wingdings" w:hAnsi="Wingdings" w:hint="default"/>
+        <w:sz w:val="20"/>
+      </w:rPr>
+    </w:lvl>
+    <w:lvl w:ilvl="7" w:tentative="1">
+      <w:start w:val="1"/>
+      <w:numFmt w:val="bullet"/>
+      <w:lvlText w:val=""/>
+      <w:lvlJc w:val="left"/>
+      <w:pPr>
+        <w:tabs>
+          <w:tab w:val="num" w:pos="5760"/>
+        </w:tabs>
+        <w:ind w:left="5760" w:hanging="360"/>
+      </w:pPr>
+      <w:rPr>
+        <w:rFonts w:ascii="Wingdings" w:hAnsi="Wingdings" w:hint="default"/>
+        <w:sz w:val="20"/>
+      </w:rPr>
+    </w:lvl>
+    <w:lvl w:ilvl="8" w:tentative="1">
+      <w:start w:val="1"/>
+      <w:numFmt w:val="bullet"/>
+      <w:lvlText w:val=""/>
+      <w:lvlJc w:val="left"/>
+      <w:pPr>
+        <w:tabs>
+          <w:tab w:val="num" w:pos="6480"/>
+        </w:tabs>
+        <w:ind w:left="6480" w:hanging="360"/>
+      </w:pPr>
+      <w:rPr>
+        <w:rFonts w:ascii="Wingdings" w:hAnsi="Wingdings" w:hint="default"/>
+        <w:sz w:val="20"/>
+      </w:rPr>
+    </w:lvl>
+  </w:abstractNum>
+  <w:abstractNum w:abstractNumId="12">
+    <w:nsid w:val="485103DA"/>
+    <w:multiLevelType w:val="multilevel"/>
+    <w:tmpl w:val="E81874F6"/>
+    <w:lvl w:ilvl="0">
+      <w:start w:val="1"/>
+      <w:numFmt w:val="bullet"/>
+      <w:lvlText w:val=""/>
+      <w:lvlJc w:val="left"/>
+      <w:pPr>
+        <w:tabs>
+          <w:tab w:val="num" w:pos="720"/>
+        </w:tabs>
+        <w:ind w:left="720" w:hanging="360"/>
+      </w:pPr>
+      <w:rPr>
+        <w:rFonts w:ascii="Symbol" w:hAnsi="Symbol" w:hint="default"/>
+        <w:sz w:val="20"/>
+      </w:rPr>
+    </w:lvl>
+    <w:lvl w:ilvl="1" w:tentative="1">
+      <w:start w:val="1"/>
+      <w:numFmt w:val="bullet"/>
+      <w:lvlText w:val="o"/>
+      <w:lvlJc w:val="left"/>
+      <w:pPr>
+        <w:tabs>
+          <w:tab w:val="num" w:pos="1440"/>
+        </w:tabs>
+        <w:ind w:left="1440" w:hanging="360"/>
+      </w:pPr>
+      <w:rPr>
+        <w:rFonts w:ascii="Courier New" w:hAnsi="Courier New" w:hint="default"/>
+        <w:sz w:val="20"/>
+      </w:rPr>
+    </w:lvl>
+    <w:lvl w:ilvl="2" w:tentative="1">
+      <w:start w:val="1"/>
+      <w:numFmt w:val="bullet"/>
+      <w:lvlText w:val=""/>
+      <w:lvlJc w:val="left"/>
+      <w:pPr>
+        <w:tabs>
+          <w:tab w:val="num" w:pos="2160"/>
+        </w:tabs>
+        <w:ind w:left="2160" w:hanging="360"/>
+      </w:pPr>
+      <w:rPr>
+        <w:rFonts w:ascii="Wingdings" w:hAnsi="Wingdings" w:hint="default"/>
+        <w:sz w:val="20"/>
+      </w:rPr>
+    </w:lvl>
+    <w:lvl w:ilvl="3" w:tentative="1">
+      <w:start w:val="1"/>
+      <w:numFmt w:val="bullet"/>
+      <w:lvlText w:val=""/>
+      <w:lvlJc w:val="left"/>
+      <w:pPr>
+        <w:tabs>
+          <w:tab w:val="num" w:pos="2880"/>
+        </w:tabs>
+        <w:ind w:left="2880" w:hanging="360"/>
+      </w:pPr>
+      <w:rPr>
+        <w:rFonts w:ascii="Wingdings" w:hAnsi="Wingdings" w:hint="default"/>
+        <w:sz w:val="20"/>
+      </w:rPr>
+    </w:lvl>
+    <w:lvl w:ilvl="4" w:tentative="1">
+      <w:start w:val="1"/>
+      <w:numFmt w:val="bullet"/>
+      <w:lvlText w:val=""/>
+      <w:lvlJc w:val="left"/>
+      <w:pPr>
+        <w:tabs>
+          <w:tab w:val="num" w:pos="3600"/>
+        </w:tabs>
+        <w:ind w:left="3600" w:hanging="360"/>
+      </w:pPr>
+      <w:rPr>
+        <w:rFonts w:ascii="Wingdings" w:hAnsi="Wingdings" w:hint="default"/>
+        <w:sz w:val="20"/>
+      </w:rPr>
+    </w:lvl>
+    <w:lvl w:ilvl="5" w:tentative="1">
+      <w:start w:val="1"/>
+      <w:numFmt w:val="bullet"/>
+      <w:lvlText w:val=""/>
+      <w:lvlJc w:val="left"/>
+      <w:pPr>
+        <w:tabs>
+          <w:tab w:val="num" w:pos="4320"/>
+        </w:tabs>
+        <w:ind w:left="4320" w:hanging="360"/>
+      </w:pPr>
+      <w:rPr>
+        <w:rFonts w:ascii="Wingdings" w:hAnsi="Wingdings" w:hint="default"/>
+        <w:sz w:val="20"/>
+      </w:rPr>
+    </w:lvl>
+    <w:lvl w:ilvl="6" w:tentative="1">
+      <w:start w:val="1"/>
+      <w:numFmt w:val="bullet"/>
+      <w:lvlText w:val=""/>
+      <w:lvlJc w:val="left"/>
+      <w:pPr>
+        <w:tabs>
+          <w:tab w:val="num" w:pos="5040"/>
+        </w:tabs>
+        <w:ind w:left="5040" w:hanging="360"/>
+      </w:pPr>
+      <w:rPr>
+        <w:rFonts w:ascii="Wingdings" w:hAnsi="Wingdings" w:hint="default"/>
+        <w:sz w:val="20"/>
+      </w:rPr>
+    </w:lvl>
+    <w:lvl w:ilvl="7" w:tentative="1">
+      <w:start w:val="1"/>
+      <w:numFmt w:val="bullet"/>
+      <w:lvlText w:val=""/>
+      <w:lvlJc w:val="left"/>
+      <w:pPr>
+        <w:tabs>
+          <w:tab w:val="num" w:pos="5760"/>
+        </w:tabs>
+        <w:ind w:left="5760" w:hanging="360"/>
+      </w:pPr>
+      <w:rPr>
+        <w:rFonts w:ascii="Wingdings" w:hAnsi="Wingdings" w:hint="default"/>
+        <w:sz w:val="20"/>
+      </w:rPr>
+    </w:lvl>
+    <w:lvl w:ilvl="8" w:tentative="1">
+      <w:start w:val="1"/>
+      <w:numFmt w:val="bullet"/>
+      <w:lvlText w:val=""/>
+      <w:lvlJc w:val="left"/>
+      <w:pPr>
+        <w:tabs>
+          <w:tab w:val="num" w:pos="6480"/>
+        </w:tabs>
+        <w:ind w:left="6480" w:hanging="360"/>
+      </w:pPr>
+      <w:rPr>
+        <w:rFonts w:ascii="Wingdings" w:hAnsi="Wingdings" w:hint="default"/>
+        <w:sz w:val="20"/>
+      </w:rPr>
+    </w:lvl>
+  </w:abstractNum>
+  <w:abstractNum w:abstractNumId="13">
+    <w:nsid w:val="4D3A6F32"/>
+    <w:multiLevelType w:val="multilevel"/>
+    <w:tmpl w:val="1F7673DA"/>
+    <w:lvl w:ilvl="0">
+      <w:start w:val="1"/>
+      <w:numFmt w:val="bullet"/>
+      <w:lvlText w:val=""/>
+      <w:lvlJc w:val="left"/>
+      <w:pPr>
+        <w:tabs>
+          <w:tab w:val="num" w:pos="720"/>
+        </w:tabs>
+        <w:ind w:left="720" w:hanging="360"/>
+      </w:pPr>
+      <w:rPr>
+        <w:rFonts w:ascii="Symbol" w:hAnsi="Symbol" w:hint="default"/>
+        <w:sz w:val="20"/>
+      </w:rPr>
+    </w:lvl>
+    <w:lvl w:ilvl="1" w:tentative="1">
+      <w:start w:val="1"/>
+      <w:numFmt w:val="bullet"/>
+      <w:lvlText w:val="o"/>
+      <w:lvlJc w:val="left"/>
+      <w:pPr>
+        <w:tabs>
+          <w:tab w:val="num" w:pos="1440"/>
+        </w:tabs>
+        <w:ind w:left="1440" w:hanging="360"/>
+      </w:pPr>
+      <w:rPr>
+        <w:rFonts w:ascii="Courier New" w:hAnsi="Courier New" w:hint="default"/>
+        <w:sz w:val="20"/>
+      </w:rPr>
+    </w:lvl>
+    <w:lvl w:ilvl="2" w:tentative="1">
+      <w:start w:val="1"/>
+      <w:numFmt w:val="bullet"/>
+      <w:lvlText w:val=""/>
+      <w:lvlJc w:val="left"/>
+      <w:pPr>
+        <w:tabs>
+          <w:tab w:val="num" w:pos="2160"/>
+        </w:tabs>
+        <w:ind w:left="2160" w:hanging="360"/>
+      </w:pPr>
+      <w:rPr>
+        <w:rFonts w:ascii="Wingdings" w:hAnsi="Wingdings" w:hint="default"/>
+        <w:sz w:val="20"/>
+      </w:rPr>
+    </w:lvl>
+    <w:lvl w:ilvl="3" w:tentative="1">
+      <w:start w:val="1"/>
+      <w:numFmt w:val="bullet"/>
+      <w:lvlText w:val=""/>
+      <w:lvlJc w:val="left"/>
+      <w:pPr>
+        <w:tabs>
+          <w:tab w:val="num" w:pos="2880"/>
+        </w:tabs>
+        <w:ind w:left="2880" w:hanging="360"/>
+      </w:pPr>
+      <w:rPr>
+        <w:rFonts w:ascii="Wingdings" w:hAnsi="Wingdings" w:hint="default"/>
+        <w:sz w:val="20"/>
+      </w:rPr>
+    </w:lvl>
+    <w:lvl w:ilvl="4" w:tentative="1">
+      <w:start w:val="1"/>
+      <w:numFmt w:val="bullet"/>
+      <w:lvlText w:val=""/>
+      <w:lvlJc w:val="left"/>
+      <w:pPr>
+        <w:tabs>
+          <w:tab w:val="num" w:pos="3600"/>
+        </w:tabs>
+        <w:ind w:left="3600" w:hanging="360"/>
+      </w:pPr>
+      <w:rPr>
+        <w:rFonts w:ascii="Wingdings" w:hAnsi="Wingdings" w:hint="default"/>
+        <w:sz w:val="20"/>
+      </w:rPr>
+    </w:lvl>
+    <w:lvl w:ilvl="5" w:tentative="1">
+      <w:start w:val="1"/>
+      <w:numFmt w:val="bullet"/>
+      <w:lvlText w:val=""/>
+      <w:lvlJc w:val="left"/>
+      <w:pPr>
+        <w:tabs>
+          <w:tab w:val="num" w:pos="4320"/>
+        </w:tabs>
+        <w:ind w:left="4320" w:hanging="360"/>
+      </w:pPr>
+      <w:rPr>
+        <w:rFonts w:ascii="Wingdings" w:hAnsi="Wingdings" w:hint="default"/>
+        <w:sz w:val="20"/>
+      </w:rPr>
+    </w:lvl>
+    <w:lvl w:ilvl="6" w:tentative="1">
+      <w:start w:val="1"/>
+      <w:numFmt w:val="bullet"/>
+      <w:lvlText w:val=""/>
+      <w:lvlJc w:val="left"/>
+      <w:pPr>
+        <w:tabs>
+          <w:tab w:val="num" w:pos="5040"/>
+        </w:tabs>
+        <w:ind w:left="5040" w:hanging="360"/>
+      </w:pPr>
+      <w:rPr>
+        <w:rFonts w:ascii="Wingdings" w:hAnsi="Wingdings" w:hint="default"/>
+        <w:sz w:val="20"/>
+      </w:rPr>
+    </w:lvl>
+    <w:lvl w:ilvl="7" w:tentative="1">
+      <w:start w:val="1"/>
+      <w:numFmt w:val="bullet"/>
+      <w:lvlText w:val=""/>
+      <w:lvlJc w:val="left"/>
+      <w:pPr>
+        <w:tabs>
+          <w:tab w:val="num" w:pos="5760"/>
+        </w:tabs>
+        <w:ind w:left="5760" w:hanging="360"/>
+      </w:pPr>
+      <w:rPr>
+        <w:rFonts w:ascii="Wingdings" w:hAnsi="Wingdings" w:hint="default"/>
+        <w:sz w:val="20"/>
+      </w:rPr>
+    </w:lvl>
+    <w:lvl w:ilvl="8" w:tentative="1">
+      <w:start w:val="1"/>
+      <w:numFmt w:val="bullet"/>
+      <w:lvlText w:val=""/>
+      <w:lvlJc w:val="left"/>
+      <w:pPr>
+        <w:tabs>
+          <w:tab w:val="num" w:pos="6480"/>
+        </w:tabs>
+        <w:ind w:left="6480" w:hanging="360"/>
+      </w:pPr>
+      <w:rPr>
+        <w:rFonts w:ascii="Wingdings" w:hAnsi="Wingdings" w:hint="default"/>
+        <w:sz w:val="20"/>
+      </w:rPr>
+    </w:lvl>
+  </w:abstractNum>
+  <w:abstractNum w:abstractNumId="14">
     <w:nsid w:val="537D22EC"/>
     <w:multiLevelType w:val="multilevel"/>
     <w:tmpl w:val="EB002564"/>
@@ -2422,7 +3306,305 @@
       </w:rPr>
     </w:lvl>
   </w:abstractNum>
-  <w:abstractNum w:abstractNumId="8">
+  <w:abstractNum w:abstractNumId="15">
+    <w:nsid w:val="546564CE"/>
+    <w:multiLevelType w:val="multilevel"/>
+    <w:tmpl w:val="DCFA016A"/>
+    <w:lvl w:ilvl="0">
+      <w:start w:val="1"/>
+      <w:numFmt w:val="bullet"/>
+      <w:lvlText w:val=""/>
+      <w:lvlJc w:val="left"/>
+      <w:pPr>
+        <w:tabs>
+          <w:tab w:val="num" w:pos="720"/>
+        </w:tabs>
+        <w:ind w:left="720" w:hanging="360"/>
+      </w:pPr>
+      <w:rPr>
+        <w:rFonts w:ascii="Symbol" w:hAnsi="Symbol" w:hint="default"/>
+        <w:sz w:val="20"/>
+      </w:rPr>
+    </w:lvl>
+    <w:lvl w:ilvl="1" w:tentative="1">
+      <w:start w:val="1"/>
+      <w:numFmt w:val="bullet"/>
+      <w:lvlText w:val="o"/>
+      <w:lvlJc w:val="left"/>
+      <w:pPr>
+        <w:tabs>
+          <w:tab w:val="num" w:pos="1440"/>
+        </w:tabs>
+        <w:ind w:left="1440" w:hanging="360"/>
+      </w:pPr>
+      <w:rPr>
+        <w:rFonts w:ascii="Courier New" w:hAnsi="Courier New" w:hint="default"/>
+        <w:sz w:val="20"/>
+      </w:rPr>
+    </w:lvl>
+    <w:lvl w:ilvl="2" w:tentative="1">
+      <w:start w:val="1"/>
+      <w:numFmt w:val="bullet"/>
+      <w:lvlText w:val=""/>
+      <w:lvlJc w:val="left"/>
+      <w:pPr>
+        <w:tabs>
+          <w:tab w:val="num" w:pos="2160"/>
+        </w:tabs>
+        <w:ind w:left="2160" w:hanging="360"/>
+      </w:pPr>
+      <w:rPr>
+        <w:rFonts w:ascii="Wingdings" w:hAnsi="Wingdings" w:hint="default"/>
+        <w:sz w:val="20"/>
+      </w:rPr>
+    </w:lvl>
+    <w:lvl w:ilvl="3" w:tentative="1">
+      <w:start w:val="1"/>
+      <w:numFmt w:val="bullet"/>
+      <w:lvlText w:val=""/>
+      <w:lvlJc w:val="left"/>
+      <w:pPr>
+        <w:tabs>
+          <w:tab w:val="num" w:pos="2880"/>
+        </w:tabs>
+        <w:ind w:left="2880" w:hanging="360"/>
+      </w:pPr>
+      <w:rPr>
+        <w:rFonts w:ascii="Wingdings" w:hAnsi="Wingdings" w:hint="default"/>
+        <w:sz w:val="20"/>
+      </w:rPr>
+    </w:lvl>
+    <w:lvl w:ilvl="4" w:tentative="1">
+      <w:start w:val="1"/>
+      <w:numFmt w:val="bullet"/>
+      <w:lvlText w:val=""/>
+      <w:lvlJc w:val="left"/>
+      <w:pPr>
+        <w:tabs>
+          <w:tab w:val="num" w:pos="3600"/>
+        </w:tabs>
+        <w:ind w:left="3600" w:hanging="360"/>
+      </w:pPr>
+      <w:rPr>
+        <w:rFonts w:ascii="Wingdings" w:hAnsi="Wingdings" w:hint="default"/>
+        <w:sz w:val="20"/>
+      </w:rPr>
+    </w:lvl>
+    <w:lvl w:ilvl="5" w:tentative="1">
+      <w:start w:val="1"/>
+      <w:numFmt w:val="bullet"/>
+      <w:lvlText w:val=""/>
+      <w:lvlJc w:val="left"/>
+      <w:pPr>
+        <w:tabs>
+          <w:tab w:val="num" w:pos="4320"/>
+        </w:tabs>
+        <w:ind w:left="4320" w:hanging="360"/>
+      </w:pPr>
+      <w:rPr>
+        <w:rFonts w:ascii="Wingdings" w:hAnsi="Wingdings" w:hint="default"/>
+        <w:sz w:val="20"/>
+      </w:rPr>
+    </w:lvl>
+    <w:lvl w:ilvl="6" w:tentative="1">
+      <w:start w:val="1"/>
+      <w:numFmt w:val="bullet"/>
+      <w:lvlText w:val=""/>
+      <w:lvlJc w:val="left"/>
+      <w:pPr>
+        <w:tabs>
+          <w:tab w:val="num" w:pos="5040"/>
+        </w:tabs>
+        <w:ind w:left="5040" w:hanging="360"/>
+      </w:pPr>
+      <w:rPr>
+        <w:rFonts w:ascii="Wingdings" w:hAnsi="Wingdings" w:hint="default"/>
+        <w:sz w:val="20"/>
+      </w:rPr>
+    </w:lvl>
+    <w:lvl w:ilvl="7" w:tentative="1">
+      <w:start w:val="1"/>
+      <w:numFmt w:val="bullet"/>
+      <w:lvlText w:val=""/>
+      <w:lvlJc w:val="left"/>
+      <w:pPr>
+        <w:tabs>
+          <w:tab w:val="num" w:pos="5760"/>
+        </w:tabs>
+        <w:ind w:left="5760" w:hanging="360"/>
+      </w:pPr>
+      <w:rPr>
+        <w:rFonts w:ascii="Wingdings" w:hAnsi="Wingdings" w:hint="default"/>
+        <w:sz w:val="20"/>
+      </w:rPr>
+    </w:lvl>
+    <w:lvl w:ilvl="8" w:tentative="1">
+      <w:start w:val="1"/>
+      <w:numFmt w:val="bullet"/>
+      <w:lvlText w:val=""/>
+      <w:lvlJc w:val="left"/>
+      <w:pPr>
+        <w:tabs>
+          <w:tab w:val="num" w:pos="6480"/>
+        </w:tabs>
+        <w:ind w:left="6480" w:hanging="360"/>
+      </w:pPr>
+      <w:rPr>
+        <w:rFonts w:ascii="Wingdings" w:hAnsi="Wingdings" w:hint="default"/>
+        <w:sz w:val="20"/>
+      </w:rPr>
+    </w:lvl>
+  </w:abstractNum>
+  <w:abstractNum w:abstractNumId="16">
+    <w:nsid w:val="551716C7"/>
+    <w:multiLevelType w:val="multilevel"/>
+    <w:tmpl w:val="22E8668A"/>
+    <w:lvl w:ilvl="0">
+      <w:start w:val="1"/>
+      <w:numFmt w:val="bullet"/>
+      <w:lvlText w:val=""/>
+      <w:lvlJc w:val="left"/>
+      <w:pPr>
+        <w:tabs>
+          <w:tab w:val="num" w:pos="720"/>
+        </w:tabs>
+        <w:ind w:left="720" w:hanging="360"/>
+      </w:pPr>
+      <w:rPr>
+        <w:rFonts w:ascii="Symbol" w:hAnsi="Symbol" w:hint="default"/>
+        <w:sz w:val="20"/>
+      </w:rPr>
+    </w:lvl>
+    <w:lvl w:ilvl="1" w:tentative="1">
+      <w:start w:val="1"/>
+      <w:numFmt w:val="bullet"/>
+      <w:lvlText w:val="o"/>
+      <w:lvlJc w:val="left"/>
+      <w:pPr>
+        <w:tabs>
+          <w:tab w:val="num" w:pos="1440"/>
+        </w:tabs>
+        <w:ind w:left="1440" w:hanging="360"/>
+      </w:pPr>
+      <w:rPr>
+        <w:rFonts w:ascii="Courier New" w:hAnsi="Courier New" w:hint="default"/>
+        <w:sz w:val="20"/>
+      </w:rPr>
+    </w:lvl>
+    <w:lvl w:ilvl="2" w:tentative="1">
+      <w:start w:val="1"/>
+      <w:numFmt w:val="bullet"/>
+      <w:lvlText w:val=""/>
+      <w:lvlJc w:val="left"/>
+      <w:pPr>
+        <w:tabs>
+          <w:tab w:val="num" w:pos="2160"/>
+        </w:tabs>
+        <w:ind w:left="2160" w:hanging="360"/>
+      </w:pPr>
+      <w:rPr>
+        <w:rFonts w:ascii="Wingdings" w:hAnsi="Wingdings" w:hint="default"/>
+        <w:sz w:val="20"/>
+      </w:rPr>
+    </w:lvl>
+    <w:lvl w:ilvl="3" w:tentative="1">
+      <w:start w:val="1"/>
+      <w:numFmt w:val="bullet"/>
+      <w:lvlText w:val=""/>
+      <w:lvlJc w:val="left"/>
+      <w:pPr>
+        <w:tabs>
+          <w:tab w:val="num" w:pos="2880"/>
+        </w:tabs>
+        <w:ind w:left="2880" w:hanging="360"/>
+      </w:pPr>
+      <w:rPr>
+        <w:rFonts w:ascii="Wingdings" w:hAnsi="Wingdings" w:hint="default"/>
+        <w:sz w:val="20"/>
+      </w:rPr>
+    </w:lvl>
+    <w:lvl w:ilvl="4" w:tentative="1">
+      <w:start w:val="1"/>
+      <w:numFmt w:val="bullet"/>
+      <w:lvlText w:val=""/>
+      <w:lvlJc w:val="left"/>
+      <w:pPr>
+        <w:tabs>
+          <w:tab w:val="num" w:pos="3600"/>
+        </w:tabs>
+        <w:ind w:left="3600" w:hanging="360"/>
+      </w:pPr>
+      <w:rPr>
+        <w:rFonts w:ascii="Wingdings" w:hAnsi="Wingdings" w:hint="default"/>
+        <w:sz w:val="20"/>
+      </w:rPr>
+    </w:lvl>
+    <w:lvl w:ilvl="5" w:tentative="1">
+      <w:start w:val="1"/>
+      <w:numFmt w:val="bullet"/>
+      <w:lvlText w:val=""/>
+      <w:lvlJc w:val="left"/>
+      <w:pPr>
+        <w:tabs>
+          <w:tab w:val="num" w:pos="4320"/>
+        </w:tabs>
+        <w:ind w:left="4320" w:hanging="360"/>
+      </w:pPr>
+      <w:rPr>
+        <w:rFonts w:ascii="Wingdings" w:hAnsi="Wingdings" w:hint="default"/>
+        <w:sz w:val="20"/>
+      </w:rPr>
+    </w:lvl>
+    <w:lvl w:ilvl="6" w:tentative="1">
+      <w:start w:val="1"/>
+      <w:numFmt w:val="bullet"/>
+      <w:lvlText w:val=""/>
+      <w:lvlJc w:val="left"/>
+      <w:pPr>
+        <w:tabs>
+          <w:tab w:val="num" w:pos="5040"/>
+        </w:tabs>
+        <w:ind w:left="5040" w:hanging="360"/>
+      </w:pPr>
+      <w:rPr>
+        <w:rFonts w:ascii="Wingdings" w:hAnsi="Wingdings" w:hint="default"/>
+        <w:sz w:val="20"/>
+      </w:rPr>
+    </w:lvl>
+    <w:lvl w:ilvl="7" w:tentative="1">
+      <w:start w:val="1"/>
+      <w:numFmt w:val="bullet"/>
+      <w:lvlText w:val=""/>
+      <w:lvlJc w:val="left"/>
+      <w:pPr>
+        <w:tabs>
+          <w:tab w:val="num" w:pos="5760"/>
+        </w:tabs>
+        <w:ind w:left="5760" w:hanging="360"/>
+      </w:pPr>
+      <w:rPr>
+        <w:rFonts w:ascii="Wingdings" w:hAnsi="Wingdings" w:hint="default"/>
+        <w:sz w:val="20"/>
+      </w:rPr>
+    </w:lvl>
+    <w:lvl w:ilvl="8" w:tentative="1">
+      <w:start w:val="1"/>
+      <w:numFmt w:val="bullet"/>
+      <w:lvlText w:val=""/>
+      <w:lvlJc w:val="left"/>
+      <w:pPr>
+        <w:tabs>
+          <w:tab w:val="num" w:pos="6480"/>
+        </w:tabs>
+        <w:ind w:left="6480" w:hanging="360"/>
+      </w:pPr>
+      <w:rPr>
+        <w:rFonts w:ascii="Wingdings" w:hAnsi="Wingdings" w:hint="default"/>
+        <w:sz w:val="20"/>
+      </w:rPr>
+    </w:lvl>
+  </w:abstractNum>
+  <w:abstractNum w:abstractNumId="17">
     <w:nsid w:val="5B243899"/>
     <w:multiLevelType w:val="multilevel"/>
     <w:tmpl w:val="1F126BCC"/>
@@ -2571,7 +3753,7 @@
       </w:rPr>
     </w:lvl>
   </w:abstractNum>
-  <w:abstractNum w:abstractNumId="9">
+  <w:abstractNum w:abstractNumId="18">
     <w:nsid w:val="6C6F1B10"/>
     <w:multiLevelType w:val="multilevel"/>
     <w:tmpl w:val="B5EA4214"/>
@@ -2720,8 +3902,157 @@
       </w:rPr>
     </w:lvl>
   </w:abstractNum>
+  <w:abstractNum w:abstractNumId="19">
+    <w:nsid w:val="7224170B"/>
+    <w:multiLevelType w:val="multilevel"/>
+    <w:tmpl w:val="60609C7A"/>
+    <w:lvl w:ilvl="0">
+      <w:start w:val="1"/>
+      <w:numFmt w:val="bullet"/>
+      <w:lvlText w:val=""/>
+      <w:lvlJc w:val="left"/>
+      <w:pPr>
+        <w:tabs>
+          <w:tab w:val="num" w:pos="720"/>
+        </w:tabs>
+        <w:ind w:left="720" w:hanging="360"/>
+      </w:pPr>
+      <w:rPr>
+        <w:rFonts w:ascii="Symbol" w:hAnsi="Symbol" w:hint="default"/>
+        <w:sz w:val="20"/>
+      </w:rPr>
+    </w:lvl>
+    <w:lvl w:ilvl="1" w:tentative="1">
+      <w:start w:val="1"/>
+      <w:numFmt w:val="bullet"/>
+      <w:lvlText w:val="o"/>
+      <w:lvlJc w:val="left"/>
+      <w:pPr>
+        <w:tabs>
+          <w:tab w:val="num" w:pos="1440"/>
+        </w:tabs>
+        <w:ind w:left="1440" w:hanging="360"/>
+      </w:pPr>
+      <w:rPr>
+        <w:rFonts w:ascii="Courier New" w:hAnsi="Courier New" w:hint="default"/>
+        <w:sz w:val="20"/>
+      </w:rPr>
+    </w:lvl>
+    <w:lvl w:ilvl="2" w:tentative="1">
+      <w:start w:val="1"/>
+      <w:numFmt w:val="bullet"/>
+      <w:lvlText w:val=""/>
+      <w:lvlJc w:val="left"/>
+      <w:pPr>
+        <w:tabs>
+          <w:tab w:val="num" w:pos="2160"/>
+        </w:tabs>
+        <w:ind w:left="2160" w:hanging="360"/>
+      </w:pPr>
+      <w:rPr>
+        <w:rFonts w:ascii="Wingdings" w:hAnsi="Wingdings" w:hint="default"/>
+        <w:sz w:val="20"/>
+      </w:rPr>
+    </w:lvl>
+    <w:lvl w:ilvl="3" w:tentative="1">
+      <w:start w:val="1"/>
+      <w:numFmt w:val="bullet"/>
+      <w:lvlText w:val=""/>
+      <w:lvlJc w:val="left"/>
+      <w:pPr>
+        <w:tabs>
+          <w:tab w:val="num" w:pos="2880"/>
+        </w:tabs>
+        <w:ind w:left="2880" w:hanging="360"/>
+      </w:pPr>
+      <w:rPr>
+        <w:rFonts w:ascii="Wingdings" w:hAnsi="Wingdings" w:hint="default"/>
+        <w:sz w:val="20"/>
+      </w:rPr>
+    </w:lvl>
+    <w:lvl w:ilvl="4" w:tentative="1">
+      <w:start w:val="1"/>
+      <w:numFmt w:val="bullet"/>
+      <w:lvlText w:val=""/>
+      <w:lvlJc w:val="left"/>
+      <w:pPr>
+        <w:tabs>
+          <w:tab w:val="num" w:pos="3600"/>
+        </w:tabs>
+        <w:ind w:left="3600" w:hanging="360"/>
+      </w:pPr>
+      <w:rPr>
+        <w:rFonts w:ascii="Wingdings" w:hAnsi="Wingdings" w:hint="default"/>
+        <w:sz w:val="20"/>
+      </w:rPr>
+    </w:lvl>
+    <w:lvl w:ilvl="5" w:tentative="1">
+      <w:start w:val="1"/>
+      <w:numFmt w:val="bullet"/>
+      <w:lvlText w:val=""/>
+      <w:lvlJc w:val="left"/>
+      <w:pPr>
+        <w:tabs>
+          <w:tab w:val="num" w:pos="4320"/>
+        </w:tabs>
+        <w:ind w:left="4320" w:hanging="360"/>
+      </w:pPr>
+      <w:rPr>
+        <w:rFonts w:ascii="Wingdings" w:hAnsi="Wingdings" w:hint="default"/>
+        <w:sz w:val="20"/>
+      </w:rPr>
+    </w:lvl>
+    <w:lvl w:ilvl="6" w:tentative="1">
+      <w:start w:val="1"/>
+      <w:numFmt w:val="bullet"/>
+      <w:lvlText w:val=""/>
+      <w:lvlJc w:val="left"/>
+      <w:pPr>
+        <w:tabs>
+          <w:tab w:val="num" w:pos="5040"/>
+        </w:tabs>
+        <w:ind w:left="5040" w:hanging="360"/>
+      </w:pPr>
+      <w:rPr>
+        <w:rFonts w:ascii="Wingdings" w:hAnsi="Wingdings" w:hint="default"/>
+        <w:sz w:val="20"/>
+      </w:rPr>
+    </w:lvl>
+    <w:lvl w:ilvl="7" w:tentative="1">
+      <w:start w:val="1"/>
+      <w:numFmt w:val="bullet"/>
+      <w:lvlText w:val=""/>
+      <w:lvlJc w:val="left"/>
+      <w:pPr>
+        <w:tabs>
+          <w:tab w:val="num" w:pos="5760"/>
+        </w:tabs>
+        <w:ind w:left="5760" w:hanging="360"/>
+      </w:pPr>
+      <w:rPr>
+        <w:rFonts w:ascii="Wingdings" w:hAnsi="Wingdings" w:hint="default"/>
+        <w:sz w:val="20"/>
+      </w:rPr>
+    </w:lvl>
+    <w:lvl w:ilvl="8" w:tentative="1">
+      <w:start w:val="1"/>
+      <w:numFmt w:val="bullet"/>
+      <w:lvlText w:val=""/>
+      <w:lvlJc w:val="left"/>
+      <w:pPr>
+        <w:tabs>
+          <w:tab w:val="num" w:pos="6480"/>
+        </w:tabs>
+        <w:ind w:left="6480" w:hanging="360"/>
+      </w:pPr>
+      <w:rPr>
+        <w:rFonts w:ascii="Wingdings" w:hAnsi="Wingdings" w:hint="default"/>
+        <w:sz w:val="20"/>
+      </w:rPr>
+    </w:lvl>
+  </w:abstractNum>
   <w:num w:numId="1">
-    <w:abstractNumId w:val="5"/>
+    <w:abstractNumId w:val="9"/>
   </w:num>
   <w:num w:numId="2">
     <w:abstractNumId w:val="2"/>
@@ -2730,24 +4061,54 @@
     <w:abstractNumId w:val="0"/>
   </w:num>
   <w:num w:numId="4">
-    <w:abstractNumId w:val="7"/>
+    <w:abstractNumId w:val="14"/>
   </w:num>
   <w:num w:numId="5">
-    <w:abstractNumId w:val="9"/>
+    <w:abstractNumId w:val="18"/>
   </w:num>
   <w:num w:numId="6">
-    <w:abstractNumId w:val="4"/>
+    <w:abstractNumId w:val="8"/>
   </w:num>
   <w:num w:numId="7">
-    <w:abstractNumId w:val="6"/>
+    <w:abstractNumId w:val="10"/>
   </w:num>
   <w:num w:numId="8">
-    <w:abstractNumId w:val="8"/>
+    <w:abstractNumId w:val="17"/>
   </w:num>
   <w:num w:numId="9">
     <w:abstractNumId w:val="1"/>
   </w:num>
   <w:num w:numId="10">
+    <w:abstractNumId w:val="7"/>
+  </w:num>
+  <w:num w:numId="11">
+    <w:abstractNumId w:val="15"/>
+  </w:num>
+  <w:num w:numId="12">
+    <w:abstractNumId w:val="13"/>
+  </w:num>
+  <w:num w:numId="13">
+    <w:abstractNumId w:val="19"/>
+  </w:num>
+  <w:num w:numId="14">
+    <w:abstractNumId w:val="12"/>
+  </w:num>
+  <w:num w:numId="15">
+    <w:abstractNumId w:val="11"/>
+  </w:num>
+  <w:num w:numId="16">
+    <w:abstractNumId w:val="5"/>
+  </w:num>
+  <w:num w:numId="17">
+    <w:abstractNumId w:val="4"/>
+  </w:num>
+  <w:num w:numId="18">
+    <w:abstractNumId w:val="6"/>
+  </w:num>
+  <w:num w:numId="19">
+    <w:abstractNumId w:val="16"/>
+  </w:num>
+  <w:num w:numId="20">
     <w:abstractNumId w:val="3"/>
   </w:num>
   <w:numIdMacAtCleanup w:val="10"/>
@@ -3356,6 +4717,7 @@
   <w:style w:type="character" w:default="1" w:styleId="DefaultParagraphFont">
     <w:name w:val="Default Paragraph Font"/>
     <w:uiPriority w:val="1"/>
+    <w:semiHidden/>
     <w:unhideWhenUsed/>
   </w:style>
   <w:style w:type="table" w:default="1" w:styleId="TableNormal">

</xml_diff>